<commit_message>
Uploaded current state of wip as pdf
</commit_message>
<xml_diff>
--- a/docs/wip.docx
+++ b/docs/wip.docx
@@ -137,7 +137,23 @@
           <w:rFonts w:ascii="Times New Roman" w:hAnsi="Times New Roman" w:cs="Times New Roman"/>
           <w:lang w:val="el-GR"/>
         </w:rPr>
-        <w:t>) στην Πληροφορική είναι η διαδικασία διατήρησης αρχείων και δεδομένων σε ένα στάδιο που τα καθιστά προσβάσιμα καθ’ όλη τη διάρκεια του χρόνου. Τα δεδομένα αυτά θα πρέπει να αποθηκεύονται σε μορφές αρχείων που θα τα καθιστούν πιο χρήσιμα στο μέλλον, θα πρέπει να φυλάσσονται σε πολλές τοποθεσίες και τέλος να διατηρούνται σε ένα προστατευμένο «περιβάλλον» προκειμένου να διατηρηθούν(</w:t>
+        <w:t xml:space="preserve">) στην Πληροφορική είναι η διαδικασία διατήρησης αρχείων και δεδομένων σε ένα στάδιο που τα καθιστά </w:t>
+      </w:r>
+      <w:proofErr w:type="spellStart"/>
+      <w:r>
+        <w:rPr>
+          <w:rFonts w:ascii="Times New Roman" w:hAnsi="Times New Roman" w:cs="Times New Roman"/>
+          <w:lang w:val="el-GR"/>
+        </w:rPr>
+        <w:t>προσβάσιμα</w:t>
+      </w:r>
+      <w:proofErr w:type="spellEnd"/>
+      <w:r>
+        <w:rPr>
+          <w:rFonts w:ascii="Times New Roman" w:hAnsi="Times New Roman" w:cs="Times New Roman"/>
+          <w:lang w:val="el-GR"/>
+        </w:rPr>
+        <w:t xml:space="preserve"> καθ’ όλη τη διάρκεια του χρόνου. Τα δεδομένα αυτά θα πρέπει να αποθηκεύονται σε μορφές αρχείων που θα τα καθιστούν πιο χρήσιμα στο μέλλον, θα πρέπει να φυλάσσονται σε πολλές τοποθεσίες και τέλος να διατηρούνται σε ένα προστατευμένο «περιβάλλον» προκειμένου να διατηρηθούν(</w:t>
       </w:r>
       <w:r>
         <w:rPr>
@@ -205,7 +221,247 @@
           <w:rFonts w:ascii="Times New Roman" w:hAnsi="Times New Roman" w:cs="Times New Roman"/>
           <w:lang w:val="el-GR"/>
         </w:rPr>
-        <w:t>) αναφέρονται σε δεδομένα που διατηρούνται επ' αόριστον σε μη πτητικές συσκευές αποθήκευσης(non-volatile storage), όπως μαγνητικές ταινίες, σκληρούς δίσκους, Solid State Drives αλλά και οπτικούς δίσκους. Τα δεδομένα αυτά διατηρούνται ακόμη και μετά την απενεργοποίηση της συσκευής, δηλαδή χωρίς ρεύμα, από όπου προέρχεται και η ονομασία τους Non-Volatile Memory. Φυσικά, χρησιμοποιούνται πολλές τακτικές για να εξασφαλιστεί η προσβασιμότητα και η μακροπρόθεσμη διατήρησή τους. Χρησιμοποιούνται συστήματα αρχείων για την οργάνωση των δεδομένων(file systems), εφαρμόζονται τεχνικές δημιουργίας αντιγράφων ασφαλείας, όπως διαφορικά(differential), αυξητικά(incremental) ή πλήρη(complete) αντίγραφα ασφαλείας, τα οποία αποθηκεύονται εντός, εκτός ή στο cloud, και γίνεται αντιγραφή των δεδομένων σε διάφορες συσκευές ή τοποθεσίες για λόγους ανθεκτικότητας. Επιπλέον, η αρχειοθέτηση δεδομένων, η οποία συχνά κάνει χρήση εξειδικευμένων συστημάτων αποθήκευσης, διατηρεί ανενεργές αλλά σημαντικές πληροφορίες για λόγους συμμόρφωσης ή ιστορικούς σκοπούς. Τα δεδομένα προστατεύονται από την ανεπιθύμητη πρόσβαση μέσω κρυπτογράφησης και η ορθότητα των δεδομένων διασφαλίζεται με δοκιμές ακεραιότητας που μέσω hasing ή συνόλων ελέγχου(checksums). (</w:t>
+        <w:t xml:space="preserve">) αναφέρονται σε δεδομένα που διατηρούνται επ' </w:t>
+      </w:r>
+      <w:proofErr w:type="spellStart"/>
+      <w:r>
+        <w:rPr>
+          <w:rFonts w:ascii="Times New Roman" w:hAnsi="Times New Roman" w:cs="Times New Roman"/>
+          <w:lang w:val="el-GR"/>
+        </w:rPr>
+        <w:t>αόριστον</w:t>
+      </w:r>
+      <w:proofErr w:type="spellEnd"/>
+      <w:r>
+        <w:rPr>
+          <w:rFonts w:ascii="Times New Roman" w:hAnsi="Times New Roman" w:cs="Times New Roman"/>
+          <w:lang w:val="el-GR"/>
+        </w:rPr>
+        <w:t xml:space="preserve"> σε μη πτητικές συσκευές αποθήκευσης(non-</w:t>
+      </w:r>
+      <w:proofErr w:type="spellStart"/>
+      <w:r>
+        <w:rPr>
+          <w:rFonts w:ascii="Times New Roman" w:hAnsi="Times New Roman" w:cs="Times New Roman"/>
+          <w:lang w:val="el-GR"/>
+        </w:rPr>
+        <w:t>volatile</w:t>
+      </w:r>
+      <w:proofErr w:type="spellEnd"/>
+      <w:r>
+        <w:rPr>
+          <w:rFonts w:ascii="Times New Roman" w:hAnsi="Times New Roman" w:cs="Times New Roman"/>
+          <w:lang w:val="el-GR"/>
+        </w:rPr>
+        <w:t xml:space="preserve"> </w:t>
+      </w:r>
+      <w:proofErr w:type="spellStart"/>
+      <w:r>
+        <w:rPr>
+          <w:rFonts w:ascii="Times New Roman" w:hAnsi="Times New Roman" w:cs="Times New Roman"/>
+          <w:lang w:val="el-GR"/>
+        </w:rPr>
+        <w:t>storage</w:t>
+      </w:r>
+      <w:proofErr w:type="spellEnd"/>
+      <w:r>
+        <w:rPr>
+          <w:rFonts w:ascii="Times New Roman" w:hAnsi="Times New Roman" w:cs="Times New Roman"/>
+          <w:lang w:val="el-GR"/>
+        </w:rPr>
+        <w:t xml:space="preserve">), όπως μαγνητικές ταινίες, σκληρούς δίσκους, </w:t>
+      </w:r>
+      <w:proofErr w:type="spellStart"/>
+      <w:r>
+        <w:rPr>
+          <w:rFonts w:ascii="Times New Roman" w:hAnsi="Times New Roman" w:cs="Times New Roman"/>
+          <w:lang w:val="el-GR"/>
+        </w:rPr>
+        <w:t>Solid</w:t>
+      </w:r>
+      <w:proofErr w:type="spellEnd"/>
+      <w:r>
+        <w:rPr>
+          <w:rFonts w:ascii="Times New Roman" w:hAnsi="Times New Roman" w:cs="Times New Roman"/>
+          <w:lang w:val="el-GR"/>
+        </w:rPr>
+        <w:t xml:space="preserve"> </w:t>
+      </w:r>
+      <w:proofErr w:type="spellStart"/>
+      <w:r>
+        <w:rPr>
+          <w:rFonts w:ascii="Times New Roman" w:hAnsi="Times New Roman" w:cs="Times New Roman"/>
+          <w:lang w:val="el-GR"/>
+        </w:rPr>
+        <w:t>State</w:t>
+      </w:r>
+      <w:proofErr w:type="spellEnd"/>
+      <w:r>
+        <w:rPr>
+          <w:rFonts w:ascii="Times New Roman" w:hAnsi="Times New Roman" w:cs="Times New Roman"/>
+          <w:lang w:val="el-GR"/>
+        </w:rPr>
+        <w:t xml:space="preserve"> </w:t>
+      </w:r>
+      <w:proofErr w:type="spellStart"/>
+      <w:r>
+        <w:rPr>
+          <w:rFonts w:ascii="Times New Roman" w:hAnsi="Times New Roman" w:cs="Times New Roman"/>
+          <w:lang w:val="el-GR"/>
+        </w:rPr>
+        <w:t>Drives</w:t>
+      </w:r>
+      <w:proofErr w:type="spellEnd"/>
+      <w:r>
+        <w:rPr>
+          <w:rFonts w:ascii="Times New Roman" w:hAnsi="Times New Roman" w:cs="Times New Roman"/>
+          <w:lang w:val="el-GR"/>
+        </w:rPr>
+        <w:t xml:space="preserve"> αλλά και οπτικούς δίσκους. Τα δεδομένα αυτά διατηρούνται ακόμη και μετά την απενεργοποίηση της συσκευής, δηλαδή χωρίς ρεύμα, από όπου προέρχεται και η ονομασία τους Non-</w:t>
+      </w:r>
+      <w:proofErr w:type="spellStart"/>
+      <w:r>
+        <w:rPr>
+          <w:rFonts w:ascii="Times New Roman" w:hAnsi="Times New Roman" w:cs="Times New Roman"/>
+          <w:lang w:val="el-GR"/>
+        </w:rPr>
+        <w:t>Volatile</w:t>
+      </w:r>
+      <w:proofErr w:type="spellEnd"/>
+      <w:r>
+        <w:rPr>
+          <w:rFonts w:ascii="Times New Roman" w:hAnsi="Times New Roman" w:cs="Times New Roman"/>
+          <w:lang w:val="el-GR"/>
+        </w:rPr>
+        <w:t xml:space="preserve"> Memory. Φυσικά, χρησιμοποιούνται πολλές τακτικές για να εξασφαλιστεί η προσβασιμότητα και η μακροπρόθεσμη διατήρησή τους. Χρησιμοποιούνται συστήματα αρχείων για την οργάνωση των δεδομένων(</w:t>
+      </w:r>
+      <w:proofErr w:type="spellStart"/>
+      <w:r>
+        <w:rPr>
+          <w:rFonts w:ascii="Times New Roman" w:hAnsi="Times New Roman" w:cs="Times New Roman"/>
+          <w:lang w:val="el-GR"/>
+        </w:rPr>
+        <w:t>file</w:t>
+      </w:r>
+      <w:proofErr w:type="spellEnd"/>
+      <w:r>
+        <w:rPr>
+          <w:rFonts w:ascii="Times New Roman" w:hAnsi="Times New Roman" w:cs="Times New Roman"/>
+          <w:lang w:val="el-GR"/>
+        </w:rPr>
+        <w:t xml:space="preserve"> </w:t>
+      </w:r>
+      <w:proofErr w:type="spellStart"/>
+      <w:r>
+        <w:rPr>
+          <w:rFonts w:ascii="Times New Roman" w:hAnsi="Times New Roman" w:cs="Times New Roman"/>
+          <w:lang w:val="el-GR"/>
+        </w:rPr>
+        <w:t>systems</w:t>
+      </w:r>
+      <w:proofErr w:type="spellEnd"/>
+      <w:r>
+        <w:rPr>
+          <w:rFonts w:ascii="Times New Roman" w:hAnsi="Times New Roman" w:cs="Times New Roman"/>
+          <w:lang w:val="el-GR"/>
+        </w:rPr>
+        <w:t>), εφαρμόζονται τεχνικές δημιουργίας αντιγράφων ασφαλείας, όπως διαφορικά(</w:t>
+      </w:r>
+      <w:proofErr w:type="spellStart"/>
+      <w:r>
+        <w:rPr>
+          <w:rFonts w:ascii="Times New Roman" w:hAnsi="Times New Roman" w:cs="Times New Roman"/>
+          <w:lang w:val="el-GR"/>
+        </w:rPr>
+        <w:t>differential</w:t>
+      </w:r>
+      <w:proofErr w:type="spellEnd"/>
+      <w:r>
+        <w:rPr>
+          <w:rFonts w:ascii="Times New Roman" w:hAnsi="Times New Roman" w:cs="Times New Roman"/>
+          <w:lang w:val="el-GR"/>
+        </w:rPr>
+        <w:t>), αυξητικά(</w:t>
+      </w:r>
+      <w:proofErr w:type="spellStart"/>
+      <w:r>
+        <w:rPr>
+          <w:rFonts w:ascii="Times New Roman" w:hAnsi="Times New Roman" w:cs="Times New Roman"/>
+          <w:lang w:val="el-GR"/>
+        </w:rPr>
+        <w:t>incremental</w:t>
+      </w:r>
+      <w:proofErr w:type="spellEnd"/>
+      <w:r>
+        <w:rPr>
+          <w:rFonts w:ascii="Times New Roman" w:hAnsi="Times New Roman" w:cs="Times New Roman"/>
+          <w:lang w:val="el-GR"/>
+        </w:rPr>
+        <w:t>) ή πλήρη(</w:t>
+      </w:r>
+      <w:proofErr w:type="spellStart"/>
+      <w:r>
+        <w:rPr>
+          <w:rFonts w:ascii="Times New Roman" w:hAnsi="Times New Roman" w:cs="Times New Roman"/>
+          <w:lang w:val="el-GR"/>
+        </w:rPr>
+        <w:t>complete</w:t>
+      </w:r>
+      <w:proofErr w:type="spellEnd"/>
+      <w:r>
+        <w:rPr>
+          <w:rFonts w:ascii="Times New Roman" w:hAnsi="Times New Roman" w:cs="Times New Roman"/>
+          <w:lang w:val="el-GR"/>
+        </w:rPr>
+        <w:t xml:space="preserve">) αντίγραφα ασφαλείας, τα οποία αποθηκεύονται εντός, εκτός ή στο </w:t>
+      </w:r>
+      <w:proofErr w:type="spellStart"/>
+      <w:r>
+        <w:rPr>
+          <w:rFonts w:ascii="Times New Roman" w:hAnsi="Times New Roman" w:cs="Times New Roman"/>
+          <w:lang w:val="el-GR"/>
+        </w:rPr>
+        <w:t>cloud</w:t>
+      </w:r>
+      <w:proofErr w:type="spellEnd"/>
+      <w:r>
+        <w:rPr>
+          <w:rFonts w:ascii="Times New Roman" w:hAnsi="Times New Roman" w:cs="Times New Roman"/>
+          <w:lang w:val="el-GR"/>
+        </w:rPr>
+        <w:t xml:space="preserve">, και γίνεται αντιγραφή των δεδομένων σε διάφορες συσκευές ή τοποθεσίες για λόγους ανθεκτικότητας. Επιπλέον, η αρχειοθέτηση δεδομένων, η οποία συχνά κάνει χρήση εξειδικευμένων συστημάτων αποθήκευσης, διατηρεί ανενεργές αλλά σημαντικές πληροφορίες για λόγους συμμόρφωσης ή ιστορικούς σκοπούς. Τα δεδομένα προστατεύονται από την ανεπιθύμητη πρόσβαση μέσω κρυπτογράφησης και η ορθότητα των δεδομένων διασφαλίζεται με δοκιμές ακεραιότητας που μέσω </w:t>
+      </w:r>
+      <w:proofErr w:type="spellStart"/>
+      <w:r>
+        <w:rPr>
+          <w:rFonts w:ascii="Times New Roman" w:hAnsi="Times New Roman" w:cs="Times New Roman"/>
+          <w:lang w:val="el-GR"/>
+        </w:rPr>
+        <w:t>hasing</w:t>
+      </w:r>
+      <w:proofErr w:type="spellEnd"/>
+      <w:r>
+        <w:rPr>
+          <w:rFonts w:ascii="Times New Roman" w:hAnsi="Times New Roman" w:cs="Times New Roman"/>
+          <w:lang w:val="el-GR"/>
+        </w:rPr>
+        <w:t xml:space="preserve"> ή συνόλων ελέγχου(</w:t>
+      </w:r>
+      <w:proofErr w:type="spellStart"/>
+      <w:r>
+        <w:rPr>
+          <w:rFonts w:ascii="Times New Roman" w:hAnsi="Times New Roman" w:cs="Times New Roman"/>
+          <w:lang w:val="el-GR"/>
+        </w:rPr>
+        <w:t>checksums</w:t>
+      </w:r>
+      <w:proofErr w:type="spellEnd"/>
+      <w:r>
+        <w:rPr>
+          <w:rFonts w:ascii="Times New Roman" w:hAnsi="Times New Roman" w:cs="Times New Roman"/>
+          <w:lang w:val="el-GR"/>
+        </w:rPr>
+        <w:t>). (</w:t>
       </w:r>
       <w:r>
         <w:rPr>
@@ -303,6 +559,7 @@
         <w:tab/>
         <w:t xml:space="preserve">Στην </w:t>
       </w:r>
+      <w:proofErr w:type="spellStart"/>
       <w:r>
         <w:rPr>
           <w:rFonts w:ascii="Times New Roman" w:hAnsi="Times New Roman" w:cs="Times New Roman"/>
@@ -315,7 +572,15 @@
           <w:rFonts w:ascii="Times New Roman" w:hAnsi="Times New Roman" w:cs="Times New Roman"/>
           <w:lang w:val="el-GR"/>
         </w:rPr>
-        <w:t xml:space="preserve">ενότητα αυτή </w:t>
+        <w:t>ενότητα</w:t>
+      </w:r>
+      <w:proofErr w:type="spellEnd"/>
+      <w:r>
+        <w:rPr>
+          <w:rFonts w:ascii="Times New Roman" w:hAnsi="Times New Roman" w:cs="Times New Roman"/>
+          <w:lang w:val="el-GR"/>
+        </w:rPr>
+        <w:t xml:space="preserve"> αυτή </w:t>
       </w:r>
       <w:r>
         <w:rPr>
@@ -769,18 +1034,36 @@
         </w:rPr>
         <w:t>S</w:t>
       </w:r>
+      <w:proofErr w:type="spellStart"/>
       <w:r>
         <w:rPr>
           <w:rFonts w:ascii="Times New Roman" w:hAnsi="Times New Roman" w:cs="Times New Roman"/>
         </w:rPr>
         <w:t>erialization</w:t>
       </w:r>
-      <w:r>
-        <w:rPr>
-          <w:rFonts w:ascii="Times New Roman" w:hAnsi="Times New Roman" w:cs="Times New Roman"/>
-          <w:lang w:val="el-GR"/>
-        </w:rPr>
-        <w:t>. Αναλυτικότερα, η σειριοποίηση δεδομένων(</w:t>
+      <w:proofErr w:type="spellEnd"/>
+      <w:r>
+        <w:rPr>
+          <w:rFonts w:ascii="Times New Roman" w:hAnsi="Times New Roman" w:cs="Times New Roman"/>
+          <w:lang w:val="el-GR"/>
+        </w:rPr>
+        <w:t xml:space="preserve">. Αναλυτικότερα, η </w:t>
+      </w:r>
+      <w:proofErr w:type="spellStart"/>
+      <w:r>
+        <w:rPr>
+          <w:rFonts w:ascii="Times New Roman" w:hAnsi="Times New Roman" w:cs="Times New Roman"/>
+          <w:lang w:val="el-GR"/>
+        </w:rPr>
+        <w:t>σειριοποίηση</w:t>
+      </w:r>
+      <w:proofErr w:type="spellEnd"/>
+      <w:r>
+        <w:rPr>
+          <w:rFonts w:ascii="Times New Roman" w:hAnsi="Times New Roman" w:cs="Times New Roman"/>
+          <w:lang w:val="el-GR"/>
+        </w:rPr>
+        <w:t xml:space="preserve"> δεδομένων(</w:t>
       </w:r>
       <w:r>
         <w:rPr>
@@ -885,7 +1168,23 @@
           <w:rFonts w:ascii="Times New Roman" w:hAnsi="Times New Roman" w:cs="Times New Roman"/>
           <w:lang w:val="el-GR"/>
         </w:rPr>
-        <w:t xml:space="preserve"> ονόματη </w:t>
+        <w:t xml:space="preserve"> </w:t>
+      </w:r>
+      <w:proofErr w:type="spellStart"/>
+      <w:r>
+        <w:rPr>
+          <w:rFonts w:ascii="Times New Roman" w:hAnsi="Times New Roman" w:cs="Times New Roman"/>
+          <w:lang w:val="el-GR"/>
+        </w:rPr>
+        <w:t>ονόματη</w:t>
+      </w:r>
+      <w:proofErr w:type="spellEnd"/>
+      <w:r>
+        <w:rPr>
+          <w:rFonts w:ascii="Times New Roman" w:hAnsi="Times New Roman" w:cs="Times New Roman"/>
+          <w:lang w:val="el-GR"/>
+        </w:rPr>
+        <w:t xml:space="preserve"> </w:t>
       </w:r>
       <w:r>
         <w:rPr>
@@ -1465,7 +1764,7 @@
         <w:jc w:val="both"/>
         <w:rPr>
           <w:rFonts w:ascii="Times New Roman" w:hAnsi="Times New Roman" w:cs="Times New Roman"/>
-          <w:lang w:val="en-US"/>
+          <w:lang w:val="el-GR"/>
         </w:rPr>
       </w:pPr>
     </w:p>
@@ -1534,12 +1833,13 @@
         <w:jc w:val="center"/>
         <w:rPr>
           <w:rFonts w:ascii="Times New Roman" w:hAnsi="Times New Roman" w:cs="Times New Roman"/>
-          <w:lang w:val="en-US"/>
+          <w:lang w:val="el-GR"/>
         </w:rPr>
       </w:pPr>
       <w:r>
         <w:rPr>
           <w:rFonts w:ascii="Times New Roman" w:hAnsi="Times New Roman" w:cs="Times New Roman"/>
+          <w:lang w:val="el-GR"/>
         </w:rPr>
         <w:t xml:space="preserve">Εικόνα </w:t>
       </w:r>
@@ -1552,8 +1852,35 @@
       <w:r>
         <w:rPr>
           <w:rFonts w:ascii="Times New Roman" w:hAnsi="Times New Roman" w:cs="Times New Roman"/>
-        </w:rPr>
-        <w:instrText xml:space="preserve"> SEQ Εικόνα \* ARABIC </w:instrText>
+          <w:lang w:val="el-GR"/>
+        </w:rPr>
+        <w:instrText xml:space="preserve"> </w:instrText>
+      </w:r>
+      <w:r>
+        <w:rPr>
+          <w:rFonts w:ascii="Times New Roman" w:hAnsi="Times New Roman" w:cs="Times New Roman"/>
+        </w:rPr>
+        <w:instrText>SEQ</w:instrText>
+      </w:r>
+      <w:r>
+        <w:rPr>
+          <w:rFonts w:ascii="Times New Roman" w:hAnsi="Times New Roman" w:cs="Times New Roman"/>
+          <w:lang w:val="el-GR"/>
+        </w:rPr>
+        <w:instrText xml:space="preserve"> Εικόνα \* </w:instrText>
+      </w:r>
+      <w:r>
+        <w:rPr>
+          <w:rFonts w:ascii="Times New Roman" w:hAnsi="Times New Roman" w:cs="Times New Roman"/>
+        </w:rPr>
+        <w:instrText>ARABIC</w:instrText>
+      </w:r>
+      <w:r>
+        <w:rPr>
+          <w:rFonts w:ascii="Times New Roman" w:hAnsi="Times New Roman" w:cs="Times New Roman"/>
+          <w:lang w:val="el-GR"/>
+        </w:rPr>
+        <w:instrText xml:space="preserve"> </w:instrText>
       </w:r>
       <w:r>
         <w:rPr>
@@ -1586,7 +1913,21 @@
           <w:rFonts w:ascii="Times New Roman" w:hAnsi="Times New Roman" w:cs="Times New Roman"/>
           <w:lang w:val="en-US"/>
         </w:rPr>
-        <w:t>Serialization process</w:t>
+        <w:t>Serialization</w:t>
+      </w:r>
+      <w:r>
+        <w:rPr>
+          <w:rFonts w:ascii="Times New Roman" w:hAnsi="Times New Roman" w:cs="Times New Roman"/>
+          <w:lang w:val="el-GR"/>
+        </w:rPr>
+        <w:t xml:space="preserve"> </w:t>
+      </w:r>
+      <w:r>
+        <w:rPr>
+          <w:rFonts w:ascii="Times New Roman" w:hAnsi="Times New Roman" w:cs="Times New Roman"/>
+          <w:lang w:val="en-US"/>
+        </w:rPr>
+        <w:t>process</w:t>
       </w:r>
     </w:p>
     <w:p>
@@ -1595,7 +1936,7 @@
         <w:jc w:val="both"/>
         <w:rPr>
           <w:rFonts w:ascii="Times New Roman" w:hAnsi="Times New Roman" w:cs="Times New Roman"/>
-          <w:lang w:val="en-US"/>
+          <w:lang w:val="el-GR"/>
         </w:rPr>
       </w:pPr>
     </w:p>
@@ -1606,7 +1947,7 @@
           <w:rFonts w:ascii="Times New Roman" w:hAnsi="Times New Roman" w:cs="Times New Roman"/>
           <w:b/>
           <w:bCs/>
-          <w:lang w:val="en-US"/>
+          <w:lang w:val="el-GR"/>
         </w:rPr>
       </w:pPr>
       <w:r>
@@ -1653,7 +1994,7 @@
           <w:rFonts w:ascii="Times New Roman" w:hAnsi="Times New Roman" w:cs="Times New Roman"/>
           <w:b/>
           <w:bCs/>
-          <w:lang w:val="en-US"/>
+          <w:lang w:val="el-GR"/>
         </w:rPr>
       </w:pPr>
     </w:p>
@@ -1663,7 +2004,7 @@
         <w:jc w:val="both"/>
         <w:rPr>
           <w:rFonts w:ascii="Times New Roman" w:hAnsi="Times New Roman" w:cs="Times New Roman"/>
-          <w:lang w:val="en-US"/>
+          <w:lang w:val="el-GR"/>
         </w:rPr>
       </w:pPr>
       <w:r>
@@ -1699,7 +2040,23 @@
           <w:rFonts w:ascii="Times New Roman" w:hAnsi="Times New Roman" w:cs="Times New Roman"/>
           <w:lang w:val="el-GR"/>
         </w:rPr>
-        <w:t xml:space="preserve">. Οι μορφότυποι </w:t>
+        <w:t xml:space="preserve">. Οι </w:t>
+      </w:r>
+      <w:proofErr w:type="spellStart"/>
+      <w:r>
+        <w:rPr>
+          <w:rFonts w:ascii="Times New Roman" w:hAnsi="Times New Roman" w:cs="Times New Roman"/>
+          <w:lang w:val="el-GR"/>
+        </w:rPr>
+        <w:t>μορφότυποι</w:t>
+      </w:r>
+      <w:proofErr w:type="spellEnd"/>
+      <w:r>
+        <w:rPr>
+          <w:rFonts w:ascii="Times New Roman" w:hAnsi="Times New Roman" w:cs="Times New Roman"/>
+          <w:lang w:val="el-GR"/>
+        </w:rPr>
+        <w:t xml:space="preserve"> </w:t>
       </w:r>
       <w:r>
         <w:rPr>
@@ -1757,6 +2114,7 @@
         </w:rPr>
         <w:t xml:space="preserve"> και </w:t>
       </w:r>
+      <w:proofErr w:type="spellStart"/>
       <w:r>
         <w:rPr>
           <w:rFonts w:ascii="Times New Roman" w:hAnsi="Times New Roman" w:cs="Times New Roman"/>
@@ -1764,6 +2122,7 @@
         </w:rPr>
         <w:t>MessagePack</w:t>
       </w:r>
+      <w:proofErr w:type="spellEnd"/>
       <w:r>
         <w:rPr>
           <w:rFonts w:ascii="Times New Roman" w:hAnsi="Times New Roman" w:cs="Times New Roman"/>
@@ -1783,7 +2142,23 @@
           <w:rFonts w:ascii="Times New Roman" w:hAnsi="Times New Roman" w:cs="Times New Roman"/>
           <w:lang w:val="el-GR"/>
         </w:rPr>
-        <w:t xml:space="preserve">) είναι μερικά παραδείγματα από αυτά τα μορφότυπα. Κάθε μορφή </w:t>
+        <w:t xml:space="preserve">) είναι μερικά παραδείγματα από αυτά τα </w:t>
+      </w:r>
+      <w:proofErr w:type="spellStart"/>
+      <w:r>
+        <w:rPr>
+          <w:rFonts w:ascii="Times New Roman" w:hAnsi="Times New Roman" w:cs="Times New Roman"/>
+          <w:lang w:val="el-GR"/>
+        </w:rPr>
+        <w:t>μορφότυπα</w:t>
+      </w:r>
+      <w:proofErr w:type="spellEnd"/>
+      <w:r>
+        <w:rPr>
+          <w:rFonts w:ascii="Times New Roman" w:hAnsi="Times New Roman" w:cs="Times New Roman"/>
+          <w:lang w:val="el-GR"/>
+        </w:rPr>
+        <w:t xml:space="preserve">. Κάθε μορφή </w:t>
       </w:r>
       <w:r>
         <w:rPr>
@@ -1895,14 +2270,7 @@
           <w:rFonts w:ascii="Times New Roman" w:hAnsi="Times New Roman" w:cs="Times New Roman"/>
           <w:lang w:val="el-GR"/>
         </w:rPr>
-        <w:t xml:space="preserve"> δεδομένων σε διαφορετικά συστήματα και πλατφόρμες.</w:t>
-      </w:r>
-      <w:r>
-        <w:rPr>
-          <w:rFonts w:ascii="Times New Roman" w:hAnsi="Times New Roman" w:cs="Times New Roman"/>
-          <w:lang w:val="el-GR"/>
-        </w:rPr>
-        <w:t xml:space="preserve"> (</w:t>
+        <w:t xml:space="preserve"> δεδομένων σε διαφορετικά συστήματα και πλατφόρμες. (</w:t>
       </w:r>
       <w:r>
         <w:rPr>
@@ -1961,14 +2329,7 @@
           <w:rFonts w:ascii="Times New Roman" w:hAnsi="Times New Roman" w:cs="Times New Roman"/>
           <w:lang w:val="el-GR"/>
         </w:rPr>
-        <w:t xml:space="preserve"> </w:t>
-      </w:r>
-      <w:r>
-        <w:rPr>
-          <w:rFonts w:ascii="Times New Roman" w:hAnsi="Times New Roman" w:cs="Times New Roman"/>
-          <w:lang w:val="el-GR"/>
-        </w:rPr>
-        <w:t xml:space="preserve">JSON, YAML, XML και </w:t>
+        <w:t xml:space="preserve"> JSON, YAML, XML και </w:t>
       </w:r>
       <w:r>
         <w:rPr>
@@ -2244,14 +2605,7 @@
           <w:rFonts w:ascii="Times New Roman" w:hAnsi="Times New Roman" w:cs="Times New Roman"/>
           <w:lang w:val="en-US"/>
         </w:rPr>
-        <w:t>J</w:t>
-      </w:r>
-      <w:r>
-        <w:rPr>
-          <w:rFonts w:ascii="Times New Roman" w:hAnsi="Times New Roman" w:cs="Times New Roman"/>
-          <w:lang w:val="en-US"/>
-        </w:rPr>
-        <w:t>avaScript</w:t>
+        <w:t>JavaScript</w:t>
       </w:r>
       <w:r>
         <w:rPr>
@@ -2379,6 +2733,7 @@
         </w:rPr>
         <w:t xml:space="preserve"> 3</w:t>
       </w:r>
+      <w:proofErr w:type="spellStart"/>
       <w:r>
         <w:rPr>
           <w:rFonts w:ascii="Times New Roman" w:hAnsi="Times New Roman" w:cs="Times New Roman"/>
@@ -2387,6 +2742,7 @@
         </w:rPr>
         <w:t>rd</w:t>
       </w:r>
+      <w:proofErr w:type="spellEnd"/>
       <w:r>
         <w:rPr>
           <w:rFonts w:ascii="Times New Roman" w:hAnsi="Times New Roman" w:cs="Times New Roman"/>
@@ -2553,7 +2909,15 @@
           <w:rFonts w:ascii="Times New Roman" w:hAnsi="Times New Roman" w:cs="Times New Roman"/>
           <w:lang w:val="el-GR"/>
         </w:rPr>
-        <w:t>. Σκοπός της δημιουργίας του ήταν η μετατροπή των αναπαραστάσεων δεδομένων σε μορφή απλού κειμένου που διαβάζονται από τον άνθρωπο σε αντικείμενα ECM</w:t>
+        <w:t xml:space="preserve">. Σκοπός της δημιουργίας του ήταν η μετατροπή των αναπαραστάσεων δεδομένων σε μορφή απλού κειμένου που διαβάζονται από τον άνθρωπο σε αντικείμενα </w:t>
+      </w:r>
+      <w:proofErr w:type="spellStart"/>
+      <w:r>
+        <w:rPr>
+          <w:rFonts w:ascii="Times New Roman" w:hAnsi="Times New Roman" w:cs="Times New Roman"/>
+          <w:lang w:val="el-GR"/>
+        </w:rPr>
+        <w:t>ECM</w:t>
       </w:r>
       <w:r>
         <w:rPr>
@@ -2567,7 +2931,15 @@
           <w:rFonts w:ascii="Times New Roman" w:hAnsi="Times New Roman" w:cs="Times New Roman"/>
           <w:lang w:val="el-GR"/>
         </w:rPr>
-        <w:t>Script. Οι συμβολισμοί που χρησιμοποιεί είναι παρόμοιοι με εκείνους των κοινών γλωσσών προγραμματισμού όπως η C, η C++</w:t>
+        <w:t>Script</w:t>
+      </w:r>
+      <w:proofErr w:type="spellEnd"/>
+      <w:r>
+        <w:rPr>
+          <w:rFonts w:ascii="Times New Roman" w:hAnsi="Times New Roman" w:cs="Times New Roman"/>
+          <w:lang w:val="el-GR"/>
+        </w:rPr>
+        <w:t>. Οι συμβολισμοί που χρησιμοποιεί είναι παρόμοιοι με εκείνους των κοινών γλωσσών προγραμματισμού όπως η C, η C++</w:t>
       </w:r>
       <w:r>
         <w:rPr>
@@ -2581,28 +2953,30 @@
           <w:rFonts w:ascii="Times New Roman" w:hAnsi="Times New Roman" w:cs="Times New Roman"/>
           <w:lang w:val="el-GR"/>
         </w:rPr>
-        <w:t xml:space="preserve"> Java και είναι εντελώς ανεξάρτητη από τις </w:t>
-      </w:r>
-      <w:r>
-        <w:rPr>
-          <w:rFonts w:ascii="Times New Roman" w:hAnsi="Times New Roman" w:cs="Times New Roman"/>
-          <w:lang w:val="el-GR"/>
-        </w:rPr>
-        <w:t xml:space="preserve">άλλες γλώσσες προγραμματισμού, έτσι αποτελεί </w:t>
-      </w:r>
-      <w:r>
-        <w:rPr>
-          <w:rFonts w:ascii="Times New Roman" w:hAnsi="Times New Roman" w:cs="Times New Roman"/>
-          <w:lang w:val="el-GR"/>
-        </w:rPr>
-        <w:t>μια κατάλληλη επιλογή για τη μετάδοση δεδομένων μεταξύ συστημάτων λόγω της αναγνωσιμότητας και της απλότητάς γραφής του</w:t>
-      </w:r>
-      <w:r>
-        <w:rPr>
-          <w:rFonts w:ascii="Times New Roman" w:hAnsi="Times New Roman" w:cs="Times New Roman"/>
-          <w:lang w:val="el-GR"/>
-        </w:rPr>
-        <w:t xml:space="preserve"> (</w:t>
+        <w:t xml:space="preserve"> </w:t>
+      </w:r>
+      <w:proofErr w:type="spellStart"/>
+      <w:r>
+        <w:rPr>
+          <w:rFonts w:ascii="Times New Roman" w:hAnsi="Times New Roman" w:cs="Times New Roman"/>
+          <w:lang w:val="el-GR"/>
+        </w:rPr>
+        <w:t>Java</w:t>
+      </w:r>
+      <w:proofErr w:type="spellEnd"/>
+      <w:r>
+        <w:rPr>
+          <w:rFonts w:ascii="Times New Roman" w:hAnsi="Times New Roman" w:cs="Times New Roman"/>
+          <w:lang w:val="el-GR"/>
+        </w:rPr>
+        <w:t xml:space="preserve"> και είναι εντελώς ανεξάρτητη από τις </w:t>
+      </w:r>
+      <w:r>
+        <w:rPr>
+          <w:rFonts w:ascii="Times New Roman" w:hAnsi="Times New Roman" w:cs="Times New Roman"/>
+          <w:lang w:val="el-GR"/>
+        </w:rPr>
+        <w:t>άλλες γλώσσες προγραμματισμού, έτσι αποτελεί μια κατάλληλη επιλογή για τη μετάδοση δεδομένων μεταξύ συστημάτων λόγω της αναγνωσιμότητας και της απλότητάς γραφής του (</w:t>
       </w:r>
       <w:r>
         <w:rPr>
@@ -2637,6 +3011,314 @@
           <w:rFonts w:ascii="Times New Roman" w:hAnsi="Times New Roman" w:cs="Times New Roman"/>
           <w:lang w:val="el-GR"/>
         </w:rPr>
+        <w:t xml:space="preserve">). </w:t>
+      </w:r>
+      <w:r>
+        <w:rPr>
+          <w:rFonts w:ascii="Times New Roman" w:hAnsi="Times New Roman" w:cs="Times New Roman"/>
+          <w:lang w:val="el-GR"/>
+        </w:rPr>
+        <w:t xml:space="preserve"> Η ομαλή ενσωμάτωση καθίσταται δυνατή χάρη στον ελαφρύ πηγαίο σχεδιασμό του και την εγγενή υποστήριξη για την πλειονότητα των γλωσσών προγραμματισμού</w:t>
+      </w:r>
+      <w:r>
+        <w:rPr>
+          <w:rFonts w:ascii="Times New Roman" w:hAnsi="Times New Roman" w:cs="Times New Roman"/>
+          <w:lang w:val="el-GR"/>
+        </w:rPr>
+        <w:t xml:space="preserve"> όπως προαναφέρθηκε</w:t>
+      </w:r>
+      <w:r>
+        <w:rPr>
+          <w:rFonts w:ascii="Times New Roman" w:hAnsi="Times New Roman" w:cs="Times New Roman"/>
+          <w:lang w:val="el-GR"/>
+        </w:rPr>
+        <w:t>. Το JSON λειτουργεί καλά σε καταστάσεις όπως τα διαδικτυακά API και τα αρχεία ρυθμίσεων, όπου είναι απαραίτητ</w:t>
+      </w:r>
+      <w:r>
+        <w:rPr>
+          <w:rFonts w:ascii="Times New Roman" w:hAnsi="Times New Roman" w:cs="Times New Roman"/>
+          <w:lang w:val="el-GR"/>
+        </w:rPr>
+        <w:t>η</w:t>
+      </w:r>
+      <w:r>
+        <w:rPr>
+          <w:rFonts w:ascii="Times New Roman" w:hAnsi="Times New Roman" w:cs="Times New Roman"/>
+          <w:lang w:val="el-GR"/>
+        </w:rPr>
+        <w:t xml:space="preserve"> η εύκολη ανάγνωση από τον άνθρωπο και η οργάνωση των δεδομένων.</w:t>
+      </w:r>
+      <w:r>
+        <w:rPr>
+          <w:rFonts w:ascii="Times New Roman" w:hAnsi="Times New Roman" w:cs="Times New Roman"/>
+          <w:lang w:val="el-GR"/>
+        </w:rPr>
+        <w:t xml:space="preserve"> Τα δεδομένα αποθηκεύονται σαν ζεύγη κλειδιών-τιμών (</w:t>
+      </w:r>
+      <w:r>
+        <w:rPr>
+          <w:rFonts w:ascii="Times New Roman" w:hAnsi="Times New Roman" w:cs="Times New Roman"/>
+          <w:lang w:val="en-US"/>
+        </w:rPr>
+        <w:t>key</w:t>
+      </w:r>
+      <w:r>
+        <w:rPr>
+          <w:rFonts w:ascii="Times New Roman" w:hAnsi="Times New Roman" w:cs="Times New Roman"/>
+          <w:lang w:val="el-GR"/>
+        </w:rPr>
+        <w:t>-</w:t>
+      </w:r>
+      <w:r>
+        <w:rPr>
+          <w:rFonts w:ascii="Times New Roman" w:hAnsi="Times New Roman" w:cs="Times New Roman"/>
+          <w:lang w:val="en-US"/>
+        </w:rPr>
+        <w:t>value</w:t>
+      </w:r>
+      <w:r>
+        <w:rPr>
+          <w:rFonts w:ascii="Times New Roman" w:hAnsi="Times New Roman" w:cs="Times New Roman"/>
+          <w:lang w:val="el-GR"/>
+        </w:rPr>
+        <w:t xml:space="preserve"> </w:t>
+      </w:r>
+      <w:r>
+        <w:rPr>
+          <w:rFonts w:ascii="Times New Roman" w:hAnsi="Times New Roman" w:cs="Times New Roman"/>
+          <w:lang w:val="en-US"/>
+        </w:rPr>
+        <w:t>pairs</w:t>
+      </w:r>
+      <w:r>
+        <w:rPr>
+          <w:rFonts w:ascii="Times New Roman" w:hAnsi="Times New Roman" w:cs="Times New Roman"/>
+          <w:lang w:val="el-GR"/>
+        </w:rPr>
+        <w:t xml:space="preserve">) </w:t>
+      </w:r>
+      <w:r>
+        <w:rPr>
+          <w:rFonts w:ascii="Times New Roman" w:hAnsi="Times New Roman" w:cs="Times New Roman"/>
+          <w:lang w:val="el-GR"/>
+        </w:rPr>
+        <w:t xml:space="preserve">και οι διαθέσιμοι τύποι δεδομένων προς αποθήκευση κυμαίνονται στα </w:t>
+      </w:r>
+      <w:r>
+        <w:rPr>
+          <w:rFonts w:ascii="Times New Roman" w:hAnsi="Times New Roman" w:cs="Times New Roman"/>
+          <w:lang w:val="en-US"/>
+        </w:rPr>
+        <w:t>strings</w:t>
+      </w:r>
+      <w:r>
+        <w:rPr>
+          <w:rFonts w:ascii="Times New Roman" w:hAnsi="Times New Roman" w:cs="Times New Roman"/>
+          <w:lang w:val="el-GR"/>
+        </w:rPr>
+        <w:t xml:space="preserve">, </w:t>
+      </w:r>
+      <w:r>
+        <w:rPr>
+          <w:rFonts w:ascii="Times New Roman" w:hAnsi="Times New Roman" w:cs="Times New Roman"/>
+          <w:lang w:val="el-GR"/>
+        </w:rPr>
+        <w:t xml:space="preserve">στους </w:t>
+      </w:r>
+      <w:r>
+        <w:rPr>
+          <w:rFonts w:ascii="Times New Roman" w:hAnsi="Times New Roman" w:cs="Times New Roman"/>
+          <w:lang w:val="en-US"/>
+        </w:rPr>
+        <w:t>integer</w:t>
+      </w:r>
+      <w:r>
+        <w:rPr>
+          <w:rFonts w:ascii="Times New Roman" w:hAnsi="Times New Roman" w:cs="Times New Roman"/>
+          <w:lang w:val="el-GR"/>
+        </w:rPr>
+        <w:t>/</w:t>
+      </w:r>
+      <w:r>
+        <w:rPr>
+          <w:rFonts w:ascii="Times New Roman" w:hAnsi="Times New Roman" w:cs="Times New Roman"/>
+          <w:lang w:val="en-US"/>
+        </w:rPr>
+        <w:t>floating</w:t>
+      </w:r>
+      <w:r>
+        <w:rPr>
+          <w:rFonts w:ascii="Times New Roman" w:hAnsi="Times New Roman" w:cs="Times New Roman"/>
+          <w:lang w:val="el-GR"/>
+        </w:rPr>
+        <w:t>-</w:t>
+      </w:r>
+      <w:r>
+        <w:rPr>
+          <w:rFonts w:ascii="Times New Roman" w:hAnsi="Times New Roman" w:cs="Times New Roman"/>
+          <w:lang w:val="en-US"/>
+        </w:rPr>
+        <w:t>point</w:t>
+      </w:r>
+      <w:r>
+        <w:rPr>
+          <w:rFonts w:ascii="Times New Roman" w:hAnsi="Times New Roman" w:cs="Times New Roman"/>
+          <w:lang w:val="el-GR"/>
+        </w:rPr>
+        <w:t xml:space="preserve"> αριθμούς, </w:t>
+      </w:r>
+      <w:r>
+        <w:rPr>
+          <w:rFonts w:ascii="Times New Roman" w:hAnsi="Times New Roman" w:cs="Times New Roman"/>
+          <w:lang w:val="el-GR"/>
+        </w:rPr>
+        <w:t xml:space="preserve">στις </w:t>
+      </w:r>
+      <w:r>
+        <w:rPr>
+          <w:rFonts w:ascii="Times New Roman" w:hAnsi="Times New Roman" w:cs="Times New Roman"/>
+          <w:lang w:val="en-US"/>
+        </w:rPr>
+        <w:t>Boolean</w:t>
+      </w:r>
+      <w:r>
+        <w:rPr>
+          <w:rFonts w:ascii="Times New Roman" w:hAnsi="Times New Roman" w:cs="Times New Roman"/>
+          <w:lang w:val="el-GR"/>
+        </w:rPr>
+        <w:t xml:space="preserve"> τιμές, </w:t>
+      </w:r>
+      <w:r>
+        <w:rPr>
+          <w:rFonts w:ascii="Times New Roman" w:hAnsi="Times New Roman" w:cs="Times New Roman"/>
+          <w:lang w:val="el-GR"/>
+        </w:rPr>
+        <w:t xml:space="preserve">στις </w:t>
+      </w:r>
+      <w:r>
+        <w:rPr>
+          <w:rFonts w:ascii="Times New Roman" w:hAnsi="Times New Roman" w:cs="Times New Roman"/>
+          <w:lang w:val="el-GR"/>
+        </w:rPr>
+        <w:t>λίστες τακτοποιημένων τιμών (</w:t>
+      </w:r>
+      <w:r>
+        <w:rPr>
+          <w:rFonts w:ascii="Times New Roman" w:hAnsi="Times New Roman" w:cs="Times New Roman"/>
+          <w:lang w:val="en-US"/>
+        </w:rPr>
+        <w:t>ordered</w:t>
+      </w:r>
+      <w:r>
+        <w:rPr>
+          <w:rFonts w:ascii="Times New Roman" w:hAnsi="Times New Roman" w:cs="Times New Roman"/>
+          <w:lang w:val="el-GR"/>
+        </w:rPr>
+        <w:t xml:space="preserve"> </w:t>
+      </w:r>
+      <w:r>
+        <w:rPr>
+          <w:rFonts w:ascii="Times New Roman" w:hAnsi="Times New Roman" w:cs="Times New Roman"/>
+          <w:lang w:val="en-US"/>
+        </w:rPr>
+        <w:t>lists</w:t>
+      </w:r>
+      <w:r>
+        <w:rPr>
+          <w:rFonts w:ascii="Times New Roman" w:hAnsi="Times New Roman" w:cs="Times New Roman"/>
+          <w:lang w:val="el-GR"/>
+        </w:rPr>
+        <w:t xml:space="preserve">), </w:t>
+      </w:r>
+      <w:r>
+        <w:rPr>
+          <w:rFonts w:ascii="Times New Roman" w:hAnsi="Times New Roman" w:cs="Times New Roman"/>
+          <w:lang w:val="el-GR"/>
+        </w:rPr>
+        <w:t xml:space="preserve">στις </w:t>
+      </w:r>
+      <w:r>
+        <w:rPr>
+          <w:rFonts w:ascii="Times New Roman" w:hAnsi="Times New Roman" w:cs="Times New Roman"/>
+          <w:lang w:val="el-GR"/>
+        </w:rPr>
+        <w:t xml:space="preserve">συλλογές μη τακτοποιημένων </w:t>
+      </w:r>
+      <w:r>
+        <w:rPr>
+          <w:rFonts w:ascii="Times New Roman" w:hAnsi="Times New Roman" w:cs="Times New Roman"/>
+          <w:lang w:val="el-GR"/>
+        </w:rPr>
+        <w:t>ζευγών</w:t>
+      </w:r>
+      <w:r>
+        <w:rPr>
+          <w:rFonts w:ascii="Times New Roman" w:hAnsi="Times New Roman" w:cs="Times New Roman"/>
+          <w:lang w:val="el-GR"/>
+        </w:rPr>
+        <w:t xml:space="preserve"> </w:t>
+      </w:r>
+      <w:r>
+        <w:rPr>
+          <w:rFonts w:ascii="Times New Roman" w:hAnsi="Times New Roman" w:cs="Times New Roman"/>
+          <w:lang w:val="el-GR"/>
+        </w:rPr>
+        <w:t>κλειδιών-τιμών (</w:t>
+      </w:r>
+      <w:r>
+        <w:rPr>
+          <w:rFonts w:ascii="Times New Roman" w:hAnsi="Times New Roman" w:cs="Times New Roman"/>
+          <w:lang w:val="en-US"/>
+        </w:rPr>
+        <w:t>unordered</w:t>
+      </w:r>
+      <w:r>
+        <w:rPr>
+          <w:rFonts w:ascii="Times New Roman" w:hAnsi="Times New Roman" w:cs="Times New Roman"/>
+          <w:lang w:val="el-GR"/>
+        </w:rPr>
+        <w:t xml:space="preserve"> </w:t>
+      </w:r>
+      <w:r>
+        <w:rPr>
+          <w:rFonts w:ascii="Times New Roman" w:hAnsi="Times New Roman" w:cs="Times New Roman"/>
+          <w:lang w:val="en-US"/>
+        </w:rPr>
+        <w:t>key</w:t>
+      </w:r>
+      <w:r>
+        <w:rPr>
+          <w:rFonts w:ascii="Times New Roman" w:hAnsi="Times New Roman" w:cs="Times New Roman"/>
+          <w:lang w:val="el-GR"/>
+        </w:rPr>
+        <w:t>-</w:t>
+      </w:r>
+      <w:r>
+        <w:rPr>
+          <w:rFonts w:ascii="Times New Roman" w:hAnsi="Times New Roman" w:cs="Times New Roman"/>
+          <w:lang w:val="en-US"/>
+        </w:rPr>
+        <w:t>value</w:t>
+      </w:r>
+      <w:r>
+        <w:rPr>
+          <w:rFonts w:ascii="Times New Roman" w:hAnsi="Times New Roman" w:cs="Times New Roman"/>
+          <w:lang w:val="el-GR"/>
+        </w:rPr>
+        <w:t xml:space="preserve"> </w:t>
+      </w:r>
+      <w:r>
+        <w:rPr>
+          <w:rFonts w:ascii="Times New Roman" w:hAnsi="Times New Roman" w:cs="Times New Roman"/>
+          <w:lang w:val="en-US"/>
+        </w:rPr>
+        <w:t>collections</w:t>
+      </w:r>
+      <w:r>
+        <w:rPr>
+          <w:rFonts w:ascii="Times New Roman" w:hAnsi="Times New Roman" w:cs="Times New Roman"/>
+          <w:lang w:val="el-GR"/>
+        </w:rPr>
         <w:t>)</w:t>
       </w:r>
       <w:r>
@@ -2644,91 +3326,105 @@
           <w:rFonts w:ascii="Times New Roman" w:hAnsi="Times New Roman" w:cs="Times New Roman"/>
           <w:lang w:val="el-GR"/>
         </w:rPr>
-        <w:t xml:space="preserve">. </w:t>
-      </w:r>
-      <w:r>
-        <w:rPr>
-          <w:rFonts w:ascii="Times New Roman" w:hAnsi="Times New Roman" w:cs="Times New Roman"/>
-          <w:lang w:val="el-GR"/>
-        </w:rPr>
-        <w:t xml:space="preserve"> Η ομαλή ενσωμάτωση καθίσταται δυνατή χάρη στον ελαφρύ </w:t>
-      </w:r>
-      <w:r>
-        <w:rPr>
-          <w:rFonts w:ascii="Times New Roman" w:hAnsi="Times New Roman" w:cs="Times New Roman"/>
-          <w:lang w:val="el-GR"/>
-        </w:rPr>
-        <w:t xml:space="preserve">πηγαίο </w:t>
-      </w:r>
-      <w:r>
-        <w:rPr>
-          <w:rFonts w:ascii="Times New Roman" w:hAnsi="Times New Roman" w:cs="Times New Roman"/>
-          <w:lang w:val="el-GR"/>
-        </w:rPr>
-        <w:t>σχεδιασμό του και την εγγενή υποστήριξη για την πλειονότητα των γλωσσών προγραμματισμού</w:t>
-      </w:r>
-      <w:r>
-        <w:rPr>
-          <w:rFonts w:ascii="Times New Roman" w:hAnsi="Times New Roman" w:cs="Times New Roman"/>
-          <w:lang w:val="el-GR"/>
-        </w:rPr>
-        <w:t xml:space="preserve"> όπως προαναφέρθηκε</w:t>
-      </w:r>
-      <w:r>
-        <w:rPr>
-          <w:rFonts w:ascii="Times New Roman" w:hAnsi="Times New Roman" w:cs="Times New Roman"/>
-          <w:lang w:val="el-GR"/>
-        </w:rPr>
-        <w:t>. Το JSON λειτουργεί καλά σε καταστάσεις όπως τα διαδικτυακά API και τα αρχεία ρυθμίσεων, όπου είναι απαραίτητ</w:t>
-      </w:r>
-      <w:r>
-        <w:rPr>
-          <w:rFonts w:ascii="Times New Roman" w:hAnsi="Times New Roman" w:cs="Times New Roman"/>
-          <w:lang w:val="el-GR"/>
-        </w:rPr>
-        <w:t>η</w:t>
-      </w:r>
-      <w:r>
-        <w:rPr>
-          <w:rFonts w:ascii="Times New Roman" w:hAnsi="Times New Roman" w:cs="Times New Roman"/>
-          <w:lang w:val="el-GR"/>
-        </w:rPr>
-        <w:t xml:space="preserve"> </w:t>
-      </w:r>
-      <w:r>
-        <w:rPr>
-          <w:rFonts w:ascii="Times New Roman" w:hAnsi="Times New Roman" w:cs="Times New Roman"/>
-          <w:lang w:val="el-GR"/>
-        </w:rPr>
-        <w:t xml:space="preserve">η εύκολη ανάγνωση </w:t>
-      </w:r>
-      <w:r>
-        <w:rPr>
-          <w:rFonts w:ascii="Times New Roman" w:hAnsi="Times New Roman" w:cs="Times New Roman"/>
-          <w:lang w:val="el-GR"/>
-        </w:rPr>
-        <w:t>από τον άνθρωπο</w:t>
-      </w:r>
-      <w:r>
-        <w:rPr>
-          <w:rFonts w:ascii="Times New Roman" w:hAnsi="Times New Roman" w:cs="Times New Roman"/>
-          <w:lang w:val="el-GR"/>
-        </w:rPr>
-        <w:t xml:space="preserve"> και η οργάνωση των δεδομένων</w:t>
-      </w:r>
-      <w:r>
-        <w:rPr>
-          <w:rFonts w:ascii="Times New Roman" w:hAnsi="Times New Roman" w:cs="Times New Roman"/>
-          <w:lang w:val="el-GR"/>
-        </w:rPr>
-        <w:t>.</w:t>
-      </w:r>
-      <w:r>
-        <w:rPr>
-          <w:rFonts w:ascii="Times New Roman" w:hAnsi="Times New Roman" w:cs="Times New Roman"/>
-          <w:lang w:val="el-GR"/>
-        </w:rPr>
-        <w:t xml:space="preserve"> Τα δεδομένα αποθηκεύονται σαν ζεύγη κλειδιών-τιμών (</w:t>
+        <w:t xml:space="preserve"> και τέλος, την</w:t>
+      </w:r>
+      <w:r>
+        <w:rPr>
+          <w:rFonts w:ascii="Times New Roman" w:hAnsi="Times New Roman" w:cs="Times New Roman"/>
+          <w:lang w:val="el-GR"/>
+        </w:rPr>
+        <w:t xml:space="preserve"> αναπαράσταση</w:t>
+      </w:r>
+      <w:r>
+        <w:rPr>
+          <w:rFonts w:ascii="Times New Roman" w:hAnsi="Times New Roman" w:cs="Times New Roman"/>
+          <w:lang w:val="el-GR"/>
+        </w:rPr>
+        <w:t xml:space="preserve"> </w:t>
+      </w:r>
+      <w:r>
+        <w:rPr>
+          <w:rFonts w:ascii="Times New Roman" w:hAnsi="Times New Roman" w:cs="Times New Roman"/>
+          <w:lang w:val="el-GR"/>
+        </w:rPr>
+        <w:t>της</w:t>
+      </w:r>
+      <w:r>
+        <w:rPr>
+          <w:rFonts w:ascii="Times New Roman" w:hAnsi="Times New Roman" w:cs="Times New Roman"/>
+          <w:lang w:val="el-GR"/>
+        </w:rPr>
+        <w:t xml:space="preserve"> απουσίας τιμής μέσω του </w:t>
+      </w:r>
+      <w:r>
+        <w:rPr>
+          <w:rFonts w:ascii="Times New Roman" w:hAnsi="Times New Roman" w:cs="Times New Roman"/>
+          <w:lang w:val="en-US"/>
+        </w:rPr>
+        <w:t>keyword</w:t>
+      </w:r>
+      <w:r>
+        <w:rPr>
+          <w:rFonts w:ascii="Times New Roman" w:hAnsi="Times New Roman" w:cs="Times New Roman"/>
+          <w:lang w:val="el-GR"/>
+        </w:rPr>
+        <w:t xml:space="preserve"> </w:t>
+      </w:r>
+      <w:r>
+        <w:rPr>
+          <w:rFonts w:ascii="Times New Roman" w:hAnsi="Times New Roman" w:cs="Times New Roman"/>
+          <w:lang w:val="en-US"/>
+        </w:rPr>
+        <w:t>null</w:t>
+      </w:r>
+      <w:r>
+        <w:rPr>
+          <w:rFonts w:ascii="Times New Roman" w:hAnsi="Times New Roman" w:cs="Times New Roman"/>
+          <w:lang w:val="el-GR"/>
+        </w:rPr>
+        <w:t>. (</w:t>
+      </w:r>
+      <w:r>
+        <w:rPr>
+          <w:rFonts w:ascii="Times New Roman" w:hAnsi="Times New Roman" w:cs="Times New Roman"/>
+          <w:lang w:val="en-US"/>
+        </w:rPr>
+        <w:t>ref</w:t>
+      </w:r>
+      <w:r>
+        <w:rPr>
+          <w:rFonts w:ascii="Times New Roman" w:hAnsi="Times New Roman" w:cs="Times New Roman"/>
+          <w:lang w:val="el-GR"/>
+        </w:rPr>
+        <w:t>)</w:t>
+      </w:r>
+      <w:r>
+        <w:rPr>
+          <w:rFonts w:ascii="Times New Roman" w:hAnsi="Times New Roman" w:cs="Times New Roman"/>
+          <w:lang w:val="el-GR"/>
+        </w:rPr>
+        <w:t xml:space="preserve"> </w:t>
+      </w:r>
+      <w:r>
+        <w:rPr>
+          <w:rFonts w:ascii="Times New Roman" w:hAnsi="Times New Roman" w:cs="Times New Roman"/>
+          <w:lang w:val="el-GR"/>
+        </w:rPr>
+        <w:t>Αξίζει να σημειωθεί πως οι συλλογές με μη τακτοποιημένα ζεύγη κλειδιών-τιμών (</w:t>
+      </w:r>
+      <w:r>
+        <w:rPr>
+          <w:rFonts w:ascii="Times New Roman" w:hAnsi="Times New Roman" w:cs="Times New Roman"/>
+          <w:lang w:val="en-US"/>
+        </w:rPr>
+        <w:t>unordered</w:t>
+      </w:r>
+      <w:r>
+        <w:rPr>
+          <w:rFonts w:ascii="Times New Roman" w:hAnsi="Times New Roman" w:cs="Times New Roman"/>
+          <w:lang w:val="el-GR"/>
+        </w:rPr>
+        <w:t xml:space="preserve"> </w:t>
       </w:r>
       <w:r>
         <w:rPr>
@@ -2763,230 +3459,6 @@
           <w:rFonts w:ascii="Times New Roman" w:hAnsi="Times New Roman" w:cs="Times New Roman"/>
           <w:lang w:val="en-US"/>
         </w:rPr>
-        <w:t>pairs</w:t>
-      </w:r>
-      <w:r>
-        <w:rPr>
-          <w:rFonts w:ascii="Times New Roman" w:hAnsi="Times New Roman" w:cs="Times New Roman"/>
-          <w:lang w:val="el-GR"/>
-        </w:rPr>
-        <w:t xml:space="preserve">) </w:t>
-      </w:r>
-      <w:r>
-        <w:rPr>
-          <w:rFonts w:ascii="Times New Roman" w:hAnsi="Times New Roman" w:cs="Times New Roman"/>
-          <w:lang w:val="el-GR"/>
-        </w:rPr>
-        <w:t xml:space="preserve">και οι διαθέσιμοι τύποι δεδομένων προς αποθήκευση κυμαίνονται στα </w:t>
-      </w:r>
-      <w:r>
-        <w:rPr>
-          <w:rFonts w:ascii="Times New Roman" w:hAnsi="Times New Roman" w:cs="Times New Roman"/>
-          <w:lang w:val="en-US"/>
-        </w:rPr>
-        <w:t>strings</w:t>
-      </w:r>
-      <w:r>
-        <w:rPr>
-          <w:rFonts w:ascii="Times New Roman" w:hAnsi="Times New Roman" w:cs="Times New Roman"/>
-          <w:lang w:val="el-GR"/>
-        </w:rPr>
-        <w:t xml:space="preserve">, </w:t>
-      </w:r>
-      <w:r>
-        <w:rPr>
-          <w:rFonts w:ascii="Times New Roman" w:hAnsi="Times New Roman" w:cs="Times New Roman"/>
-          <w:lang w:val="el-GR"/>
-        </w:rPr>
-        <w:t xml:space="preserve">στους </w:t>
-      </w:r>
-      <w:r>
-        <w:rPr>
-          <w:rFonts w:ascii="Times New Roman" w:hAnsi="Times New Roman" w:cs="Times New Roman"/>
-          <w:lang w:val="en-US"/>
-        </w:rPr>
-        <w:t>integer</w:t>
-      </w:r>
-      <w:r>
-        <w:rPr>
-          <w:rFonts w:ascii="Times New Roman" w:hAnsi="Times New Roman" w:cs="Times New Roman"/>
-          <w:lang w:val="el-GR"/>
-        </w:rPr>
-        <w:t>/</w:t>
-      </w:r>
-      <w:r>
-        <w:rPr>
-          <w:rFonts w:ascii="Times New Roman" w:hAnsi="Times New Roman" w:cs="Times New Roman"/>
-          <w:lang w:val="en-US"/>
-        </w:rPr>
-        <w:t>floating</w:t>
-      </w:r>
-      <w:r>
-        <w:rPr>
-          <w:rFonts w:ascii="Times New Roman" w:hAnsi="Times New Roman" w:cs="Times New Roman"/>
-          <w:lang w:val="el-GR"/>
-        </w:rPr>
-        <w:t>-</w:t>
-      </w:r>
-      <w:r>
-        <w:rPr>
-          <w:rFonts w:ascii="Times New Roman" w:hAnsi="Times New Roman" w:cs="Times New Roman"/>
-          <w:lang w:val="en-US"/>
-        </w:rPr>
-        <w:t>point</w:t>
-      </w:r>
-      <w:r>
-        <w:rPr>
-          <w:rFonts w:ascii="Times New Roman" w:hAnsi="Times New Roman" w:cs="Times New Roman"/>
-          <w:lang w:val="el-GR"/>
-        </w:rPr>
-        <w:t xml:space="preserve"> αριθμούς, </w:t>
-      </w:r>
-      <w:r>
-        <w:rPr>
-          <w:rFonts w:ascii="Times New Roman" w:hAnsi="Times New Roman" w:cs="Times New Roman"/>
-          <w:lang w:val="el-GR"/>
-        </w:rPr>
-        <w:t xml:space="preserve">στις </w:t>
-      </w:r>
-      <w:r>
-        <w:rPr>
-          <w:rFonts w:ascii="Times New Roman" w:hAnsi="Times New Roman" w:cs="Times New Roman"/>
-          <w:lang w:val="en-US"/>
-        </w:rPr>
-        <w:t>Boolean</w:t>
-      </w:r>
-      <w:r>
-        <w:rPr>
-          <w:rFonts w:ascii="Times New Roman" w:hAnsi="Times New Roman" w:cs="Times New Roman"/>
-          <w:lang w:val="el-GR"/>
-        </w:rPr>
-        <w:t xml:space="preserve"> τιμές, </w:t>
-      </w:r>
-      <w:r>
-        <w:rPr>
-          <w:rFonts w:ascii="Times New Roman" w:hAnsi="Times New Roman" w:cs="Times New Roman"/>
-          <w:lang w:val="el-GR"/>
-        </w:rPr>
-        <w:t xml:space="preserve">στις </w:t>
-      </w:r>
-      <w:r>
-        <w:rPr>
-          <w:rFonts w:ascii="Times New Roman" w:hAnsi="Times New Roman" w:cs="Times New Roman"/>
-          <w:lang w:val="el-GR"/>
-        </w:rPr>
-        <w:t>λίστες τακτοποιημένων τιμών (</w:t>
-      </w:r>
-      <w:r>
-        <w:rPr>
-          <w:rFonts w:ascii="Times New Roman" w:hAnsi="Times New Roman" w:cs="Times New Roman"/>
-          <w:lang w:val="en-US"/>
-        </w:rPr>
-        <w:t>ordered</w:t>
-      </w:r>
-      <w:r>
-        <w:rPr>
-          <w:rFonts w:ascii="Times New Roman" w:hAnsi="Times New Roman" w:cs="Times New Roman"/>
-          <w:lang w:val="el-GR"/>
-        </w:rPr>
-        <w:t xml:space="preserve"> </w:t>
-      </w:r>
-      <w:r>
-        <w:rPr>
-          <w:rFonts w:ascii="Times New Roman" w:hAnsi="Times New Roman" w:cs="Times New Roman"/>
-          <w:lang w:val="en-US"/>
-        </w:rPr>
-        <w:t>lists</w:t>
-      </w:r>
-      <w:r>
-        <w:rPr>
-          <w:rFonts w:ascii="Times New Roman" w:hAnsi="Times New Roman" w:cs="Times New Roman"/>
-          <w:lang w:val="el-GR"/>
-        </w:rPr>
-        <w:t xml:space="preserve">), </w:t>
-      </w:r>
-      <w:r>
-        <w:rPr>
-          <w:rFonts w:ascii="Times New Roman" w:hAnsi="Times New Roman" w:cs="Times New Roman"/>
-          <w:lang w:val="el-GR"/>
-        </w:rPr>
-        <w:t xml:space="preserve">στις </w:t>
-      </w:r>
-      <w:r>
-        <w:rPr>
-          <w:rFonts w:ascii="Times New Roman" w:hAnsi="Times New Roman" w:cs="Times New Roman"/>
-          <w:lang w:val="el-GR"/>
-        </w:rPr>
-        <w:t xml:space="preserve">συλλογές μη τακτοποιημένων </w:t>
-      </w:r>
-      <w:r>
-        <w:rPr>
-          <w:rFonts w:ascii="Times New Roman" w:hAnsi="Times New Roman" w:cs="Times New Roman"/>
-          <w:lang w:val="el-GR"/>
-        </w:rPr>
-        <w:t>ζευγών</w:t>
-      </w:r>
-      <w:r>
-        <w:rPr>
-          <w:rFonts w:ascii="Times New Roman" w:hAnsi="Times New Roman" w:cs="Times New Roman"/>
-          <w:lang w:val="el-GR"/>
-        </w:rPr>
-        <w:t xml:space="preserve"> </w:t>
-      </w:r>
-      <w:r>
-        <w:rPr>
-          <w:rFonts w:ascii="Times New Roman" w:hAnsi="Times New Roman" w:cs="Times New Roman"/>
-          <w:lang w:val="el-GR"/>
-        </w:rPr>
-        <w:t>κλειδιών-τιμών (</w:t>
-      </w:r>
-      <w:r>
-        <w:rPr>
-          <w:rFonts w:ascii="Times New Roman" w:hAnsi="Times New Roman" w:cs="Times New Roman"/>
-          <w:lang w:val="en-US"/>
-        </w:rPr>
-        <w:t>unordered</w:t>
-      </w:r>
-      <w:r>
-        <w:rPr>
-          <w:rFonts w:ascii="Times New Roman" w:hAnsi="Times New Roman" w:cs="Times New Roman"/>
-          <w:lang w:val="el-GR"/>
-        </w:rPr>
-        <w:t xml:space="preserve"> </w:t>
-      </w:r>
-      <w:r>
-        <w:rPr>
-          <w:rFonts w:ascii="Times New Roman" w:hAnsi="Times New Roman" w:cs="Times New Roman"/>
-          <w:lang w:val="en-US"/>
-        </w:rPr>
-        <w:t>key</w:t>
-      </w:r>
-      <w:r>
-        <w:rPr>
-          <w:rFonts w:ascii="Times New Roman" w:hAnsi="Times New Roman" w:cs="Times New Roman"/>
-          <w:lang w:val="el-GR"/>
-        </w:rPr>
-        <w:t>-</w:t>
-      </w:r>
-      <w:r>
-        <w:rPr>
-          <w:rFonts w:ascii="Times New Roman" w:hAnsi="Times New Roman" w:cs="Times New Roman"/>
-          <w:lang w:val="en-US"/>
-        </w:rPr>
-        <w:t>value</w:t>
-      </w:r>
-      <w:r>
-        <w:rPr>
-          <w:rFonts w:ascii="Times New Roman" w:hAnsi="Times New Roman" w:cs="Times New Roman"/>
-          <w:lang w:val="el-GR"/>
-        </w:rPr>
-        <w:t xml:space="preserve"> </w:t>
-      </w:r>
-      <w:r>
-        <w:rPr>
-          <w:rFonts w:ascii="Times New Roman" w:hAnsi="Times New Roman" w:cs="Times New Roman"/>
-          <w:lang w:val="en-US"/>
-        </w:rPr>
         <w:t>collections</w:t>
       </w:r>
       <w:r>
@@ -3001,168 +3473,14 @@
           <w:rFonts w:ascii="Times New Roman" w:hAnsi="Times New Roman" w:cs="Times New Roman"/>
           <w:lang w:val="el-GR"/>
         </w:rPr>
-        <w:t xml:space="preserve"> και τέλος, την</w:t>
-      </w:r>
-      <w:r>
-        <w:rPr>
-          <w:rFonts w:ascii="Times New Roman" w:hAnsi="Times New Roman" w:cs="Times New Roman"/>
-          <w:lang w:val="el-GR"/>
-        </w:rPr>
-        <w:t xml:space="preserve"> αναπαράσταση</w:t>
-      </w:r>
-      <w:r>
-        <w:rPr>
-          <w:rFonts w:ascii="Times New Roman" w:hAnsi="Times New Roman" w:cs="Times New Roman"/>
-          <w:lang w:val="el-GR"/>
-        </w:rPr>
-        <w:t xml:space="preserve"> </w:t>
-      </w:r>
-      <w:r>
-        <w:rPr>
-          <w:rFonts w:ascii="Times New Roman" w:hAnsi="Times New Roman" w:cs="Times New Roman"/>
-          <w:lang w:val="el-GR"/>
-        </w:rPr>
-        <w:t>της</w:t>
-      </w:r>
-      <w:r>
-        <w:rPr>
-          <w:rFonts w:ascii="Times New Roman" w:hAnsi="Times New Roman" w:cs="Times New Roman"/>
-          <w:lang w:val="el-GR"/>
-        </w:rPr>
-        <w:t xml:space="preserve"> απουσίας τιμής μέσω του </w:t>
-      </w:r>
-      <w:r>
-        <w:rPr>
-          <w:rFonts w:ascii="Times New Roman" w:hAnsi="Times New Roman" w:cs="Times New Roman"/>
-          <w:lang w:val="en-US"/>
-        </w:rPr>
-        <w:t>keyword</w:t>
-      </w:r>
-      <w:r>
-        <w:rPr>
-          <w:rFonts w:ascii="Times New Roman" w:hAnsi="Times New Roman" w:cs="Times New Roman"/>
-          <w:lang w:val="el-GR"/>
-        </w:rPr>
-        <w:t xml:space="preserve"> </w:t>
-      </w:r>
-      <w:r>
-        <w:rPr>
-          <w:rFonts w:ascii="Times New Roman" w:hAnsi="Times New Roman" w:cs="Times New Roman"/>
-          <w:lang w:val="en-US"/>
-        </w:rPr>
-        <w:t>null</w:t>
-      </w:r>
-      <w:r>
-        <w:rPr>
-          <w:rFonts w:ascii="Times New Roman" w:hAnsi="Times New Roman" w:cs="Times New Roman"/>
-          <w:lang w:val="el-GR"/>
-        </w:rPr>
-        <w:t>. (</w:t>
-      </w:r>
-      <w:r>
-        <w:rPr>
-          <w:rFonts w:ascii="Times New Roman" w:hAnsi="Times New Roman" w:cs="Times New Roman"/>
-          <w:lang w:val="en-US"/>
-        </w:rPr>
-        <w:t>ref</w:t>
-      </w:r>
-      <w:r>
-        <w:rPr>
-          <w:rFonts w:ascii="Times New Roman" w:hAnsi="Times New Roman" w:cs="Times New Roman"/>
-          <w:lang w:val="el-GR"/>
-        </w:rPr>
-        <w:t>)</w:t>
-      </w:r>
-      <w:r>
-        <w:rPr>
-          <w:rFonts w:ascii="Times New Roman" w:hAnsi="Times New Roman" w:cs="Times New Roman"/>
-          <w:lang w:val="el-GR"/>
-        </w:rPr>
-        <w:t xml:space="preserve"> </w:t>
-      </w:r>
-      <w:r>
-        <w:rPr>
-          <w:rFonts w:ascii="Times New Roman" w:hAnsi="Times New Roman" w:cs="Times New Roman"/>
-          <w:lang w:val="el-GR"/>
-        </w:rPr>
-        <w:t>Αξίζει να σημειωθεί πως οι συλλογές με μη τακτοποιημένα ζεύγη κλειδιών-τιμών (</w:t>
-      </w:r>
-      <w:r>
-        <w:rPr>
-          <w:rFonts w:ascii="Times New Roman" w:hAnsi="Times New Roman" w:cs="Times New Roman"/>
-          <w:lang w:val="en-US"/>
-        </w:rPr>
-        <w:t>unordered</w:t>
-      </w:r>
-      <w:r>
-        <w:rPr>
-          <w:rFonts w:ascii="Times New Roman" w:hAnsi="Times New Roman" w:cs="Times New Roman"/>
-          <w:lang w:val="el-GR"/>
-        </w:rPr>
-        <w:t xml:space="preserve"> </w:t>
-      </w:r>
-      <w:r>
-        <w:rPr>
-          <w:rFonts w:ascii="Times New Roman" w:hAnsi="Times New Roman" w:cs="Times New Roman"/>
-          <w:lang w:val="en-US"/>
-        </w:rPr>
-        <w:t>key</w:t>
-      </w:r>
-      <w:r>
-        <w:rPr>
-          <w:rFonts w:ascii="Times New Roman" w:hAnsi="Times New Roman" w:cs="Times New Roman"/>
-          <w:lang w:val="el-GR"/>
-        </w:rPr>
-        <w:t>-</w:t>
-      </w:r>
-      <w:r>
-        <w:rPr>
-          <w:rFonts w:ascii="Times New Roman" w:hAnsi="Times New Roman" w:cs="Times New Roman"/>
-          <w:lang w:val="en-US"/>
-        </w:rPr>
-        <w:t>value</w:t>
-      </w:r>
-      <w:r>
-        <w:rPr>
-          <w:rFonts w:ascii="Times New Roman" w:hAnsi="Times New Roman" w:cs="Times New Roman"/>
-          <w:lang w:val="el-GR"/>
-        </w:rPr>
-        <w:t xml:space="preserve"> </w:t>
-      </w:r>
-      <w:r>
-        <w:rPr>
-          <w:rFonts w:ascii="Times New Roman" w:hAnsi="Times New Roman" w:cs="Times New Roman"/>
-          <w:lang w:val="en-US"/>
-        </w:rPr>
-        <w:t>collections</w:t>
-      </w:r>
-      <w:r>
-        <w:rPr>
-          <w:rFonts w:ascii="Times New Roman" w:hAnsi="Times New Roman" w:cs="Times New Roman"/>
-          <w:lang w:val="el-GR"/>
-        </w:rPr>
-        <w:t>)</w:t>
-      </w:r>
-      <w:r>
-        <w:rPr>
-          <w:rFonts w:ascii="Times New Roman" w:hAnsi="Times New Roman" w:cs="Times New Roman"/>
-          <w:lang w:val="el-GR"/>
-        </w:rPr>
-        <w:t xml:space="preserve"> </w:t>
-      </w:r>
-      <w:r>
-        <w:rPr>
-          <w:rFonts w:ascii="Times New Roman" w:hAnsi="Times New Roman" w:cs="Times New Roman"/>
-          <w:lang w:val="el-GR"/>
-        </w:rPr>
-        <w:t>και αυτά</w:t>
-      </w:r>
-      <w:r>
-        <w:rPr>
-          <w:rFonts w:ascii="Times New Roman" w:hAnsi="Times New Roman" w:cs="Times New Roman"/>
-          <w:lang w:val="el-GR"/>
-        </w:rPr>
-        <w:t xml:space="preserve"> </w:t>
+        <w:t xml:space="preserve"> </w:t>
+      </w:r>
+      <w:r>
+        <w:rPr>
+          <w:rFonts w:ascii="Times New Roman" w:hAnsi="Times New Roman" w:cs="Times New Roman"/>
+          <w:lang w:val="el-GR"/>
+        </w:rPr>
+        <w:t xml:space="preserve">και αυτά </w:t>
       </w:r>
       <w:r>
         <w:rPr>
@@ -3323,6 +3641,7 @@
       <w:r>
         <w:rPr>
           <w:rFonts w:ascii="Times New Roman" w:hAnsi="Times New Roman" w:cs="Times New Roman"/>
+          <w:lang w:val="el-GR"/>
         </w:rPr>
         <w:t xml:space="preserve">Εικόνα </w:t>
       </w:r>
@@ -3335,8 +3654,35 @@
       <w:r>
         <w:rPr>
           <w:rFonts w:ascii="Times New Roman" w:hAnsi="Times New Roman" w:cs="Times New Roman"/>
-        </w:rPr>
-        <w:instrText xml:space="preserve"> SEQ Εικόνα \* ARABIC </w:instrText>
+          <w:lang w:val="el-GR"/>
+        </w:rPr>
+        <w:instrText xml:space="preserve"> </w:instrText>
+      </w:r>
+      <w:r>
+        <w:rPr>
+          <w:rFonts w:ascii="Times New Roman" w:hAnsi="Times New Roman" w:cs="Times New Roman"/>
+        </w:rPr>
+        <w:instrText>SEQ</w:instrText>
+      </w:r>
+      <w:r>
+        <w:rPr>
+          <w:rFonts w:ascii="Times New Roman" w:hAnsi="Times New Roman" w:cs="Times New Roman"/>
+          <w:lang w:val="el-GR"/>
+        </w:rPr>
+        <w:instrText xml:space="preserve"> Εικόνα \* </w:instrText>
+      </w:r>
+      <w:r>
+        <w:rPr>
+          <w:rFonts w:ascii="Times New Roman" w:hAnsi="Times New Roman" w:cs="Times New Roman"/>
+        </w:rPr>
+        <w:instrText>ARABIC</w:instrText>
+      </w:r>
+      <w:r>
+        <w:rPr>
+          <w:rFonts w:ascii="Times New Roman" w:hAnsi="Times New Roman" w:cs="Times New Roman"/>
+          <w:lang w:val="el-GR"/>
+        </w:rPr>
+        <w:instrText xml:space="preserve"> </w:instrText>
       </w:r>
       <w:r>
         <w:rPr>
@@ -3360,6 +3706,7 @@
       <w:r>
         <w:rPr>
           <w:rFonts w:ascii="Times New Roman" w:hAnsi="Times New Roman" w:cs="Times New Roman"/>
+          <w:lang w:val="el-GR"/>
         </w:rPr>
         <w:t xml:space="preserve">: </w:t>
       </w:r>
@@ -3375,7 +3722,14 @@
           <w:rFonts w:ascii="Times New Roman" w:hAnsi="Times New Roman" w:cs="Times New Roman"/>
           <w:lang w:val="en-US"/>
         </w:rPr>
-        <w:t xml:space="preserve">JSON </w:t>
+        <w:t>JSON</w:t>
+      </w:r>
+      <w:r>
+        <w:rPr>
+          <w:rFonts w:ascii="Times New Roman" w:hAnsi="Times New Roman" w:cs="Times New Roman"/>
+          <w:lang w:val="el-GR"/>
+        </w:rPr>
+        <w:t xml:space="preserve"> </w:t>
       </w:r>
       <w:r>
         <w:rPr>
@@ -3399,7 +3753,7 @@
           <w:rFonts w:ascii="Times New Roman" w:hAnsi="Times New Roman" w:cs="Times New Roman"/>
           <w:b/>
           <w:bCs/>
-          <w:lang w:val="en-US"/>
+          <w:lang w:val="el-GR"/>
         </w:rPr>
       </w:pPr>
     </w:p>
@@ -3409,7 +3763,7 @@
           <w:rFonts w:ascii="Times New Roman" w:hAnsi="Times New Roman" w:cs="Times New Roman"/>
           <w:b/>
           <w:bCs/>
-          <w:lang w:val="en-US"/>
+          <w:lang w:val="el-GR"/>
         </w:rPr>
       </w:pPr>
     </w:p>
@@ -3419,7 +3773,7 @@
           <w:rFonts w:ascii="Times New Roman" w:hAnsi="Times New Roman" w:cs="Times New Roman"/>
           <w:b/>
           <w:bCs/>
-          <w:lang w:val="en-US"/>
+          <w:lang w:val="el-GR"/>
         </w:rPr>
       </w:pPr>
     </w:p>
@@ -3488,7 +3842,7 @@
           <w:rFonts w:ascii="Times New Roman" w:hAnsi="Times New Roman" w:cs="Times New Roman"/>
           <w:color w:val="292C32"/>
           <w:shd w:val="clear" w:color="auto" w:fill="FFFFFF"/>
-          <w:lang w:val="en-US"/>
+          <w:lang w:val="el-GR"/>
         </w:rPr>
       </w:pPr>
       <w:r>
@@ -3500,6 +3854,7 @@
         </w:rPr>
         <w:t xml:space="preserve">Η </w:t>
       </w:r>
+      <w:proofErr w:type="spellStart"/>
       <w:r>
         <w:rPr>
           <w:rFonts w:ascii="Times New Roman" w:hAnsi="Times New Roman" w:cs="Times New Roman"/>
@@ -3509,6 +3864,7 @@
         </w:rPr>
         <w:t>eXtensible</w:t>
       </w:r>
+      <w:proofErr w:type="spellEnd"/>
       <w:r>
         <w:rPr>
           <w:rFonts w:ascii="Times New Roman" w:hAnsi="Times New Roman" w:cs="Times New Roman"/>
@@ -3882,16 +4238,7 @@
           <w:shd w:val="clear" w:color="auto" w:fill="FFFFFF"/>
           <w:lang w:val="el-GR"/>
         </w:rPr>
-        <w:t xml:space="preserve"> </w:t>
-      </w:r>
-      <w:r>
-        <w:rPr>
-          <w:rFonts w:ascii="Times New Roman" w:hAnsi="Times New Roman" w:cs="Times New Roman"/>
-          <w:color w:val="292C32"/>
-          <w:shd w:val="clear" w:color="auto" w:fill="FFFFFF"/>
-          <w:lang w:val="el-GR"/>
-        </w:rPr>
-        <w:t>ηλεκτρονικών</w:t>
+        <w:t xml:space="preserve"> ηλεκτρονικών</w:t>
       </w:r>
       <w:r>
         <w:rPr>
@@ -3971,7 +4318,61 @@
           <w:shd w:val="clear" w:color="auto" w:fill="FFFFFF"/>
           <w:lang w:val="en-US"/>
         </w:rPr>
-        <w:t>ref from W3C</w:t>
+        <w:t>ref</w:t>
+      </w:r>
+      <w:r>
+        <w:rPr>
+          <w:rFonts w:ascii="Times New Roman" w:hAnsi="Times New Roman" w:cs="Times New Roman"/>
+          <w:color w:val="292C32"/>
+          <w:shd w:val="clear" w:color="auto" w:fill="FFFFFF"/>
+          <w:lang w:val="el-GR"/>
+        </w:rPr>
+        <w:t xml:space="preserve"> </w:t>
+      </w:r>
+      <w:r>
+        <w:rPr>
+          <w:rFonts w:ascii="Times New Roman" w:hAnsi="Times New Roman" w:cs="Times New Roman"/>
+          <w:color w:val="292C32"/>
+          <w:shd w:val="clear" w:color="auto" w:fill="FFFFFF"/>
+          <w:lang w:val="en-US"/>
+        </w:rPr>
+        <w:t>from</w:t>
+      </w:r>
+      <w:r>
+        <w:rPr>
+          <w:rFonts w:ascii="Times New Roman" w:hAnsi="Times New Roman" w:cs="Times New Roman"/>
+          <w:color w:val="292C32"/>
+          <w:shd w:val="clear" w:color="auto" w:fill="FFFFFF"/>
+          <w:lang w:val="el-GR"/>
+        </w:rPr>
+        <w:t xml:space="preserve"> </w:t>
+      </w:r>
+      <w:r>
+        <w:rPr>
+          <w:rFonts w:ascii="Times New Roman" w:hAnsi="Times New Roman" w:cs="Times New Roman"/>
+          <w:color w:val="292C32"/>
+          <w:shd w:val="clear" w:color="auto" w:fill="FFFFFF"/>
+          <w:lang w:val="en-US"/>
+        </w:rPr>
+        <w:t>W</w:t>
+      </w:r>
+      <w:r>
+        <w:rPr>
+          <w:rFonts w:ascii="Times New Roman" w:hAnsi="Times New Roman" w:cs="Times New Roman"/>
+          <w:color w:val="292C32"/>
+          <w:shd w:val="clear" w:color="auto" w:fill="FFFFFF"/>
+          <w:lang w:val="el-GR"/>
+        </w:rPr>
+        <w:t>3</w:t>
+      </w:r>
+      <w:r>
+        <w:rPr>
+          <w:rFonts w:ascii="Times New Roman" w:hAnsi="Times New Roman" w:cs="Times New Roman"/>
+          <w:color w:val="292C32"/>
+          <w:shd w:val="clear" w:color="auto" w:fill="FFFFFF"/>
+          <w:lang w:val="en-US"/>
+        </w:rPr>
+        <w:t>C</w:t>
       </w:r>
       <w:r>
         <w:rPr>
@@ -3987,7 +4388,7 @@
           <w:rFonts w:ascii="Times New Roman" w:hAnsi="Times New Roman" w:cs="Times New Roman"/>
           <w:color w:val="292C32"/>
           <w:shd w:val="clear" w:color="auto" w:fill="FFFFFF"/>
-          <w:lang w:val="en-US"/>
+          <w:lang w:val="el-GR"/>
         </w:rPr>
         <w:t>.</w:t>
       </w:r>
@@ -4098,7 +4499,27 @@
           <w:shd w:val="clear" w:color="auto" w:fill="FFFFFF"/>
           <w:lang w:val="el-GR"/>
         </w:rPr>
-        <w:t>Κατά το serialization σε XML, τα αντικείμενα ή οι δομές δεδομένων μετατρέπονται σε μορφή XML</w:t>
+        <w:t xml:space="preserve">Κατά το </w:t>
+      </w:r>
+      <w:proofErr w:type="spellStart"/>
+      <w:r>
+        <w:rPr>
+          <w:rFonts w:ascii="Times New Roman" w:hAnsi="Times New Roman" w:cs="Times New Roman"/>
+          <w:color w:val="292C32"/>
+          <w:shd w:val="clear" w:color="auto" w:fill="FFFFFF"/>
+          <w:lang w:val="el-GR"/>
+        </w:rPr>
+        <w:t>serialization</w:t>
+      </w:r>
+      <w:proofErr w:type="spellEnd"/>
+      <w:r>
+        <w:rPr>
+          <w:rFonts w:ascii="Times New Roman" w:hAnsi="Times New Roman" w:cs="Times New Roman"/>
+          <w:color w:val="292C32"/>
+          <w:shd w:val="clear" w:color="auto" w:fill="FFFFFF"/>
+          <w:lang w:val="el-GR"/>
+        </w:rPr>
+        <w:t xml:space="preserve"> σε XML, τα αντικείμενα ή οι δομές δεδομένων μετατρέπονται σε μορφή XML</w:t>
       </w:r>
       <w:r>
         <w:rPr>
@@ -4148,7 +4569,47 @@
           <w:shd w:val="clear" w:color="auto" w:fill="FFFFFF"/>
           <w:lang w:val="el-GR"/>
         </w:rPr>
-        <w:t>XML Schema Definition (XSD)</w:t>
+        <w:t xml:space="preserve">XML </w:t>
+      </w:r>
+      <w:proofErr w:type="spellStart"/>
+      <w:r>
+        <w:rPr>
+          <w:rFonts w:ascii="Times New Roman" w:hAnsi="Times New Roman" w:cs="Times New Roman"/>
+          <w:color w:val="292C32"/>
+          <w:shd w:val="clear" w:color="auto" w:fill="FFFFFF"/>
+          <w:lang w:val="el-GR"/>
+        </w:rPr>
+        <w:t>Schema</w:t>
+      </w:r>
+      <w:proofErr w:type="spellEnd"/>
+      <w:r>
+        <w:rPr>
+          <w:rFonts w:ascii="Times New Roman" w:hAnsi="Times New Roman" w:cs="Times New Roman"/>
+          <w:color w:val="292C32"/>
+          <w:shd w:val="clear" w:color="auto" w:fill="FFFFFF"/>
+          <w:lang w:val="el-GR"/>
+        </w:rPr>
+        <w:t xml:space="preserve"> </w:t>
+      </w:r>
+      <w:proofErr w:type="spellStart"/>
+      <w:r>
+        <w:rPr>
+          <w:rFonts w:ascii="Times New Roman" w:hAnsi="Times New Roman" w:cs="Times New Roman"/>
+          <w:color w:val="292C32"/>
+          <w:shd w:val="clear" w:color="auto" w:fill="FFFFFF"/>
+          <w:lang w:val="el-GR"/>
+        </w:rPr>
+        <w:t>Definition</w:t>
+      </w:r>
+      <w:proofErr w:type="spellEnd"/>
+      <w:r>
+        <w:rPr>
+          <w:rFonts w:ascii="Times New Roman" w:hAnsi="Times New Roman" w:cs="Times New Roman"/>
+          <w:color w:val="292C32"/>
+          <w:shd w:val="clear" w:color="auto" w:fill="FFFFFF"/>
+          <w:lang w:val="el-GR"/>
+        </w:rPr>
+        <w:t xml:space="preserve"> (XSD)</w:t>
       </w:r>
       <w:r>
         <w:rPr>
@@ -4159,41 +4620,74 @@
         </w:rPr>
         <w:t xml:space="preserve"> και </w:t>
       </w:r>
-      <w:r>
-        <w:rPr>
-          <w:rFonts w:ascii="Times New Roman" w:hAnsi="Times New Roman" w:cs="Times New Roman"/>
-          <w:color w:val="292C32"/>
-          <w:shd w:val="clear" w:color="auto" w:fill="FFFFFF"/>
-          <w:lang w:val="el-GR"/>
-        </w:rPr>
-        <w:t>Document Type Definition (DTD)</w:t>
-      </w:r>
-      <w:r>
-        <w:rPr>
-          <w:rFonts w:ascii="Times New Roman" w:hAnsi="Times New Roman" w:cs="Times New Roman"/>
-          <w:color w:val="292C32"/>
-          <w:shd w:val="clear" w:color="auto" w:fill="FFFFFF"/>
-          <w:lang w:val="el-GR"/>
-        </w:rPr>
-        <w:t xml:space="preserve"> </w:t>
-      </w:r>
-      <w:r>
-        <w:rPr>
-          <w:rFonts w:ascii="Times New Roman" w:hAnsi="Times New Roman" w:cs="Times New Roman"/>
-          <w:color w:val="292C32"/>
-          <w:shd w:val="clear" w:color="auto" w:fill="FFFFFF"/>
-          <w:lang w:val="el-GR"/>
-        </w:rPr>
-        <w:t>προσφέρουν επίσημες προδιαγραφές για τον ορισμό της δομής και των περιορισμών των εγγράφω</w:t>
-      </w:r>
-      <w:r>
-        <w:rPr>
-          <w:rFonts w:ascii="Times New Roman" w:hAnsi="Times New Roman" w:cs="Times New Roman"/>
-          <w:color w:val="292C32"/>
-          <w:shd w:val="clear" w:color="auto" w:fill="FFFFFF"/>
-          <w:lang w:val="el-GR"/>
-        </w:rPr>
-        <w:t>ν που δημιουργούνται (</w:t>
+      <w:proofErr w:type="spellStart"/>
+      <w:r>
+        <w:rPr>
+          <w:rFonts w:ascii="Times New Roman" w:hAnsi="Times New Roman" w:cs="Times New Roman"/>
+          <w:color w:val="292C32"/>
+          <w:shd w:val="clear" w:color="auto" w:fill="FFFFFF"/>
+          <w:lang w:val="el-GR"/>
+        </w:rPr>
+        <w:t>Document</w:t>
+      </w:r>
+      <w:proofErr w:type="spellEnd"/>
+      <w:r>
+        <w:rPr>
+          <w:rFonts w:ascii="Times New Roman" w:hAnsi="Times New Roman" w:cs="Times New Roman"/>
+          <w:color w:val="292C32"/>
+          <w:shd w:val="clear" w:color="auto" w:fill="FFFFFF"/>
+          <w:lang w:val="el-GR"/>
+        </w:rPr>
+        <w:t xml:space="preserve"> </w:t>
+      </w:r>
+      <w:proofErr w:type="spellStart"/>
+      <w:r>
+        <w:rPr>
+          <w:rFonts w:ascii="Times New Roman" w:hAnsi="Times New Roman" w:cs="Times New Roman"/>
+          <w:color w:val="292C32"/>
+          <w:shd w:val="clear" w:color="auto" w:fill="FFFFFF"/>
+          <w:lang w:val="el-GR"/>
+        </w:rPr>
+        <w:t>Type</w:t>
+      </w:r>
+      <w:proofErr w:type="spellEnd"/>
+      <w:r>
+        <w:rPr>
+          <w:rFonts w:ascii="Times New Roman" w:hAnsi="Times New Roman" w:cs="Times New Roman"/>
+          <w:color w:val="292C32"/>
+          <w:shd w:val="clear" w:color="auto" w:fill="FFFFFF"/>
+          <w:lang w:val="el-GR"/>
+        </w:rPr>
+        <w:t xml:space="preserve"> </w:t>
+      </w:r>
+      <w:proofErr w:type="spellStart"/>
+      <w:r>
+        <w:rPr>
+          <w:rFonts w:ascii="Times New Roman" w:hAnsi="Times New Roman" w:cs="Times New Roman"/>
+          <w:color w:val="292C32"/>
+          <w:shd w:val="clear" w:color="auto" w:fill="FFFFFF"/>
+          <w:lang w:val="el-GR"/>
+        </w:rPr>
+        <w:t>Definition</w:t>
+      </w:r>
+      <w:proofErr w:type="spellEnd"/>
+      <w:r>
+        <w:rPr>
+          <w:rFonts w:ascii="Times New Roman" w:hAnsi="Times New Roman" w:cs="Times New Roman"/>
+          <w:color w:val="292C32"/>
+          <w:shd w:val="clear" w:color="auto" w:fill="FFFFFF"/>
+          <w:lang w:val="el-GR"/>
+        </w:rPr>
+        <w:t xml:space="preserve"> (DTD)</w:t>
+      </w:r>
+      <w:r>
+        <w:rPr>
+          <w:rFonts w:ascii="Times New Roman" w:hAnsi="Times New Roman" w:cs="Times New Roman"/>
+          <w:color w:val="292C32"/>
+          <w:shd w:val="clear" w:color="auto" w:fill="FFFFFF"/>
+          <w:lang w:val="el-GR"/>
+        </w:rPr>
+        <w:t xml:space="preserve"> προσφέρουν επίσημες προδιαγραφές για τον ορισμό της δομής και των περιορισμών των εγγράφων που δημιουργούνται (</w:t>
       </w:r>
       <w:r>
         <w:rPr>
@@ -4283,7 +4777,27 @@
           <w:shd w:val="clear" w:color="auto" w:fill="FFFFFF"/>
           <w:lang w:val="el-GR"/>
         </w:rPr>
-        <w:t xml:space="preserve"> που θα δημιουργηθεί, η διαχείριση ειδικών τύπων δεδομένων, ο καθορισμός συμβάσεων ονοματοδοσίας και η διαχείριση των </w:t>
+        <w:t xml:space="preserve"> που θα δημιουργηθεί, η διαχείριση ειδικών τύπων δεδομένων, ο καθορισμός συμβάσεων </w:t>
+      </w:r>
+      <w:proofErr w:type="spellStart"/>
+      <w:r>
+        <w:rPr>
+          <w:rFonts w:ascii="Times New Roman" w:hAnsi="Times New Roman" w:cs="Times New Roman"/>
+          <w:color w:val="292C32"/>
+          <w:shd w:val="clear" w:color="auto" w:fill="FFFFFF"/>
+          <w:lang w:val="el-GR"/>
+        </w:rPr>
+        <w:t>ονοματοδοσίας</w:t>
+      </w:r>
+      <w:proofErr w:type="spellEnd"/>
+      <w:r>
+        <w:rPr>
+          <w:rFonts w:ascii="Times New Roman" w:hAnsi="Times New Roman" w:cs="Times New Roman"/>
+          <w:color w:val="292C32"/>
+          <w:shd w:val="clear" w:color="auto" w:fill="FFFFFF"/>
+          <w:lang w:val="el-GR"/>
+        </w:rPr>
+        <w:t xml:space="preserve"> και η διαχείριση των </w:t>
       </w:r>
       <w:r>
         <w:rPr>
@@ -4391,16 +4905,7 @@
           <w:shd w:val="clear" w:color="auto" w:fill="FFFFFF"/>
           <w:lang w:val="el-GR"/>
         </w:rPr>
-        <w:t xml:space="preserve"> </w:t>
-      </w:r>
-      <w:r>
-        <w:rPr>
-          <w:rFonts w:ascii="Times New Roman" w:hAnsi="Times New Roman" w:cs="Times New Roman"/>
-          <w:color w:val="292C32"/>
-          <w:shd w:val="clear" w:color="auto" w:fill="FFFFFF"/>
-          <w:lang w:val="el-GR"/>
-        </w:rPr>
-        <w:t xml:space="preserve">βρίσκει ευρεία χρήση στις υπηρεσίες ιστού για την ανταλλαγή δεδομένων μεταξύ πελατών και διακομιστών. Το πρωτόκολλο </w:t>
+        <w:t xml:space="preserve"> βρίσκει ευρεία χρήση στις υπηρεσίες ιστού για την ανταλλαγή δεδομένων μεταξύ πελατών και διακομιστών. Το πρωτόκολλο </w:t>
       </w:r>
       <w:r>
         <w:rPr>
@@ -4643,16 +5148,7 @@
           <w:shd w:val="clear" w:color="auto" w:fill="FFFFFF"/>
           <w:lang w:val="el-GR"/>
         </w:rPr>
-        <w:t xml:space="preserve"> </w:t>
-      </w:r>
-      <w:r>
-        <w:rPr>
-          <w:rFonts w:ascii="Times New Roman" w:hAnsi="Times New Roman" w:cs="Times New Roman"/>
-          <w:color w:val="292C32"/>
-          <w:shd w:val="clear" w:color="auto" w:fill="FFFFFF"/>
-          <w:lang w:val="el-GR"/>
-        </w:rPr>
-        <w:t xml:space="preserve">μοιράζεται ομοιότητες με την </w:t>
+        <w:t xml:space="preserve"> μοιράζεται ομοιότητες με την </w:t>
       </w:r>
       <w:r>
         <w:rPr>
@@ -4670,16 +5166,7 @@
           <w:shd w:val="clear" w:color="auto" w:fill="FFFFFF"/>
           <w:lang w:val="el-GR"/>
         </w:rPr>
-        <w:t>, καθώς και οι δύο είναι γλώσσες σήμανσης</w:t>
-      </w:r>
-      <w:r>
-        <w:rPr>
-          <w:rFonts w:ascii="Times New Roman" w:hAnsi="Times New Roman" w:cs="Times New Roman"/>
-          <w:color w:val="292C32"/>
-          <w:shd w:val="clear" w:color="auto" w:fill="FFFFFF"/>
-          <w:lang w:val="el-GR"/>
-        </w:rPr>
-        <w:t xml:space="preserve"> (</w:t>
+        <w:t>, καθώς και οι δύο είναι γλώσσες σήμανσης (</w:t>
       </w:r>
       <w:r>
         <w:rPr>
@@ -4715,25 +5202,7 @@
           <w:shd w:val="clear" w:color="auto" w:fill="FFFFFF"/>
           <w:lang w:val="el-GR"/>
         </w:rPr>
-        <w:t>)</w:t>
-      </w:r>
-      <w:r>
-        <w:rPr>
-          <w:rFonts w:ascii="Times New Roman" w:hAnsi="Times New Roman" w:cs="Times New Roman"/>
-          <w:color w:val="292C32"/>
-          <w:shd w:val="clear" w:color="auto" w:fill="FFFFFF"/>
-          <w:lang w:val="el-GR"/>
-        </w:rPr>
-        <w:t xml:space="preserve"> που χρησιμοποιούνται για τη δόμηση και την οργάνωση του περιεχομένου. Και οι δύο χρησιμοποιούν ετικέτες</w:t>
-      </w:r>
-      <w:r>
-        <w:rPr>
-          <w:rFonts w:ascii="Times New Roman" w:hAnsi="Times New Roman" w:cs="Times New Roman"/>
-          <w:color w:val="292C32"/>
-          <w:shd w:val="clear" w:color="auto" w:fill="FFFFFF"/>
-          <w:lang w:val="el-GR"/>
-        </w:rPr>
-        <w:t xml:space="preserve"> (</w:t>
+        <w:t>) που χρησιμοποιούνται για τη δόμηση και την οργάνωση του περιεχομένου. Και οι δύο χρησιμοποιούν ετικέτες (</w:t>
       </w:r>
       <w:r>
         <w:rPr>
@@ -4751,34 +5220,7 @@
           <w:shd w:val="clear" w:color="auto" w:fill="FFFFFF"/>
           <w:lang w:val="el-GR"/>
         </w:rPr>
-        <w:t>)</w:t>
-      </w:r>
-      <w:r>
-        <w:rPr>
-          <w:rFonts w:ascii="Times New Roman" w:hAnsi="Times New Roman" w:cs="Times New Roman"/>
-          <w:color w:val="292C32"/>
-          <w:shd w:val="clear" w:color="auto" w:fill="FFFFFF"/>
-          <w:lang w:val="el-GR"/>
-        </w:rPr>
-        <w:t xml:space="preserve"> που περικλείονται σε αγκύλες για να ορίσουν </w:t>
-      </w:r>
-      <w:r>
-        <w:rPr>
-          <w:rFonts w:ascii="Times New Roman" w:hAnsi="Times New Roman" w:cs="Times New Roman"/>
-          <w:color w:val="292C32"/>
-          <w:shd w:val="clear" w:color="auto" w:fill="FFFFFF"/>
-          <w:lang w:val="el-GR"/>
-        </w:rPr>
-        <w:t xml:space="preserve">τα </w:t>
-      </w:r>
-      <w:r>
-        <w:rPr>
-          <w:rFonts w:ascii="Times New Roman" w:hAnsi="Times New Roman" w:cs="Times New Roman"/>
-          <w:color w:val="292C32"/>
-          <w:shd w:val="clear" w:color="auto" w:fill="FFFFFF"/>
-          <w:lang w:val="el-GR"/>
-        </w:rPr>
-        <w:t xml:space="preserve">στοιχεία μέσα σε ένα έγγραφο. Ωστόσο, η </w:t>
+        <w:t xml:space="preserve">) που περικλείονται σε αγκύλες για να ορίσουν τα στοιχεία μέσα σε ένα έγγραφο. Ωστόσο, η </w:t>
       </w:r>
       <w:r>
         <w:rPr>
@@ -5375,25 +5817,7 @@
           <w:shd w:val="clear" w:color="auto" w:fill="FFFFFF"/>
           <w:lang w:val="el-GR"/>
         </w:rPr>
-        <w:t xml:space="preserve">ο </w:t>
-      </w:r>
-      <w:r>
-        <w:rPr>
-          <w:rFonts w:ascii="Times New Roman" w:hAnsi="Times New Roman" w:cs="Times New Roman"/>
-          <w:color w:val="292C32"/>
-          <w:shd w:val="clear" w:color="auto" w:fill="FFFFFF"/>
-          <w:lang w:val="el-GR"/>
-        </w:rPr>
-        <w:t>"YYYY-MM-DD"</w:t>
-      </w:r>
-      <w:r>
-        <w:rPr>
-          <w:rFonts w:ascii="Times New Roman" w:hAnsi="Times New Roman" w:cs="Times New Roman"/>
-          <w:color w:val="292C32"/>
-          <w:shd w:val="clear" w:color="auto" w:fill="FFFFFF"/>
-          <w:lang w:val="el-GR"/>
-        </w:rPr>
-        <w:t xml:space="preserve"> για την χρονολογία </w:t>
+        <w:t xml:space="preserve">ο "YYYY-MM-DD" για την χρονολογία </w:t>
       </w:r>
       <w:r>
         <w:rPr>
@@ -5889,8 +6313,19 @@
           <w:shd w:val="clear" w:color="auto" w:fill="FFFFFF"/>
           <w:lang w:val="el-GR"/>
         </w:rPr>
-        <w:t>, ενισχύει την ολοκληρωμένη διαχείριση δεδομένων, επιτρέποντας τη συμπερίληψη μεταδεδομένων</w:t>
-      </w:r>
+        <w:t xml:space="preserve">, ενισχύει την ολοκληρωμένη διαχείριση δεδομένων, επιτρέποντας τη συμπερίληψη </w:t>
+      </w:r>
+      <w:proofErr w:type="spellStart"/>
+      <w:r>
+        <w:rPr>
+          <w:rFonts w:ascii="Times New Roman" w:hAnsi="Times New Roman" w:cs="Times New Roman"/>
+          <w:color w:val="292C32"/>
+          <w:shd w:val="clear" w:color="auto" w:fill="FFFFFF"/>
+          <w:lang w:val="el-GR"/>
+        </w:rPr>
+        <w:t>μεταδεδομένων</w:t>
+      </w:r>
+      <w:proofErr w:type="spellEnd"/>
       <w:r>
         <w:rPr>
           <w:rFonts w:ascii="Times New Roman" w:hAnsi="Times New Roman" w:cs="Times New Roman"/>
@@ -5970,16 +6405,7 @@
           <w:shd w:val="clear" w:color="auto" w:fill="FFFFFF"/>
           <w:lang w:val="el-GR"/>
         </w:rPr>
-        <w:t>)</w:t>
-      </w:r>
-      <w:r>
-        <w:rPr>
-          <w:rFonts w:ascii="Times New Roman" w:hAnsi="Times New Roman" w:cs="Times New Roman"/>
-          <w:color w:val="292C32"/>
-          <w:shd w:val="clear" w:color="auto" w:fill="FFFFFF"/>
-          <w:lang w:val="el-GR"/>
-        </w:rPr>
-        <w:t xml:space="preserve"> στα έγγραφα. Αυτά τα </w:t>
+        <w:t xml:space="preserve">) στα έγγραφα. Αυτά τα </w:t>
       </w:r>
       <w:r>
         <w:rPr>
@@ -6140,12 +6566,13 @@
         <w:jc w:val="center"/>
         <w:rPr>
           <w:rFonts w:ascii="Times New Roman" w:hAnsi="Times New Roman" w:cs="Times New Roman"/>
-          <w:lang w:val="en-US"/>
+          <w:lang w:val="el-GR"/>
         </w:rPr>
       </w:pPr>
       <w:r>
         <w:rPr>
           <w:rFonts w:ascii="Times New Roman" w:hAnsi="Times New Roman" w:cs="Times New Roman"/>
+          <w:lang w:val="el-GR"/>
         </w:rPr>
         <w:t xml:space="preserve">Εικόνα </w:t>
       </w:r>
@@ -6158,8 +6585,35 @@
       <w:r>
         <w:rPr>
           <w:rFonts w:ascii="Times New Roman" w:hAnsi="Times New Roman" w:cs="Times New Roman"/>
-        </w:rPr>
-        <w:instrText xml:space="preserve"> SEQ Εικόνα \* ARABIC </w:instrText>
+          <w:lang w:val="el-GR"/>
+        </w:rPr>
+        <w:instrText xml:space="preserve"> </w:instrText>
+      </w:r>
+      <w:r>
+        <w:rPr>
+          <w:rFonts w:ascii="Times New Roman" w:hAnsi="Times New Roman" w:cs="Times New Roman"/>
+        </w:rPr>
+        <w:instrText>SEQ</w:instrText>
+      </w:r>
+      <w:r>
+        <w:rPr>
+          <w:rFonts w:ascii="Times New Roman" w:hAnsi="Times New Roman" w:cs="Times New Roman"/>
+          <w:lang w:val="el-GR"/>
+        </w:rPr>
+        <w:instrText xml:space="preserve"> Εικόνα \* </w:instrText>
+      </w:r>
+      <w:r>
+        <w:rPr>
+          <w:rFonts w:ascii="Times New Roman" w:hAnsi="Times New Roman" w:cs="Times New Roman"/>
+        </w:rPr>
+        <w:instrText>ARABIC</w:instrText>
+      </w:r>
+      <w:r>
+        <w:rPr>
+          <w:rFonts w:ascii="Times New Roman" w:hAnsi="Times New Roman" w:cs="Times New Roman"/>
+          <w:lang w:val="el-GR"/>
+        </w:rPr>
+        <w:instrText xml:space="preserve"> </w:instrText>
       </w:r>
       <w:r>
         <w:rPr>
@@ -6183,6 +6637,7 @@
       <w:r>
         <w:rPr>
           <w:rFonts w:ascii="Times New Roman" w:hAnsi="Times New Roman" w:cs="Times New Roman"/>
+          <w:lang w:val="el-GR"/>
         </w:rPr>
         <w:t xml:space="preserve">: </w:t>
       </w:r>
@@ -6198,7 +6653,14 @@
           <w:rFonts w:ascii="Times New Roman" w:hAnsi="Times New Roman" w:cs="Times New Roman"/>
           <w:lang w:val="en-US"/>
         </w:rPr>
-        <w:t xml:space="preserve">XML </w:t>
+        <w:t>XML</w:t>
+      </w:r>
+      <w:r>
+        <w:rPr>
+          <w:rFonts w:ascii="Times New Roman" w:hAnsi="Times New Roman" w:cs="Times New Roman"/>
+          <w:lang w:val="el-GR"/>
+        </w:rPr>
+        <w:t xml:space="preserve"> </w:t>
       </w:r>
       <w:r>
         <w:rPr>
@@ -6212,7 +6674,7 @@
       <w:pPr>
         <w:rPr>
           <w:rFonts w:ascii="Times New Roman" w:hAnsi="Times New Roman" w:cs="Times New Roman"/>
-          <w:lang w:val="en-US"/>
+          <w:lang w:val="el-GR"/>
         </w:rPr>
       </w:pPr>
     </w:p>
@@ -6222,7 +6684,7 @@
           <w:rFonts w:ascii="Times New Roman" w:hAnsi="Times New Roman" w:cs="Times New Roman"/>
           <w:b/>
           <w:bCs/>
-          <w:lang w:val="en-US"/>
+          <w:lang w:val="el-GR"/>
         </w:rPr>
       </w:pPr>
       <w:r>
@@ -6241,7 +6703,25 @@
           <w:bCs/>
           <w:lang w:val="en-US"/>
         </w:rPr>
-        <w:t>YAML Serialization</w:t>
+        <w:t>YAML</w:t>
+      </w:r>
+      <w:r>
+        <w:rPr>
+          <w:rFonts w:ascii="Times New Roman" w:hAnsi="Times New Roman" w:cs="Times New Roman"/>
+          <w:b/>
+          <w:bCs/>
+          <w:lang w:val="el-GR"/>
+        </w:rPr>
+        <w:t xml:space="preserve"> </w:t>
+      </w:r>
+      <w:r>
+        <w:rPr>
+          <w:rFonts w:ascii="Times New Roman" w:hAnsi="Times New Roman" w:cs="Times New Roman"/>
+          <w:b/>
+          <w:bCs/>
+          <w:lang w:val="en-US"/>
+        </w:rPr>
+        <w:t>Serialization</w:t>
       </w:r>
     </w:p>
     <w:p>
@@ -6250,7 +6730,7 @@
           <w:rFonts w:ascii="Times New Roman" w:hAnsi="Times New Roman" w:cs="Times New Roman"/>
           <w:b/>
           <w:bCs/>
-          <w:lang w:val="en-US"/>
+          <w:lang w:val="el-GR"/>
         </w:rPr>
       </w:pPr>
     </w:p>
@@ -6260,13 +6740,13 @@
         <w:jc w:val="both"/>
         <w:rPr>
           <w:rFonts w:ascii="Times New Roman" w:hAnsi="Times New Roman" w:cs="Times New Roman"/>
-          <w:lang w:val="en-US"/>
+          <w:lang w:val="el-GR"/>
         </w:rPr>
       </w:pPr>
       <w:r>
         <w:rPr>
           <w:rFonts w:ascii="Times New Roman" w:hAnsi="Times New Roman" w:cs="Times New Roman"/>
-          <w:lang w:val="en-US"/>
+          <w:lang w:val="el-GR"/>
         </w:rPr>
         <w:tab/>
       </w:r>

</xml_diff>

<commit_message>
Updates in this commit
- Finalized FFI section
- Imported ffi code samples
- Imported ref images and source images
- Updated content
</commit_message>
<xml_diff>
--- a/docs/wip.docx
+++ b/docs/wip.docx
@@ -1804,6 +1804,7 @@
         <w:rPr>
           <w:rFonts w:ascii="Times New Roman" w:hAnsi="Times New Roman" w:cs="Times New Roman"/>
           <w:noProof/>
+          <w:lang w:val="el-GR"/>
         </w:rPr>
         <w:t>1</w:t>
       </w:r>
@@ -3493,6 +3494,7 @@
         <w:rPr>
           <w:rFonts w:ascii="Times New Roman" w:hAnsi="Times New Roman" w:cs="Times New Roman"/>
           <w:noProof/>
+          <w:lang w:val="el-GR"/>
         </w:rPr>
         <w:t>2</w:t>
       </w:r>
@@ -6430,6 +6432,7 @@
         <w:rPr>
           <w:rFonts w:ascii="Times New Roman" w:hAnsi="Times New Roman" w:cs="Times New Roman"/>
           <w:noProof/>
+          <w:lang w:val="el-GR"/>
         </w:rPr>
         <w:t>3</w:t>
       </w:r>
@@ -8274,6 +8277,7 @@
         <w:rPr>
           <w:rFonts w:ascii="Times New Roman" w:hAnsi="Times New Roman" w:cs="Times New Roman"/>
           <w:noProof/>
+          <w:lang w:val="el-GR"/>
         </w:rPr>
         <w:t>5</w:t>
       </w:r>
@@ -10698,7 +10702,7 @@
           <w14:ligatures w14:val="standardContextual"/>
         </w:rPr>
         <w:drawing>
-          <wp:inline distT="0" distB="0" distL="0" distR="0" wp14:anchorId="3D0902DD" wp14:editId="4DFC7992">
+          <wp:inline distT="0" distB="0" distL="0" distR="0" wp14:anchorId="3D0902DD" wp14:editId="73F78F65">
             <wp:extent cx="5943600" cy="381000"/>
             <wp:effectExtent l="0" t="0" r="0" b="0"/>
             <wp:docPr id="1211235789" name="Picture 2"/>
@@ -10805,6 +10809,7 @@
         <w:rPr>
           <w:rFonts w:ascii="Times New Roman" w:hAnsi="Times New Roman" w:cs="Times New Roman"/>
           <w:noProof/>
+          <w:lang w:val="el-GR"/>
         </w:rPr>
         <w:t>7</w:t>
       </w:r>
@@ -11202,6 +11207,7 @@
     </w:p>
     <w:p>
       <w:pPr>
+        <w:ind w:left="288"/>
         <w:rPr>
           <w:rFonts w:ascii="Times New Roman" w:hAnsi="Times New Roman" w:cs="Times New Roman"/>
           <w:lang w:val="el-GR"/>
@@ -11980,6 +11986,7 @@
     </w:p>
     <w:p>
       <w:pPr>
+        <w:ind w:left="288"/>
         <w:jc w:val="both"/>
         <w:rPr>
           <w:rFonts w:ascii="Times New Roman" w:hAnsi="Times New Roman" w:cs="Times New Roman"/>
@@ -12383,6 +12390,7 @@
           <w:rFonts w:ascii="Times New Roman" w:hAnsi="Times New Roman" w:cs="Times New Roman"/>
           <w:lang w:val="en-US"/>
         </w:rPr>
+        <w:lastRenderedPageBreak/>
         <w:t>page</w:t>
       </w:r>
       <w:r>
@@ -12404,15 +12412,7 @@
           <w:rFonts w:ascii="Times New Roman" w:hAnsi="Times New Roman" w:cs="Times New Roman"/>
           <w:lang w:val="el-GR"/>
         </w:rPr>
-        <w:t xml:space="preserve">, προτρέποντας το </w:t>
-      </w:r>
-      <w:r>
-        <w:rPr>
-          <w:rFonts w:ascii="Times New Roman" w:hAnsi="Times New Roman" w:cs="Times New Roman"/>
-          <w:lang w:val="el-GR"/>
-        </w:rPr>
-        <w:lastRenderedPageBreak/>
-        <w:t xml:space="preserve">λειτουργικό σύστημα να φέρει </w:t>
+        <w:t xml:space="preserve">, προτρέποντας το λειτουργικό σύστημα να φέρει </w:t>
       </w:r>
       <w:r>
         <w:rPr>
@@ -12790,6 +12790,7 @@
     </w:p>
     <w:p>
       <w:pPr>
+        <w:ind w:left="288"/>
         <w:jc w:val="both"/>
         <w:rPr>
           <w:rFonts w:ascii="Times New Roman" w:hAnsi="Times New Roman" w:cs="Times New Roman"/>
@@ -13116,6 +13117,7 @@
           <w:lang w:val="el-GR"/>
           <w14:ligatures w14:val="standardContextual"/>
         </w:rPr>
+        <w:lastRenderedPageBreak/>
         <w:drawing>
           <wp:inline distT="0" distB="0" distL="0" distR="0" wp14:anchorId="161966D2" wp14:editId="147435B3">
             <wp:extent cx="4449745" cy="3027872"/>
@@ -13230,7 +13232,6 @@
         <w:rPr>
           <w:lang w:val="en-US"/>
         </w:rPr>
-        <w:lastRenderedPageBreak/>
         <w:t>2.</w:t>
       </w:r>
       <w:r>
@@ -13444,13 +13445,7 @@
         <w:pStyle w:val="BigHeadingStyle0"/>
       </w:pPr>
       <w:r>
-        <w:t xml:space="preserve">2.5 </w:t>
-      </w:r>
-      <w:r>
-        <w:t>Επισκόπηση</w:t>
-      </w:r>
-      <w:r>
-        <w:t xml:space="preserve"> </w:t>
+        <w:t xml:space="preserve">2.5 Επισκόπηση </w:t>
       </w:r>
       <w:r>
         <w:rPr>
@@ -13459,16 +13454,7 @@
         <w:t>Serializers</w:t>
       </w:r>
       <w:r>
-        <w:t xml:space="preserve"> </w:t>
-      </w:r>
-      <w:r>
-        <w:t>προς</w:t>
-      </w:r>
-      <w:r>
-        <w:t xml:space="preserve"> </w:t>
-      </w:r>
-      <w:r>
-        <w:t>ανάλυση</w:t>
+        <w:t xml:space="preserve"> προς ανάλυση</w:t>
       </w:r>
     </w:p>
     <w:p>
@@ -13549,14 +13535,7 @@
           <w:rFonts w:ascii="Times New Roman" w:hAnsi="Times New Roman" w:cs="Times New Roman"/>
           <w:lang w:val="el-GR"/>
         </w:rPr>
-        <w:t>ενός βιντεο</w:t>
-      </w:r>
-      <w:r>
-        <w:rPr>
-          <w:rFonts w:ascii="Times New Roman" w:hAnsi="Times New Roman" w:cs="Times New Roman"/>
-          <w:lang w:val="el-GR"/>
-        </w:rPr>
-        <w:t>παιχνιδιού</w:t>
+        <w:t>ενός βιντεοπαιχνιδιού</w:t>
       </w:r>
       <w:r>
         <w:rPr>
@@ -13570,14 +13549,7 @@
           <w:rFonts w:ascii="Times New Roman" w:hAnsi="Times New Roman" w:cs="Times New Roman"/>
           <w:lang w:val="en-US"/>
         </w:rPr>
-        <w:t>serializ</w:t>
-      </w:r>
-      <w:r>
-        <w:rPr>
-          <w:rFonts w:ascii="Times New Roman" w:hAnsi="Times New Roman" w:cs="Times New Roman"/>
-          <w:lang w:val="en-US"/>
-        </w:rPr>
-        <w:t>ers</w:t>
+        <w:t>serializers</w:t>
       </w:r>
       <w:r>
         <w:rPr>
@@ -13707,6 +13679,7 @@
         <w:pStyle w:val="HeadingStyle0"/>
       </w:pPr>
       <w:r>
+        <w:lastRenderedPageBreak/>
         <w:t xml:space="preserve">2.5.1 </w:t>
       </w:r>
       <w:r>
@@ -14025,7 +13998,6 @@
           <w:lang w:val="el-GR"/>
           <w14:ligatures w14:val="standardContextual"/>
         </w:rPr>
-        <w:lastRenderedPageBreak/>
         <w:drawing>
           <wp:inline distT="0" distB="0" distL="0" distR="0" wp14:anchorId="6862265D" wp14:editId="572BFFAD">
             <wp:extent cx="3711365" cy="3734512"/>
@@ -14134,6 +14106,7 @@
         <w:rPr>
           <w:rFonts w:ascii="Times New Roman" w:hAnsi="Times New Roman" w:cs="Times New Roman"/>
           <w:noProof/>
+          <w:lang w:val="el-GR"/>
         </w:rPr>
         <w:t>11</w:t>
       </w:r>
@@ -14744,14 +14717,7 @@
           <w:rFonts w:ascii="Times New Roman" w:hAnsi="Times New Roman" w:cs="Times New Roman"/>
           <w:lang w:val="el-GR"/>
         </w:rPr>
-        <w:t>, επιτρέποντας στις εφαρμογές να επεξεργάζονται αποτελεσματικά μεγάλα σύνολα δεδομένων χωρίς να φορτώνουν όλα τα δεδομένα στη μνήμη ταυτόχ</w:t>
-      </w:r>
-      <w:r>
-        <w:rPr>
-          <w:rFonts w:ascii="Times New Roman" w:hAnsi="Times New Roman" w:cs="Times New Roman"/>
-          <w:lang w:val="el-GR"/>
-        </w:rPr>
-        <w:t>ρονα.</w:t>
+        <w:t>, επιτρέποντας στις εφαρμογές να επεξεργάζονται αποτελεσματικά μεγάλα σύνολα δεδομένων χωρίς να φορτώνουν όλα τα δεδομένα στη μνήμη ταυτόχρονα.</w:t>
       </w:r>
     </w:p>
     <w:p>
@@ -15481,14 +15447,7 @@
           <w:rFonts w:ascii="Times New Roman" w:hAnsi="Times New Roman" w:cs="Times New Roman"/>
           <w:lang w:val="el-GR"/>
         </w:rPr>
-        <w:t xml:space="preserve"> </w:t>
-      </w:r>
-      <w:r>
-        <w:rPr>
-          <w:rFonts w:ascii="Times New Roman" w:hAnsi="Times New Roman" w:cs="Times New Roman"/>
-          <w:lang w:val="el-GR"/>
-        </w:rPr>
-        <w:t xml:space="preserve">ή κλάσεις γραμμένα στην εκάστοτε γλώσσα σαν </w:t>
+        <w:t xml:space="preserve"> ή κλάσεις γραμμένα στην εκάστοτε γλώσσα σαν </w:t>
       </w:r>
       <w:r>
         <w:rPr>
@@ -15530,14 +15489,7 @@
           <w:rFonts w:ascii="Times New Roman" w:hAnsi="Times New Roman" w:cs="Times New Roman"/>
           <w:lang w:val="el-GR"/>
         </w:rPr>
-        <w:t xml:space="preserve"> </w:t>
-      </w:r>
-      <w:r>
-        <w:rPr>
-          <w:rFonts w:ascii="Times New Roman" w:hAnsi="Times New Roman" w:cs="Times New Roman"/>
-          <w:lang w:val="el-GR"/>
-        </w:rPr>
-        <w:t>των δεδομένων</w:t>
+        <w:t xml:space="preserve"> των δεδομένων</w:t>
       </w:r>
       <w:r>
         <w:rPr>
@@ -15576,6 +15528,9 @@
         <w:keepNext/>
         <w:ind w:left="288"/>
         <w:jc w:val="center"/>
+        <w:rPr>
+          <w:rFonts w:ascii="Times New Roman" w:hAnsi="Times New Roman" w:cs="Times New Roman"/>
+        </w:rPr>
       </w:pPr>
       <w:r>
         <w:rPr>
@@ -15584,6 +15539,7 @@
           <w:lang w:val="el-GR"/>
           <w14:ligatures w14:val="standardContextual"/>
         </w:rPr>
+        <w:lastRenderedPageBreak/>
         <w:drawing>
           <wp:inline distT="0" distB="0" distL="0" distR="0" wp14:anchorId="12D9E7A3" wp14:editId="175F1DC4">
             <wp:extent cx="4330460" cy="2734574"/>
@@ -15637,52 +15593,78 @@
         </w:rPr>
       </w:pPr>
       <w:r>
+        <w:rPr>
+          <w:rFonts w:ascii="Times New Roman" w:hAnsi="Times New Roman" w:cs="Times New Roman"/>
+        </w:rPr>
         <w:t xml:space="preserve">Εικόνα </w:t>
       </w:r>
       <w:r>
+        <w:rPr>
+          <w:rFonts w:ascii="Times New Roman" w:hAnsi="Times New Roman" w:cs="Times New Roman"/>
+        </w:rPr>
         <w:fldChar w:fldCharType="begin"/>
       </w:r>
       <w:r>
+        <w:rPr>
+          <w:rFonts w:ascii="Times New Roman" w:hAnsi="Times New Roman" w:cs="Times New Roman"/>
+        </w:rPr>
         <w:instrText xml:space="preserve"> SEQ Εικόνα \* ARABIC </w:instrText>
       </w:r>
       <w:r>
+        <w:rPr>
+          <w:rFonts w:ascii="Times New Roman" w:hAnsi="Times New Roman" w:cs="Times New Roman"/>
+        </w:rPr>
         <w:fldChar w:fldCharType="separate"/>
       </w:r>
       <w:r>
         <w:rPr>
+          <w:rFonts w:ascii="Times New Roman" w:hAnsi="Times New Roman" w:cs="Times New Roman"/>
           <w:noProof/>
         </w:rPr>
         <w:t>12</w:t>
       </w:r>
       <w:r>
+        <w:rPr>
+          <w:rFonts w:ascii="Times New Roman" w:hAnsi="Times New Roman" w:cs="Times New Roman"/>
+        </w:rPr>
         <w:fldChar w:fldCharType="end"/>
       </w:r>
       <w:r>
+        <w:rPr>
+          <w:rFonts w:ascii="Times New Roman" w:hAnsi="Times New Roman" w:cs="Times New Roman"/>
+        </w:rPr>
         <w:t xml:space="preserve">: </w:t>
       </w:r>
       <w:r>
         <w:rPr>
+          <w:rFonts w:ascii="Times New Roman" w:hAnsi="Times New Roman" w:cs="Times New Roman"/>
           <w:lang w:val="el-GR"/>
         </w:rPr>
         <w:t>Δείγμα</w:t>
       </w:r>
       <w:r>
         <w:rPr>
-          <w:lang w:val="en-US"/>
-        </w:rPr>
-        <w:t xml:space="preserve"> </w:t>
-      </w:r>
-      <w:r>
+          <w:rFonts w:ascii="Times New Roman" w:hAnsi="Times New Roman" w:cs="Times New Roman"/>
+          <w:lang w:val="en-US"/>
+        </w:rPr>
+        <w:t xml:space="preserve"> </w:t>
+      </w:r>
+      <w:r>
+        <w:rPr>
+          <w:rFonts w:ascii="Times New Roman" w:hAnsi="Times New Roman" w:cs="Times New Roman"/>
+        </w:rPr>
         <w:t>MessagePack</w:t>
       </w:r>
       <w:r>
         <w:rPr>
+          <w:rFonts w:ascii="Times New Roman" w:hAnsi="Times New Roman" w:cs="Times New Roman"/>
           <w:noProof/>
         </w:rPr>
         <w:t xml:space="preserve"> </w:t>
       </w:r>
       <w:r>
         <w:rPr>
+          <w:rFonts w:ascii="Times New Roman" w:hAnsi="Times New Roman" w:cs="Times New Roman"/>
           <w:noProof/>
           <w:lang w:val="en-US"/>
         </w:rPr>
@@ -15690,6 +15672,7 @@
       </w:r>
       <w:r>
         <w:rPr>
+          <w:rFonts w:ascii="Times New Roman" w:hAnsi="Times New Roman" w:cs="Times New Roman"/>
           <w:noProof/>
           <w:lang w:val="el-GR"/>
         </w:rPr>
@@ -15697,17 +15680,11 @@
       </w:r>
       <w:r>
         <w:rPr>
+          <w:rFonts w:ascii="Times New Roman" w:hAnsi="Times New Roman" w:cs="Times New Roman"/>
           <w:noProof/>
           <w:lang w:val="en-US"/>
         </w:rPr>
-        <w:t xml:space="preserve"> </w:t>
-      </w:r>
-      <w:r>
-        <w:rPr>
-          <w:noProof/>
-          <w:lang w:val="en-US"/>
-        </w:rPr>
-        <w:t>serialization</w:t>
+        <w:t xml:space="preserve"> serialization</w:t>
       </w:r>
     </w:p>
     <w:p>
@@ -15984,6 +15961,7 @@
           <w:lang w:val="el-GR"/>
           <w14:ligatures w14:val="standardContextual"/>
         </w:rPr>
+        <w:lastRenderedPageBreak/>
         <w:drawing>
           <wp:inline distT="0" distB="0" distL="0" distR="0" wp14:anchorId="65BA0F31" wp14:editId="4213B190">
             <wp:extent cx="3823468" cy="6228272"/>
@@ -16171,7 +16149,6 @@
           <w:bCs/>
           <w:lang w:val="el-GR"/>
         </w:rPr>
-        <w:lastRenderedPageBreak/>
         <w:t xml:space="preserve">Αποδοτικό </w:t>
       </w:r>
       <w:r>
@@ -16401,6 +16378,7 @@
           <w:lang w:val="en-US"/>
           <w14:ligatures w14:val="standardContextual"/>
         </w:rPr>
+        <w:lastRenderedPageBreak/>
         <w:drawing>
           <wp:inline distT="0" distB="0" distL="0" distR="0" wp14:anchorId="784FA792" wp14:editId="700D7F6E">
             <wp:extent cx="4323182" cy="6754483"/>
@@ -16479,14 +16457,7 @@
           <w:rFonts w:ascii="Times New Roman" w:hAnsi="Times New Roman" w:cs="Times New Roman"/>
           <w:lang w:val="el-GR"/>
         </w:rPr>
-        <w:t xml:space="preserve">:Χρόνος εκτέλεσης της </w:t>
-      </w:r>
-      <w:r>
-        <w:rPr>
-          <w:rFonts w:ascii="Times New Roman" w:hAnsi="Times New Roman" w:cs="Times New Roman"/>
-          <w:lang w:val="el-GR"/>
-        </w:rPr>
-        <w:t xml:space="preserve">μεθόδους </w:t>
+        <w:t xml:space="preserve">:Χρόνος εκτέλεσης της μεθόδους </w:t>
       </w:r>
       <w:r>
         <w:rPr>
@@ -16499,14 +16470,7 @@
           <w:rFonts w:ascii="Times New Roman" w:hAnsi="Times New Roman" w:cs="Times New Roman"/>
           <w:lang w:val="el-GR"/>
         </w:rPr>
-        <w:t>() για όλους τους μηχανισμούς, με μικρότερες εισόδους (πάνω) και μεγαλύτερες εισόδους (κάτω)</w:t>
-      </w:r>
-      <w:r>
-        <w:rPr>
-          <w:rFonts w:ascii="Times New Roman" w:hAnsi="Times New Roman" w:cs="Times New Roman"/>
-          <w:lang w:val="el-GR"/>
-        </w:rPr>
-        <w:t>(</w:t>
+        <w:t>() για όλους τους μηχανισμούς, με μικρότερες εισόδους (πάνω) και μεγαλύτερες εισόδους (κάτω)(</w:t>
       </w:r>
       <w:r>
         <w:rPr>
@@ -16548,14 +16512,7 @@
           <w:rFonts w:ascii="Times New Roman" w:hAnsi="Times New Roman" w:cs="Times New Roman"/>
           <w:lang w:val="el-GR"/>
         </w:rPr>
-        <w:t xml:space="preserve"> 2022</w:t>
-      </w:r>
-      <w:r>
-        <w:rPr>
-          <w:rFonts w:ascii="Times New Roman" w:hAnsi="Times New Roman" w:cs="Times New Roman"/>
-          <w:lang w:val="el-GR"/>
-        </w:rPr>
-        <w:t>)</w:t>
+        <w:t xml:space="preserve"> 2022)</w:t>
       </w:r>
     </w:p>
     <w:p>
@@ -16654,6 +16611,7 @@
           <w:bCs/>
           <w:lang w:val="el-GR"/>
         </w:rPr>
+        <w:lastRenderedPageBreak/>
         <w:t>Υποστήριξη τύπων δεδομένων</w:t>
       </w:r>
       <w:r>
@@ -16885,21 +16843,7 @@
           <w:rFonts w:ascii="Times New Roman" w:hAnsi="Times New Roman" w:cs="Times New Roman"/>
           <w:lang w:val="el-GR"/>
         </w:rPr>
-        <w:t xml:space="preserve">: </w:t>
-      </w:r>
-      <w:r>
-        <w:rPr>
-          <w:rFonts w:ascii="Times New Roman" w:hAnsi="Times New Roman" w:cs="Times New Roman"/>
-          <w:lang w:val="el-GR"/>
-        </w:rPr>
-        <w:t>Είναι</w:t>
-      </w:r>
-      <w:r>
-        <w:rPr>
-          <w:rFonts w:ascii="Times New Roman" w:hAnsi="Times New Roman" w:cs="Times New Roman"/>
-          <w:lang w:val="el-GR"/>
-        </w:rPr>
-        <w:t xml:space="preserve"> </w:t>
+        <w:t xml:space="preserve">: Είναι </w:t>
       </w:r>
       <w:r>
         <w:rPr>
@@ -16976,77 +16920,7 @@
           <w:rFonts w:ascii="Times New Roman" w:hAnsi="Times New Roman" w:cs="Times New Roman"/>
           <w:lang w:val="el-GR"/>
         </w:rPr>
-        <w:t xml:space="preserve"> </w:t>
-      </w:r>
-      <w:r>
-        <w:rPr>
-          <w:rFonts w:ascii="Times New Roman" w:hAnsi="Times New Roman" w:cs="Times New Roman"/>
-          <w:lang w:val="el-GR"/>
-        </w:rPr>
-        <w:t>κάτι</w:t>
-      </w:r>
-      <w:r>
-        <w:rPr>
-          <w:rFonts w:ascii="Times New Roman" w:hAnsi="Times New Roman" w:cs="Times New Roman"/>
-          <w:lang w:val="el-GR"/>
-        </w:rPr>
-        <w:t xml:space="preserve"> </w:t>
-      </w:r>
-      <w:r>
-        <w:rPr>
-          <w:rFonts w:ascii="Times New Roman" w:hAnsi="Times New Roman" w:cs="Times New Roman"/>
-          <w:lang w:val="el-GR"/>
-        </w:rPr>
-        <w:t>που</w:t>
-      </w:r>
-      <w:r>
-        <w:rPr>
-          <w:rFonts w:ascii="Times New Roman" w:hAnsi="Times New Roman" w:cs="Times New Roman"/>
-          <w:lang w:val="el-GR"/>
-        </w:rPr>
-        <w:t xml:space="preserve"> </w:t>
-      </w:r>
-      <w:r>
-        <w:rPr>
-          <w:rFonts w:ascii="Times New Roman" w:hAnsi="Times New Roman" w:cs="Times New Roman"/>
-          <w:lang w:val="el-GR"/>
-        </w:rPr>
-        <w:t>επιτρέπει</w:t>
-      </w:r>
-      <w:r>
-        <w:rPr>
-          <w:rFonts w:ascii="Times New Roman" w:hAnsi="Times New Roman" w:cs="Times New Roman"/>
-          <w:lang w:val="el-GR"/>
-        </w:rPr>
-        <w:t xml:space="preserve"> </w:t>
-      </w:r>
-      <w:r>
-        <w:rPr>
-          <w:rFonts w:ascii="Times New Roman" w:hAnsi="Times New Roman" w:cs="Times New Roman"/>
-          <w:lang w:val="el-GR"/>
-        </w:rPr>
-        <w:t>στον</w:t>
-      </w:r>
-      <w:r>
-        <w:rPr>
-          <w:rFonts w:ascii="Times New Roman" w:hAnsi="Times New Roman" w:cs="Times New Roman"/>
-          <w:lang w:val="el-GR"/>
-        </w:rPr>
-        <w:t xml:space="preserve"> </w:t>
-      </w:r>
-      <w:r>
-        <w:rPr>
-          <w:rFonts w:ascii="Times New Roman" w:hAnsi="Times New Roman" w:cs="Times New Roman"/>
-          <w:lang w:val="el-GR"/>
-        </w:rPr>
-        <w:t>εκάστοτε</w:t>
-      </w:r>
-      <w:r>
-        <w:rPr>
-          <w:rFonts w:ascii="Times New Roman" w:hAnsi="Times New Roman" w:cs="Times New Roman"/>
-          <w:lang w:val="el-GR"/>
-        </w:rPr>
-        <w:t xml:space="preserve"> </w:t>
+        <w:t xml:space="preserve"> κάτι που επιτρέπει στον εκάστοτε </w:t>
       </w:r>
       <w:r>
         <w:rPr>
@@ -17067,21 +16941,7 @@
           <w:rFonts w:ascii="Times New Roman" w:hAnsi="Times New Roman" w:cs="Times New Roman"/>
           <w:lang w:val="el-GR"/>
         </w:rPr>
-        <w:t>να</w:t>
-      </w:r>
-      <w:r>
-        <w:rPr>
-          <w:rFonts w:ascii="Times New Roman" w:hAnsi="Times New Roman" w:cs="Times New Roman"/>
-          <w:lang w:val="el-GR"/>
-        </w:rPr>
-        <w:t xml:space="preserve"> </w:t>
-      </w:r>
-      <w:r>
-        <w:rPr>
-          <w:rFonts w:ascii="Times New Roman" w:hAnsi="Times New Roman" w:cs="Times New Roman"/>
-          <w:lang w:val="el-GR"/>
-        </w:rPr>
-        <w:t>σμιλέψει όλες τις διαδικασίες του όπως εκείνος επιθυμεί.</w:t>
+        <w:t>να σμιλέψει όλες τις διαδικασίες του όπως εκείνος επιθυμεί.</w:t>
       </w:r>
     </w:p>
     <w:p>
@@ -17203,7 +17063,6 @@
     </w:p>
     <w:p>
       <w:pPr>
-        <w:ind w:left="288" w:firstLine="288"/>
         <w:jc w:val="both"/>
         <w:rPr>
           <w:rFonts w:ascii="Times New Roman" w:hAnsi="Times New Roman" w:cs="Times New Roman"/>
@@ -17213,13 +17072,2231 @@
     </w:p>
     <w:p>
       <w:pPr>
-        <w:ind w:left="288" w:firstLine="288"/>
         <w:jc w:val="both"/>
         <w:rPr>
           <w:rFonts w:ascii="Times New Roman" w:hAnsi="Times New Roman" w:cs="Times New Roman"/>
           <w:lang w:val="el-GR"/>
         </w:rPr>
       </w:pPr>
+    </w:p>
+    <w:p>
+      <w:pPr>
+        <w:pStyle w:val="BigHeadingStyle0"/>
+      </w:pPr>
+      <w:r>
+        <w:t>2.6 Foreign Function Interfaces</w:t>
+      </w:r>
+    </w:p>
+    <w:p>
+      <w:pPr>
+        <w:jc w:val="both"/>
+        <w:rPr>
+          <w:rFonts w:ascii="Times New Roman" w:hAnsi="Times New Roman" w:cs="Times New Roman"/>
+          <w:lang w:val="el-GR"/>
+        </w:rPr>
+      </w:pPr>
+    </w:p>
+    <w:p>
+      <w:pPr>
+        <w:pStyle w:val="MyParagraph"/>
+        <w:rPr>
+          <w:rFonts w:cs="Times New Roman"/>
+          <w:lang w:val="el-GR"/>
+        </w:rPr>
+      </w:pPr>
+      <w:r>
+        <w:rPr>
+          <w:rFonts w:cs="Times New Roman"/>
+          <w:lang w:val="el-GR"/>
+        </w:rPr>
+        <w:tab/>
+      </w:r>
+      <w:r>
+        <w:rPr>
+          <w:rFonts w:cs="Times New Roman"/>
+          <w:lang w:val="el-GR"/>
+        </w:rPr>
+        <w:t xml:space="preserve">Στη ενότητα αυτή θα γίνει μία βασική ανάλυση των λειτουργιών των </w:t>
+      </w:r>
+      <w:r>
+        <w:rPr>
+          <w:rFonts w:cs="Times New Roman"/>
+        </w:rPr>
+        <w:t>Foreign</w:t>
+      </w:r>
+      <w:r>
+        <w:rPr>
+          <w:rFonts w:cs="Times New Roman"/>
+          <w:lang w:val="el-GR"/>
+        </w:rPr>
+        <w:t xml:space="preserve"> </w:t>
+      </w:r>
+      <w:r>
+        <w:rPr>
+          <w:rFonts w:cs="Times New Roman"/>
+        </w:rPr>
+        <w:t>Function</w:t>
+      </w:r>
+      <w:r>
+        <w:rPr>
+          <w:rFonts w:cs="Times New Roman"/>
+          <w:lang w:val="el-GR"/>
+        </w:rPr>
+        <w:t xml:space="preserve"> </w:t>
+      </w:r>
+      <w:r>
+        <w:rPr>
+          <w:rFonts w:cs="Times New Roman"/>
+        </w:rPr>
+        <w:t>Interfaces</w:t>
+      </w:r>
+      <w:r>
+        <w:rPr>
+          <w:rFonts w:cs="Times New Roman"/>
+          <w:lang w:val="el-GR"/>
+        </w:rPr>
+        <w:t xml:space="preserve"> (</w:t>
+      </w:r>
+      <w:r>
+        <w:rPr>
+          <w:rFonts w:cs="Times New Roman"/>
+        </w:rPr>
+        <w:t>FFI</w:t>
+      </w:r>
+      <w:r>
+        <w:rPr>
+          <w:rFonts w:cs="Times New Roman"/>
+          <w:lang w:val="el-GR"/>
+        </w:rPr>
+        <w:t xml:space="preserve">) ξεκινώντας από τον ορισμό τους. Στη συνέχεια επεξηγούνται τρία βασικά σημεία που χρίζουν προσοχής κατά τη δημιουργία και τον σχεδιασμό ενός </w:t>
+      </w:r>
+      <w:r>
+        <w:rPr>
+          <w:rFonts w:cs="Times New Roman"/>
+        </w:rPr>
+        <w:t>FF</w:t>
+      </w:r>
+      <w:r>
+        <w:rPr>
+          <w:rFonts w:cs="Times New Roman"/>
+        </w:rPr>
+        <w:t>I</w:t>
+      </w:r>
+      <w:r>
+        <w:rPr>
+          <w:rFonts w:cs="Times New Roman"/>
+          <w:lang w:val="el-GR"/>
+        </w:rPr>
+        <w:t xml:space="preserve"> με αυτά να είναι το λεγόμενο </w:t>
+      </w:r>
+      <w:r>
+        <w:rPr>
+          <w:rFonts w:cs="Times New Roman"/>
+        </w:rPr>
+        <w:t>Data</w:t>
+      </w:r>
+      <w:r>
+        <w:rPr>
+          <w:rFonts w:cs="Times New Roman"/>
+          <w:lang w:val="el-GR"/>
+        </w:rPr>
+        <w:t xml:space="preserve"> </w:t>
+      </w:r>
+      <w:r>
+        <w:rPr>
+          <w:rFonts w:cs="Times New Roman"/>
+        </w:rPr>
+        <w:t>Marshalling</w:t>
+      </w:r>
+      <w:r>
+        <w:rPr>
+          <w:rFonts w:cs="Times New Roman"/>
+          <w:lang w:val="el-GR"/>
+        </w:rPr>
+        <w:t>, η διαχείριση των σφαλμάτων και τέλος η υπολογιστική βαρύτητα που επιφέρει το κάλεσμα μεθόδων μεταξύ διαφορετικών γλωσσών.</w:t>
+      </w:r>
+    </w:p>
+    <w:p>
+      <w:pPr>
+        <w:jc w:val="both"/>
+        <w:rPr>
+          <w:rFonts w:ascii="Times New Roman" w:hAnsi="Times New Roman" w:cs="Times New Roman"/>
+          <w:lang w:val="el-GR"/>
+        </w:rPr>
+      </w:pPr>
+    </w:p>
+    <w:p>
+      <w:pPr>
+        <w:pStyle w:val="HeadingStyle0"/>
+      </w:pPr>
+      <w:r>
+        <w:t>2.6.1 Ορισμός του Foreign Function Interface</w:t>
+      </w:r>
+    </w:p>
+    <w:p>
+      <w:pPr>
+        <w:rPr>
+          <w:rFonts w:ascii="Times New Roman" w:hAnsi="Times New Roman" w:cs="Times New Roman"/>
+          <w:lang w:val="el-GR"/>
+        </w:rPr>
+      </w:pPr>
+    </w:p>
+    <w:p>
+      <w:pPr>
+        <w:ind w:left="288" w:firstLine="432"/>
+        <w:jc w:val="both"/>
+        <w:rPr>
+          <w:rFonts w:ascii="Times New Roman" w:hAnsi="Times New Roman" w:cs="Times New Roman"/>
+          <w:lang w:val="el-GR"/>
+        </w:rPr>
+      </w:pPr>
+      <w:r>
+        <w:rPr>
+          <w:rFonts w:ascii="Times New Roman" w:hAnsi="Times New Roman" w:cs="Times New Roman"/>
+          <w:lang w:val="el-GR"/>
+        </w:rPr>
+        <w:t>Τα</w:t>
+      </w:r>
+      <w:r>
+        <w:rPr>
+          <w:rFonts w:ascii="Times New Roman" w:hAnsi="Times New Roman" w:cs="Times New Roman"/>
+          <w:lang w:val="el-GR"/>
+        </w:rPr>
+        <w:t xml:space="preserve"> </w:t>
+      </w:r>
+      <w:r>
+        <w:rPr>
+          <w:rFonts w:ascii="Times New Roman" w:hAnsi="Times New Roman" w:cs="Times New Roman"/>
+          <w:lang w:val="el-GR"/>
+        </w:rPr>
+        <w:t xml:space="preserve">Foreign Function Interfaces </w:t>
+      </w:r>
+      <w:r>
+        <w:rPr>
+          <w:rFonts w:ascii="Times New Roman" w:hAnsi="Times New Roman" w:cs="Times New Roman"/>
+          <w:lang w:val="el-GR"/>
+        </w:rPr>
+        <w:t>(</w:t>
+      </w:r>
+      <w:r>
+        <w:rPr>
+          <w:rFonts w:ascii="Times New Roman" w:hAnsi="Times New Roman" w:cs="Times New Roman"/>
+          <w:lang w:val="el-GR"/>
+        </w:rPr>
+        <w:t xml:space="preserve">FFIs) αποτελούν έναν </w:t>
+      </w:r>
+      <w:r>
+        <w:rPr>
+          <w:rFonts w:ascii="Times New Roman" w:hAnsi="Times New Roman" w:cs="Times New Roman"/>
+          <w:lang w:val="el-GR"/>
+        </w:rPr>
+        <w:t xml:space="preserve">σημαντικό </w:t>
+      </w:r>
+      <w:r>
+        <w:rPr>
+          <w:rFonts w:ascii="Times New Roman" w:hAnsi="Times New Roman" w:cs="Times New Roman"/>
+          <w:lang w:val="el-GR"/>
+        </w:rPr>
+        <w:t xml:space="preserve">μηχανισμό που διευκολύνει τη </w:t>
+      </w:r>
+      <w:r>
+        <w:rPr>
+          <w:rFonts w:ascii="Times New Roman" w:hAnsi="Times New Roman" w:cs="Times New Roman"/>
+          <w:lang w:val="el-GR"/>
+        </w:rPr>
+        <w:t>δια λειτουργικότητα</w:t>
+      </w:r>
+      <w:r>
+        <w:rPr>
+          <w:rFonts w:ascii="Times New Roman" w:hAnsi="Times New Roman" w:cs="Times New Roman"/>
+          <w:lang w:val="el-GR"/>
+        </w:rPr>
+        <w:t xml:space="preserve"> μεταξύ διαφορετικών γλωσσών προγραμματισμού, επιτρέποντας έτσι την απρόσκοπτη ενσωμάτωση διαφορετικών στοιχείων </w:t>
+      </w:r>
+      <w:r>
+        <w:rPr>
+          <w:rFonts w:ascii="Times New Roman" w:hAnsi="Times New Roman" w:cs="Times New Roman"/>
+          <w:lang w:val="el-GR"/>
+        </w:rPr>
+        <w:t xml:space="preserve">σε ένα γενικότερο περιβάλλον μίας </w:t>
+      </w:r>
+      <w:r>
+        <w:rPr>
+          <w:rFonts w:ascii="Times New Roman" w:hAnsi="Times New Roman" w:cs="Times New Roman"/>
+          <w:lang w:val="el-GR"/>
+        </w:rPr>
+        <w:t>εφαρμογής</w:t>
+      </w:r>
+      <w:r>
+        <w:rPr>
+          <w:rFonts w:ascii="Times New Roman" w:hAnsi="Times New Roman" w:cs="Times New Roman"/>
+          <w:lang w:val="el-GR"/>
+        </w:rPr>
+        <w:t xml:space="preserve">. </w:t>
+      </w:r>
+    </w:p>
+    <w:p>
+      <w:pPr>
+        <w:ind w:left="288" w:firstLine="432"/>
+        <w:jc w:val="both"/>
+        <w:rPr>
+          <w:rFonts w:ascii="Times New Roman" w:hAnsi="Times New Roman" w:cs="Times New Roman"/>
+          <w:lang w:val="el-GR"/>
+        </w:rPr>
+      </w:pPr>
+      <w:r>
+        <w:rPr>
+          <w:rFonts w:ascii="Times New Roman" w:hAnsi="Times New Roman" w:cs="Times New Roman"/>
+          <w:lang w:val="el-GR"/>
+        </w:rPr>
+        <w:t>Στον τομέα ανάπτυξης</w:t>
+      </w:r>
+      <w:r>
+        <w:rPr>
+          <w:rFonts w:ascii="Times New Roman" w:hAnsi="Times New Roman" w:cs="Times New Roman"/>
+          <w:lang w:val="el-GR"/>
+        </w:rPr>
+        <w:t xml:space="preserve"> λογισμικο</w:t>
+      </w:r>
+      <w:r>
+        <w:rPr>
+          <w:rFonts w:ascii="Times New Roman" w:hAnsi="Times New Roman" w:cs="Times New Roman"/>
+          <w:lang w:val="el-GR"/>
+        </w:rPr>
+        <w:t>ύ</w:t>
+      </w:r>
+      <w:r>
+        <w:rPr>
+          <w:rFonts w:ascii="Times New Roman" w:hAnsi="Times New Roman" w:cs="Times New Roman"/>
+          <w:lang w:val="el-GR"/>
+        </w:rPr>
+        <w:t xml:space="preserve">, </w:t>
+      </w:r>
+      <w:r>
+        <w:rPr>
+          <w:rFonts w:ascii="Times New Roman" w:hAnsi="Times New Roman" w:cs="Times New Roman"/>
+          <w:lang w:val="el-GR"/>
+        </w:rPr>
+        <w:t xml:space="preserve"> </w:t>
+      </w:r>
+      <w:r>
+        <w:rPr>
+          <w:rFonts w:ascii="Times New Roman" w:hAnsi="Times New Roman" w:cs="Times New Roman"/>
+          <w:lang w:val="el-GR"/>
+        </w:rPr>
+        <w:t>τα</w:t>
+      </w:r>
+      <w:r>
+        <w:rPr>
+          <w:rFonts w:ascii="Times New Roman" w:hAnsi="Times New Roman" w:cs="Times New Roman"/>
+          <w:lang w:val="el-GR"/>
+        </w:rPr>
+        <w:t xml:space="preserve"> FFI χρησιμεύουν ως γέφυρες, επιτρέποντας στον κώδικα που είναι γραμμένος σε μια γλώσσα</w:t>
+      </w:r>
+      <w:r>
+        <w:rPr>
+          <w:rFonts w:ascii="Times New Roman" w:hAnsi="Times New Roman" w:cs="Times New Roman"/>
+          <w:lang w:val="el-GR"/>
+        </w:rPr>
+        <w:t xml:space="preserve"> (</w:t>
+      </w:r>
+      <w:r>
+        <w:rPr>
+          <w:rFonts w:ascii="Times New Roman" w:hAnsi="Times New Roman" w:cs="Times New Roman"/>
+          <w:lang w:val="en-US"/>
+        </w:rPr>
+        <w:t>host</w:t>
+      </w:r>
+      <w:r>
+        <w:rPr>
+          <w:rFonts w:ascii="Times New Roman" w:hAnsi="Times New Roman" w:cs="Times New Roman"/>
+          <w:lang w:val="el-GR"/>
+        </w:rPr>
+        <w:t xml:space="preserve"> </w:t>
+      </w:r>
+      <w:r>
+        <w:rPr>
+          <w:rFonts w:ascii="Times New Roman" w:hAnsi="Times New Roman" w:cs="Times New Roman"/>
+          <w:lang w:val="en-US"/>
+        </w:rPr>
+        <w:t>language</w:t>
+      </w:r>
+      <w:r>
+        <w:rPr>
+          <w:rFonts w:ascii="Times New Roman" w:hAnsi="Times New Roman" w:cs="Times New Roman"/>
+          <w:lang w:val="el-GR"/>
+        </w:rPr>
+        <w:t>)</w:t>
+      </w:r>
+      <w:r>
+        <w:rPr>
+          <w:rFonts w:ascii="Times New Roman" w:hAnsi="Times New Roman" w:cs="Times New Roman"/>
+          <w:lang w:val="el-GR"/>
+        </w:rPr>
+        <w:t xml:space="preserve"> να έχει πρόσβαση σε συναρτήσεις και δομές δεδομένων που ορίζονται σε μια άλλη γλώσσα</w:t>
+      </w:r>
+      <w:r>
+        <w:rPr>
+          <w:rFonts w:ascii="Times New Roman" w:hAnsi="Times New Roman" w:cs="Times New Roman"/>
+          <w:lang w:val="el-GR"/>
+        </w:rPr>
+        <w:t xml:space="preserve"> (</w:t>
+      </w:r>
+      <w:r>
+        <w:rPr>
+          <w:rFonts w:ascii="Times New Roman" w:hAnsi="Times New Roman" w:cs="Times New Roman"/>
+          <w:lang w:val="en-US"/>
+        </w:rPr>
+        <w:t>guest</w:t>
+      </w:r>
+      <w:r>
+        <w:rPr>
+          <w:rFonts w:ascii="Times New Roman" w:hAnsi="Times New Roman" w:cs="Times New Roman"/>
+          <w:lang w:val="el-GR"/>
+        </w:rPr>
+        <w:t xml:space="preserve"> </w:t>
+      </w:r>
+      <w:r>
+        <w:rPr>
+          <w:rFonts w:ascii="Times New Roman" w:hAnsi="Times New Roman" w:cs="Times New Roman"/>
+          <w:lang w:val="en-US"/>
+        </w:rPr>
+        <w:t>language</w:t>
+      </w:r>
+      <w:r>
+        <w:rPr>
+          <w:rFonts w:ascii="Times New Roman" w:hAnsi="Times New Roman" w:cs="Times New Roman"/>
+          <w:lang w:val="el-GR"/>
+        </w:rPr>
+        <w:t>)</w:t>
+      </w:r>
+      <w:r>
+        <w:rPr>
+          <w:rFonts w:ascii="Times New Roman" w:hAnsi="Times New Roman" w:cs="Times New Roman"/>
+          <w:lang w:val="el-GR"/>
+        </w:rPr>
+        <w:t xml:space="preserve">. Αυτή η ικανότητα είναι καθοριστική σε σενάρια που απαιτούν τη χρήση πολλαπλών γλωσσών σε ένα ενιαίο </w:t>
+      </w:r>
+      <w:r>
+        <w:rPr>
+          <w:rFonts w:ascii="Times New Roman" w:hAnsi="Times New Roman" w:cs="Times New Roman"/>
+          <w:lang w:val="en-US"/>
+        </w:rPr>
+        <w:t>project</w:t>
+      </w:r>
+      <w:r>
+        <w:rPr>
+          <w:rFonts w:ascii="Times New Roman" w:hAnsi="Times New Roman" w:cs="Times New Roman"/>
+          <w:lang w:val="el-GR"/>
+        </w:rPr>
+        <w:t xml:space="preserve">, όπως η αξιοποίηση των πλεονεκτημάτων απόδοσης των βιβλιοθηκών </w:t>
+      </w:r>
+      <w:r>
+        <w:rPr>
+          <w:rFonts w:ascii="Times New Roman" w:hAnsi="Times New Roman" w:cs="Times New Roman"/>
+          <w:lang w:val="en-US"/>
+        </w:rPr>
+        <w:t>low</w:t>
+      </w:r>
+      <w:r>
+        <w:rPr>
+          <w:rFonts w:ascii="Times New Roman" w:hAnsi="Times New Roman" w:cs="Times New Roman"/>
+          <w:lang w:val="el-GR"/>
+        </w:rPr>
+        <w:t>-</w:t>
+      </w:r>
+      <w:r>
+        <w:rPr>
+          <w:rFonts w:ascii="Times New Roman" w:hAnsi="Times New Roman" w:cs="Times New Roman"/>
+          <w:lang w:val="en-US"/>
+        </w:rPr>
+        <w:t>level</w:t>
+      </w:r>
+      <w:r>
+        <w:rPr>
+          <w:rFonts w:ascii="Times New Roman" w:hAnsi="Times New Roman" w:cs="Times New Roman"/>
+          <w:lang w:val="el-GR"/>
+        </w:rPr>
+        <w:t xml:space="preserve"> γλωσσών όπως η </w:t>
+      </w:r>
+      <w:r>
+        <w:rPr>
+          <w:rFonts w:ascii="Times New Roman" w:hAnsi="Times New Roman" w:cs="Times New Roman"/>
+          <w:lang w:val="el-GR"/>
+        </w:rPr>
+        <w:t xml:space="preserve">C ή C++ από γλώσσες </w:t>
+      </w:r>
+      <w:r>
+        <w:rPr>
+          <w:rFonts w:ascii="Times New Roman" w:hAnsi="Times New Roman" w:cs="Times New Roman"/>
+          <w:lang w:val="en-US"/>
+        </w:rPr>
+        <w:t>high</w:t>
+      </w:r>
+      <w:r>
+        <w:rPr>
+          <w:rFonts w:ascii="Times New Roman" w:hAnsi="Times New Roman" w:cs="Times New Roman"/>
+          <w:lang w:val="el-GR"/>
+        </w:rPr>
+        <w:t>-</w:t>
+      </w:r>
+      <w:r>
+        <w:rPr>
+          <w:rFonts w:ascii="Times New Roman" w:hAnsi="Times New Roman" w:cs="Times New Roman"/>
+          <w:lang w:val="en-US"/>
+        </w:rPr>
+        <w:t>level</w:t>
+      </w:r>
+      <w:r>
+        <w:rPr>
+          <w:rFonts w:ascii="Times New Roman" w:hAnsi="Times New Roman" w:cs="Times New Roman"/>
+          <w:lang w:val="el-GR"/>
+        </w:rPr>
+        <w:t xml:space="preserve"> όπως η </w:t>
+      </w:r>
+      <w:r>
+        <w:rPr>
+          <w:rFonts w:ascii="Times New Roman" w:hAnsi="Times New Roman" w:cs="Times New Roman"/>
+          <w:lang w:val="en-US"/>
+        </w:rPr>
+        <w:t>C</w:t>
+      </w:r>
+      <w:r>
+        <w:rPr>
+          <w:rFonts w:ascii="Times New Roman" w:hAnsi="Times New Roman" w:cs="Times New Roman"/>
+          <w:lang w:val="el-GR"/>
+        </w:rPr>
+        <w:t>#,</w:t>
+      </w:r>
+      <w:r>
+        <w:rPr>
+          <w:rFonts w:ascii="Times New Roman" w:hAnsi="Times New Roman" w:cs="Times New Roman"/>
+          <w:lang w:val="el-GR"/>
+        </w:rPr>
+        <w:t xml:space="preserve"> </w:t>
+      </w:r>
+      <w:r>
+        <w:rPr>
+          <w:rFonts w:ascii="Times New Roman" w:hAnsi="Times New Roman" w:cs="Times New Roman"/>
+          <w:lang w:val="el-GR"/>
+        </w:rPr>
+        <w:t>Python ή η JavaScript</w:t>
+      </w:r>
+      <w:r>
+        <w:rPr>
+          <w:rFonts w:ascii="Times New Roman" w:hAnsi="Times New Roman" w:cs="Times New Roman"/>
+          <w:lang w:val="el-GR"/>
+        </w:rPr>
+        <w:t xml:space="preserve"> (</w:t>
+      </w:r>
+      <w:r>
+        <w:rPr>
+          <w:rFonts w:ascii="Times New Roman" w:hAnsi="Times New Roman" w:cs="Times New Roman"/>
+          <w:lang w:val="en-US"/>
+        </w:rPr>
+        <w:t>ref</w:t>
+      </w:r>
+      <w:r>
+        <w:rPr>
+          <w:rFonts w:ascii="Times New Roman" w:hAnsi="Times New Roman" w:cs="Times New Roman"/>
+          <w:lang w:val="el-GR"/>
+        </w:rPr>
+        <w:t>)</w:t>
+      </w:r>
+      <w:r>
+        <w:rPr>
+          <w:rFonts w:ascii="Times New Roman" w:hAnsi="Times New Roman" w:cs="Times New Roman"/>
+          <w:lang w:val="el-GR"/>
+        </w:rPr>
+        <w:t>.</w:t>
+      </w:r>
+      <w:r>
+        <w:rPr>
+          <w:rFonts w:ascii="Times New Roman" w:hAnsi="Times New Roman" w:cs="Times New Roman"/>
+          <w:lang w:val="el-GR"/>
+        </w:rPr>
+        <w:t xml:space="preserve"> Η διαδικασία αυτή </w:t>
+      </w:r>
+      <w:r>
+        <w:rPr>
+          <w:rFonts w:ascii="Times New Roman" w:hAnsi="Times New Roman" w:cs="Times New Roman"/>
+          <w:lang w:val="el-GR"/>
+        </w:rPr>
+        <w:t>διακρίνεται</w:t>
+      </w:r>
+      <w:r>
+        <w:rPr>
+          <w:rFonts w:ascii="Times New Roman" w:hAnsi="Times New Roman" w:cs="Times New Roman"/>
+          <w:lang w:val="el-GR"/>
+        </w:rPr>
+        <w:t xml:space="preserve"> </w:t>
+      </w:r>
+      <w:r>
+        <w:rPr>
+          <w:rFonts w:ascii="Times New Roman" w:hAnsi="Times New Roman" w:cs="Times New Roman"/>
+          <w:lang w:val="el-GR"/>
+        </w:rPr>
+        <w:t>στην Εικόνα 15.</w:t>
+      </w:r>
+      <w:r>
+        <w:rPr>
+          <w:rFonts w:ascii="Times New Roman" w:hAnsi="Times New Roman" w:cs="Times New Roman"/>
+          <w:lang w:val="el-GR"/>
+        </w:rPr>
+        <w:t xml:space="preserve"> Μέσω των FFI, οι προγραμματιστές μπορούν να ξεπεράσουν τα γλωσσικά εμπόδια, αξιοποιώντας τα πλεονεκτήματα των διαφόρων γλωσσών και εξασφαλίζοντας παράλληλα τη συμβατότητα και τη συνοχή σε ολόκληρη τη βάση </w:t>
+      </w:r>
+      <w:r>
+        <w:rPr>
+          <w:rFonts w:ascii="Times New Roman" w:hAnsi="Times New Roman" w:cs="Times New Roman"/>
+          <w:lang w:val="el-GR"/>
+        </w:rPr>
+        <w:t xml:space="preserve">του </w:t>
+      </w:r>
+      <w:r>
+        <w:rPr>
+          <w:rFonts w:ascii="Times New Roman" w:hAnsi="Times New Roman" w:cs="Times New Roman"/>
+          <w:lang w:val="el-GR"/>
+        </w:rPr>
+        <w:t>κώδικα.</w:t>
+      </w:r>
+      <w:r>
+        <w:rPr>
+          <w:rFonts w:ascii="Times New Roman" w:hAnsi="Times New Roman" w:cs="Times New Roman"/>
+          <w:lang w:val="el-GR"/>
+        </w:rPr>
+        <w:t xml:space="preserve"> Ωστόσο, αυτή </w:t>
+      </w:r>
+      <w:r>
+        <w:rPr>
+          <w:rFonts w:ascii="Times New Roman" w:hAnsi="Times New Roman" w:cs="Times New Roman"/>
+          <w:lang w:val="el-GR"/>
+        </w:rPr>
+        <w:t xml:space="preserve">η </w:t>
+      </w:r>
+      <w:r>
+        <w:rPr>
+          <w:rFonts w:ascii="Times New Roman" w:hAnsi="Times New Roman" w:cs="Times New Roman"/>
+          <w:lang w:val="el-GR"/>
+        </w:rPr>
+        <w:t xml:space="preserve">αρχιτεκτονική λύση φέρει μαζί της και τα ανάλογα προβλήματα και εμπόδια, όπως είναι το </w:t>
+      </w:r>
+      <w:r>
+        <w:rPr>
+          <w:rFonts w:ascii="Times New Roman" w:hAnsi="Times New Roman" w:cs="Times New Roman"/>
+          <w:lang w:val="en-US"/>
+        </w:rPr>
+        <w:t>data</w:t>
+      </w:r>
+      <w:r>
+        <w:rPr>
+          <w:rFonts w:ascii="Times New Roman" w:hAnsi="Times New Roman" w:cs="Times New Roman"/>
+          <w:lang w:val="el-GR"/>
+        </w:rPr>
+        <w:t xml:space="preserve"> </w:t>
+      </w:r>
+      <w:r>
+        <w:rPr>
+          <w:rFonts w:ascii="Times New Roman" w:hAnsi="Times New Roman" w:cs="Times New Roman"/>
+          <w:lang w:val="en-US"/>
+        </w:rPr>
+        <w:t>marshalling</w:t>
+      </w:r>
+      <w:r>
+        <w:rPr>
+          <w:rFonts w:ascii="Times New Roman" w:hAnsi="Times New Roman" w:cs="Times New Roman"/>
+          <w:lang w:val="el-GR"/>
+        </w:rPr>
+        <w:t xml:space="preserve"> μεταξύ των δύο γλωσσών</w:t>
+      </w:r>
+      <w:r>
+        <w:rPr>
+          <w:rFonts w:ascii="Times New Roman" w:hAnsi="Times New Roman" w:cs="Times New Roman"/>
+          <w:lang w:val="el-GR"/>
+        </w:rPr>
+        <w:t xml:space="preserve"> που θα πρέπει να διαχειριστεί ο εκάστοτε προγραμματιστής</w:t>
+      </w:r>
+      <w:r>
+        <w:rPr>
+          <w:rFonts w:ascii="Times New Roman" w:hAnsi="Times New Roman" w:cs="Times New Roman"/>
+          <w:lang w:val="el-GR"/>
+        </w:rPr>
+        <w:t xml:space="preserve"> και </w:t>
+      </w:r>
+      <w:r>
+        <w:rPr>
+          <w:rFonts w:ascii="Times New Roman" w:hAnsi="Times New Roman" w:cs="Times New Roman"/>
+          <w:lang w:val="el-GR"/>
+        </w:rPr>
+        <w:t xml:space="preserve">το </w:t>
+      </w:r>
+      <w:r>
+        <w:rPr>
+          <w:rFonts w:ascii="Times New Roman" w:hAnsi="Times New Roman" w:cs="Times New Roman"/>
+          <w:lang w:val="en-US"/>
+        </w:rPr>
+        <w:t>performance</w:t>
+      </w:r>
+      <w:r>
+        <w:rPr>
+          <w:rFonts w:ascii="Times New Roman" w:hAnsi="Times New Roman" w:cs="Times New Roman"/>
+          <w:lang w:val="el-GR"/>
+        </w:rPr>
+        <w:t xml:space="preserve"> </w:t>
+      </w:r>
+      <w:r>
+        <w:rPr>
+          <w:rFonts w:ascii="Times New Roman" w:hAnsi="Times New Roman" w:cs="Times New Roman"/>
+          <w:lang w:val="en-US"/>
+        </w:rPr>
+        <w:t>overhead</w:t>
+      </w:r>
+      <w:r>
+        <w:rPr>
+          <w:rFonts w:ascii="Times New Roman" w:hAnsi="Times New Roman" w:cs="Times New Roman"/>
+          <w:lang w:val="el-GR"/>
+        </w:rPr>
+        <w:t xml:space="preserve"> που υπάρχει </w:t>
+      </w:r>
+      <w:r>
+        <w:rPr>
+          <w:rFonts w:ascii="Times New Roman" w:hAnsi="Times New Roman" w:cs="Times New Roman"/>
+          <w:lang w:val="el-GR"/>
+        </w:rPr>
+        <w:t xml:space="preserve">λόγω των εξωτερικών μεθόδων που καλούνται αλλά  και λόγο του context switching </w:t>
+      </w:r>
+      <w:r>
+        <w:rPr>
+          <w:rFonts w:ascii="Times New Roman" w:hAnsi="Times New Roman" w:cs="Times New Roman"/>
+          <w:lang w:val="el-GR"/>
+        </w:rPr>
+        <w:t>που συμβαίνει εκείνη τη στιγμή στο</w:t>
+      </w:r>
+      <w:r>
+        <w:rPr>
+          <w:rFonts w:ascii="Times New Roman" w:hAnsi="Times New Roman" w:cs="Times New Roman"/>
+          <w:lang w:val="el-GR"/>
+        </w:rPr>
+        <w:t>ν επεξεργαστή</w:t>
+      </w:r>
+      <w:r>
+        <w:rPr>
+          <w:rFonts w:ascii="Times New Roman" w:hAnsi="Times New Roman" w:cs="Times New Roman"/>
+          <w:lang w:val="el-GR"/>
+        </w:rPr>
+        <w:t>.</w:t>
+      </w:r>
+      <w:r>
+        <w:rPr>
+          <w:rFonts w:ascii="Times New Roman" w:hAnsi="Times New Roman" w:cs="Times New Roman"/>
+          <w:lang w:val="el-GR"/>
+        </w:rPr>
+        <w:t xml:space="preserve"> Τέλος, ένας τομέας των </w:t>
+      </w:r>
+      <w:r>
+        <w:rPr>
+          <w:rFonts w:ascii="Times New Roman" w:hAnsi="Times New Roman" w:cs="Times New Roman"/>
+          <w:lang w:val="en-US"/>
+        </w:rPr>
+        <w:t>FFI</w:t>
+      </w:r>
+      <w:r>
+        <w:rPr>
+          <w:rFonts w:ascii="Times New Roman" w:hAnsi="Times New Roman" w:cs="Times New Roman"/>
+          <w:lang w:val="el-GR"/>
+        </w:rPr>
+        <w:t xml:space="preserve"> που χρήζει σημαντικής προσοχής είναι το </w:t>
+      </w:r>
+      <w:r>
+        <w:rPr>
+          <w:rFonts w:ascii="Times New Roman" w:hAnsi="Times New Roman" w:cs="Times New Roman"/>
+          <w:lang w:val="en-US"/>
+        </w:rPr>
+        <w:t>error</w:t>
+      </w:r>
+      <w:r>
+        <w:rPr>
+          <w:rFonts w:ascii="Times New Roman" w:hAnsi="Times New Roman" w:cs="Times New Roman"/>
+          <w:lang w:val="el-GR"/>
+        </w:rPr>
+        <w:t xml:space="preserve"> </w:t>
+      </w:r>
+      <w:r>
+        <w:rPr>
+          <w:rFonts w:ascii="Times New Roman" w:hAnsi="Times New Roman" w:cs="Times New Roman"/>
+          <w:lang w:val="en-US"/>
+        </w:rPr>
+        <w:t>handling</w:t>
+      </w:r>
+      <w:r>
+        <w:rPr>
+          <w:rFonts w:ascii="Times New Roman" w:hAnsi="Times New Roman" w:cs="Times New Roman"/>
+          <w:lang w:val="el-GR"/>
+        </w:rPr>
+        <w:t xml:space="preserve"> </w:t>
+      </w:r>
+      <w:r>
+        <w:rPr>
+          <w:rFonts w:ascii="Times New Roman" w:hAnsi="Times New Roman" w:cs="Times New Roman"/>
+          <w:lang w:val="el-GR"/>
+        </w:rPr>
+        <w:t>μεταξύ των γλωσσών</w:t>
+      </w:r>
+      <w:r>
+        <w:rPr>
+          <w:rFonts w:ascii="Times New Roman" w:hAnsi="Times New Roman" w:cs="Times New Roman"/>
+          <w:lang w:val="el-GR"/>
+        </w:rPr>
+        <w:t xml:space="preserve"> </w:t>
+      </w:r>
+      <w:r>
+        <w:rPr>
+          <w:rFonts w:ascii="Times New Roman" w:hAnsi="Times New Roman" w:cs="Times New Roman"/>
+          <w:lang w:val="el-GR"/>
+        </w:rPr>
+        <w:t>(</w:t>
+      </w:r>
+      <w:r>
+        <w:rPr>
+          <w:rFonts w:ascii="Times New Roman" w:hAnsi="Times New Roman" w:cs="Times New Roman"/>
+          <w:lang w:val="en-US"/>
+        </w:rPr>
+        <w:t>ref</w:t>
+      </w:r>
+      <w:r>
+        <w:rPr>
+          <w:rFonts w:ascii="Times New Roman" w:hAnsi="Times New Roman" w:cs="Times New Roman"/>
+          <w:lang w:val="el-GR"/>
+        </w:rPr>
+        <w:t>).</w:t>
+      </w:r>
+    </w:p>
+    <w:p>
+      <w:pPr>
+        <w:ind w:left="288" w:firstLine="432"/>
+        <w:jc w:val="both"/>
+        <w:rPr>
+          <w:rFonts w:ascii="Times New Roman" w:hAnsi="Times New Roman" w:cs="Times New Roman"/>
+          <w:lang w:val="el-GR"/>
+        </w:rPr>
+      </w:pPr>
+    </w:p>
+    <w:p>
+      <w:pPr>
+        <w:keepNext/>
+        <w:ind w:left="288" w:firstLine="432"/>
+        <w:jc w:val="center"/>
+        <w:rPr>
+          <w:rFonts w:ascii="Times New Roman" w:hAnsi="Times New Roman" w:cs="Times New Roman"/>
+        </w:rPr>
+      </w:pPr>
+      <w:r>
+        <w:rPr>
+          <w:rFonts w:ascii="Times New Roman" w:hAnsi="Times New Roman" w:cs="Times New Roman"/>
+          <w:noProof/>
+          <w:lang w:val="el-GR"/>
+          <w14:ligatures w14:val="standardContextual"/>
+        </w:rPr>
+        <w:drawing>
+          <wp:inline distT="0" distB="0" distL="0" distR="0" wp14:anchorId="5BAF03A8" wp14:editId="16929393">
+            <wp:extent cx="4458322" cy="4143953"/>
+            <wp:effectExtent l="0" t="0" r="0" b="9525"/>
+            <wp:docPr id="1567898058" name="Picture 1"/>
+            <wp:cNvGraphicFramePr>
+              <a:graphicFrameLocks xmlns:a="http://schemas.openxmlformats.org/drawingml/2006/main" noChangeAspect="1"/>
+            </wp:cNvGraphicFramePr>
+            <a:graphic xmlns:a="http://schemas.openxmlformats.org/drawingml/2006/main">
+              <a:graphicData uri="http://schemas.openxmlformats.org/drawingml/2006/picture">
+                <pic:pic xmlns:pic="http://schemas.openxmlformats.org/drawingml/2006/picture">
+                  <pic:nvPicPr>
+                    <pic:cNvPr id="1567898058" name="Picture 1567898058"/>
+                    <pic:cNvPicPr/>
+                  </pic:nvPicPr>
+                  <pic:blipFill>
+                    <a:blip r:embed="rId22">
+                      <a:extLst>
+                        <a:ext uri="{28A0092B-C50C-407E-A947-70E740481C1C}">
+                          <a14:useLocalDpi xmlns:a14="http://schemas.microsoft.com/office/drawing/2010/main" val="0"/>
+                        </a:ext>
+                      </a:extLst>
+                    </a:blip>
+                    <a:stretch>
+                      <a:fillRect/>
+                    </a:stretch>
+                  </pic:blipFill>
+                  <pic:spPr>
+                    <a:xfrm>
+                      <a:off x="0" y="0"/>
+                      <a:ext cx="4458322" cy="4143953"/>
+                    </a:xfrm>
+                    <a:prstGeom prst="rect">
+                      <a:avLst/>
+                    </a:prstGeom>
+                  </pic:spPr>
+                </pic:pic>
+              </a:graphicData>
+            </a:graphic>
+          </wp:inline>
+        </w:drawing>
+      </w:r>
+    </w:p>
+    <w:p>
+      <w:pPr>
+        <w:pStyle w:val="Caption"/>
+        <w:jc w:val="center"/>
+        <w:rPr>
+          <w:rFonts w:ascii="Times New Roman" w:hAnsi="Times New Roman" w:cs="Times New Roman"/>
+          <w:lang w:val="en-US"/>
+        </w:rPr>
+      </w:pPr>
+      <w:r>
+        <w:rPr>
+          <w:rFonts w:ascii="Times New Roman" w:hAnsi="Times New Roman" w:cs="Times New Roman"/>
+        </w:rPr>
+        <w:t xml:space="preserve">Εικόνα 15: FFI </w:t>
+      </w:r>
+      <w:r>
+        <w:rPr>
+          <w:rFonts w:ascii="Times New Roman" w:hAnsi="Times New Roman" w:cs="Times New Roman"/>
+          <w:lang w:val="el-GR"/>
+        </w:rPr>
+        <w:t>και</w:t>
+      </w:r>
+      <w:r>
+        <w:rPr>
+          <w:rFonts w:ascii="Times New Roman" w:hAnsi="Times New Roman" w:cs="Times New Roman"/>
+          <w:lang w:val="en-US"/>
+        </w:rPr>
+        <w:t xml:space="preserve"> </w:t>
+      </w:r>
+      <w:r>
+        <w:rPr>
+          <w:rFonts w:ascii="Times New Roman" w:hAnsi="Times New Roman" w:cs="Times New Roman"/>
+          <w:lang w:val="en-US"/>
+        </w:rPr>
+        <w:t>Data Marshalling</w:t>
+      </w:r>
+    </w:p>
+    <w:p>
+      <w:pPr>
+        <w:ind w:left="288" w:firstLine="432"/>
+        <w:jc w:val="both"/>
+        <w:rPr>
+          <w:rFonts w:ascii="Times New Roman" w:hAnsi="Times New Roman" w:cs="Times New Roman"/>
+          <w:lang w:val="en-US"/>
+        </w:rPr>
+      </w:pPr>
+    </w:p>
+    <w:p>
+      <w:pPr>
+        <w:pStyle w:val="HeadingStyle0"/>
+        <w:rPr>
+          <w:lang w:val="en-US"/>
+        </w:rPr>
+      </w:pPr>
+      <w:r>
+        <w:rPr>
+          <w:lang w:val="en-US"/>
+        </w:rPr>
+        <w:t>2.6.</w:t>
+      </w:r>
+      <w:r>
+        <w:rPr>
+          <w:lang w:val="en-US"/>
+        </w:rPr>
+        <w:t xml:space="preserve">2 Data Marshalling </w:t>
+      </w:r>
+      <w:r>
+        <w:t>στα</w:t>
+      </w:r>
+      <w:r>
+        <w:rPr>
+          <w:lang w:val="en-US"/>
+        </w:rPr>
+        <w:t xml:space="preserve"> Foreign Function Interfaces</w:t>
+      </w:r>
+    </w:p>
+    <w:p>
+      <w:pPr>
+        <w:rPr>
+          <w:rFonts w:ascii="Times New Roman" w:hAnsi="Times New Roman" w:cs="Times New Roman"/>
+          <w:lang w:val="en-US"/>
+        </w:rPr>
+      </w:pPr>
+    </w:p>
+    <w:p>
+      <w:pPr>
+        <w:pStyle w:val="MyParagraph"/>
+        <w:ind w:firstLine="432"/>
+        <w:rPr>
+          <w:rFonts w:cs="Times New Roman"/>
+          <w:lang w:val="el-GR"/>
+        </w:rPr>
+      </w:pPr>
+      <w:r>
+        <w:rPr>
+          <w:rFonts w:cs="Times New Roman"/>
+          <w:lang w:val="el-GR"/>
+        </w:rPr>
+        <w:t xml:space="preserve">Η «διακίνηση δεδομένων» ή αλλιώς </w:t>
+      </w:r>
+      <w:r>
+        <w:rPr>
+          <w:rFonts w:cs="Times New Roman"/>
+        </w:rPr>
+        <w:t>Data</w:t>
+      </w:r>
+      <w:r>
+        <w:rPr>
+          <w:rFonts w:cs="Times New Roman"/>
+          <w:lang w:val="el-GR"/>
+        </w:rPr>
+        <w:t xml:space="preserve"> </w:t>
+      </w:r>
+      <w:r>
+        <w:rPr>
+          <w:rFonts w:cs="Times New Roman"/>
+        </w:rPr>
+        <w:t>Marshalling</w:t>
+      </w:r>
+      <w:r>
+        <w:rPr>
+          <w:rFonts w:cs="Times New Roman"/>
+          <w:lang w:val="el-GR"/>
+        </w:rPr>
+        <w:t xml:space="preserve">, επίσης </w:t>
+      </w:r>
+      <w:r>
+        <w:rPr>
+          <w:rFonts w:cs="Times New Roman"/>
+          <w:lang w:val="el-GR"/>
+        </w:rPr>
+        <w:t>γνωστό</w:t>
+      </w:r>
+      <w:r>
+        <w:rPr>
+          <w:rFonts w:cs="Times New Roman"/>
+          <w:lang w:val="el-GR"/>
+        </w:rPr>
+        <w:t xml:space="preserve"> ως </w:t>
+      </w:r>
+      <w:r>
+        <w:rPr>
+          <w:rFonts w:cs="Times New Roman"/>
+          <w:lang w:val="el-GR"/>
+        </w:rPr>
+        <w:t>“</w:t>
+      </w:r>
+      <w:r>
+        <w:rPr>
+          <w:rFonts w:cs="Times New Roman"/>
+        </w:rPr>
+        <w:t>packing</w:t>
+      </w:r>
+      <w:r>
+        <w:rPr>
+          <w:rFonts w:cs="Times New Roman"/>
+          <w:lang w:val="el-GR"/>
+        </w:rPr>
+        <w:t>”</w:t>
+      </w:r>
+      <w:r>
+        <w:rPr>
+          <w:rFonts w:cs="Times New Roman"/>
+          <w:lang w:val="el-GR"/>
+        </w:rPr>
+        <w:t xml:space="preserve">, περιλαμβάνει τη μετατροπή δεδομένων από μια αναπαράσταση σε μια άλλη, συνήθως με σκοπό τη μεταφορά τους μεταξύ διαφορετικών συστημάτων ή γλωσσών. Στο πλαίσιο των </w:t>
+      </w:r>
+      <w:r>
+        <w:rPr>
+          <w:rFonts w:cs="Times New Roman"/>
+        </w:rPr>
+        <w:t>FFI</w:t>
+      </w:r>
+      <w:r>
+        <w:rPr>
+          <w:rFonts w:cs="Times New Roman"/>
+          <w:lang w:val="el-GR"/>
+        </w:rPr>
+        <w:t xml:space="preserve">, </w:t>
+      </w:r>
+      <w:r>
+        <w:rPr>
+          <w:rFonts w:cs="Times New Roman"/>
+          <w:lang w:val="el-GR"/>
+        </w:rPr>
+        <w:t xml:space="preserve">το </w:t>
+      </w:r>
+      <w:r>
+        <w:rPr>
+          <w:rFonts w:cs="Times New Roman"/>
+        </w:rPr>
+        <w:t>data</w:t>
+      </w:r>
+      <w:r>
+        <w:rPr>
+          <w:rFonts w:cs="Times New Roman"/>
+          <w:lang w:val="el-GR"/>
+        </w:rPr>
+        <w:t xml:space="preserve"> </w:t>
+      </w:r>
+      <w:r>
+        <w:rPr>
+          <w:rFonts w:cs="Times New Roman"/>
+        </w:rPr>
+        <w:t>marshalling</w:t>
+      </w:r>
+      <w:r>
+        <w:rPr>
+          <w:rFonts w:cs="Times New Roman"/>
+          <w:lang w:val="el-GR"/>
+        </w:rPr>
+        <w:t xml:space="preserve"> χρησιμοποιείται για τη μετατροπή δεδομένων μεταξύ των αναπαραστάσεων που χρησιμοποιούνται από την καλούσα γλώσσα και την καλούμενη γλώσσα</w:t>
+      </w:r>
+      <w:r>
+        <w:rPr>
+          <w:rFonts w:cs="Times New Roman"/>
+          <w:lang w:val="el-GR"/>
+        </w:rPr>
+        <w:t xml:space="preserve">, όπως </w:t>
+      </w:r>
+      <w:r>
+        <w:rPr>
+          <w:rFonts w:cs="Times New Roman"/>
+          <w:lang w:val="el-GR"/>
+        </w:rPr>
+        <w:t xml:space="preserve">αυτό φαίνεται </w:t>
+      </w:r>
+      <w:r>
+        <w:rPr>
+          <w:rFonts w:cs="Times New Roman"/>
+          <w:lang w:val="el-GR"/>
+        </w:rPr>
+        <w:t>σ</w:t>
+      </w:r>
+      <w:r>
+        <w:rPr>
+          <w:rFonts w:cs="Times New Roman"/>
+          <w:lang w:val="el-GR"/>
+        </w:rPr>
+        <w:t>την Εικόνα 15</w:t>
+      </w:r>
+      <w:r>
+        <w:rPr>
+          <w:rFonts w:cs="Times New Roman"/>
+          <w:lang w:val="el-GR"/>
+        </w:rPr>
+        <w:t xml:space="preserve">. Για παράδειγμα </w:t>
+      </w:r>
+      <w:r>
+        <w:rPr>
+          <w:rFonts w:cs="Times New Roman"/>
+          <w:lang w:val="el-GR"/>
+        </w:rPr>
+        <w:t xml:space="preserve">εάν μια συνάρτηση σε μια βιβλιοθήκη </w:t>
+      </w:r>
+      <w:r>
+        <w:rPr>
+          <w:rFonts w:cs="Times New Roman"/>
+        </w:rPr>
+        <w:t>C</w:t>
+      </w:r>
+      <w:r>
+        <w:rPr>
+          <w:rFonts w:cs="Times New Roman"/>
+          <w:lang w:val="el-GR"/>
+        </w:rPr>
+        <w:t xml:space="preserve"> αναμένει </w:t>
+      </w:r>
+      <w:r>
+        <w:rPr>
+          <w:rFonts w:cs="Times New Roman"/>
+          <w:lang w:val="el-GR"/>
+        </w:rPr>
+        <w:t xml:space="preserve">μία συμβολοσειρά </w:t>
+      </w:r>
+      <w:r>
+        <w:rPr>
+          <w:rFonts w:cs="Times New Roman"/>
+        </w:rPr>
+        <w:t>string</w:t>
+      </w:r>
+      <w:r>
+        <w:rPr>
+          <w:rFonts w:cs="Times New Roman"/>
+          <w:lang w:val="el-GR"/>
+        </w:rPr>
+        <w:t xml:space="preserve"> </w:t>
+      </w:r>
+      <w:r>
+        <w:rPr>
+          <w:rFonts w:cs="Times New Roman"/>
+          <w:lang w:val="el-GR"/>
+        </w:rPr>
+        <w:t xml:space="preserve">και καλείται από την </w:t>
+      </w:r>
+      <w:r>
+        <w:rPr>
+          <w:rFonts w:cs="Times New Roman"/>
+        </w:rPr>
+        <w:t>Python</w:t>
+      </w:r>
+      <w:r>
+        <w:rPr>
+          <w:rFonts w:cs="Times New Roman"/>
+          <w:lang w:val="el-GR"/>
+        </w:rPr>
+        <w:t xml:space="preserve">, η οποία συνήθως χρησιμοποιεί συμβολοσειρές </w:t>
+      </w:r>
+      <w:r>
+        <w:rPr>
+          <w:rFonts w:cs="Times New Roman"/>
+        </w:rPr>
+        <w:t>Unicode</w:t>
+      </w:r>
+      <w:r>
+        <w:rPr>
+          <w:rFonts w:cs="Times New Roman"/>
+          <w:lang w:val="el-GR"/>
+        </w:rPr>
+        <w:t xml:space="preserve">, το </w:t>
+      </w:r>
+      <w:r>
+        <w:rPr>
+          <w:rFonts w:cs="Times New Roman"/>
+        </w:rPr>
+        <w:t>FFI</w:t>
+      </w:r>
+      <w:r>
+        <w:rPr>
+          <w:rFonts w:cs="Times New Roman"/>
+          <w:lang w:val="el-GR"/>
+        </w:rPr>
+        <w:t xml:space="preserve"> θα πρέπει να διαμορφώσει τη συμβολοσειρά </w:t>
+      </w:r>
+      <w:r>
+        <w:rPr>
+          <w:rFonts w:cs="Times New Roman"/>
+        </w:rPr>
+        <w:t>Unicode</w:t>
+      </w:r>
+      <w:r>
+        <w:rPr>
+          <w:rFonts w:cs="Times New Roman"/>
+          <w:lang w:val="el-GR"/>
+        </w:rPr>
+        <w:t xml:space="preserve"> της </w:t>
+      </w:r>
+      <w:r>
+        <w:rPr>
+          <w:rFonts w:cs="Times New Roman"/>
+        </w:rPr>
+        <w:t>Python</w:t>
+      </w:r>
+      <w:r>
+        <w:rPr>
+          <w:rFonts w:cs="Times New Roman"/>
+          <w:lang w:val="el-GR"/>
+        </w:rPr>
+        <w:t xml:space="preserve"> σε μια μορφή που μπορεί να κατανοήσει η συνάρτηση </w:t>
+      </w:r>
+      <w:r>
+        <w:rPr>
+          <w:rFonts w:cs="Times New Roman"/>
+        </w:rPr>
+        <w:t>C</w:t>
+      </w:r>
+      <w:r>
+        <w:rPr>
+          <w:rFonts w:cs="Times New Roman"/>
+          <w:lang w:val="el-GR"/>
+        </w:rPr>
+        <w:t xml:space="preserve">, όπως </w:t>
+      </w:r>
+      <w:r>
+        <w:rPr>
+          <w:rFonts w:cs="Times New Roman"/>
+          <w:lang w:val="el-GR"/>
+        </w:rPr>
+        <w:t>ένα</w:t>
+      </w:r>
+      <w:r>
+        <w:rPr>
+          <w:rFonts w:cs="Times New Roman"/>
+          <w:lang w:val="el-GR"/>
+        </w:rPr>
+        <w:t xml:space="preserve"> </w:t>
+      </w:r>
+      <w:r>
+        <w:rPr>
+          <w:rFonts w:cs="Times New Roman"/>
+        </w:rPr>
+        <w:t>null</w:t>
+      </w:r>
+      <w:r>
+        <w:rPr>
+          <w:rFonts w:cs="Times New Roman"/>
+          <w:lang w:val="el-GR"/>
+        </w:rPr>
+        <w:t>-</w:t>
+      </w:r>
+      <w:r>
+        <w:rPr>
+          <w:rFonts w:cs="Times New Roman"/>
+        </w:rPr>
+        <w:t>terminated</w:t>
+      </w:r>
+      <w:r>
+        <w:rPr>
+          <w:rFonts w:cs="Times New Roman"/>
+          <w:lang w:val="el-GR"/>
+        </w:rPr>
+        <w:t xml:space="preserve"> </w:t>
+      </w:r>
+      <w:r>
+        <w:rPr>
+          <w:rFonts w:cs="Times New Roman"/>
+        </w:rPr>
+        <w:t>ASCII</w:t>
+      </w:r>
+      <w:r>
+        <w:rPr>
+          <w:rFonts w:cs="Times New Roman"/>
+          <w:lang w:val="el-GR"/>
+        </w:rPr>
+        <w:t xml:space="preserve"> </w:t>
+      </w:r>
+      <w:r>
+        <w:rPr>
+          <w:rFonts w:cs="Times New Roman"/>
+        </w:rPr>
+        <w:t>string</w:t>
+      </w:r>
+      <w:r>
+        <w:rPr>
+          <w:rFonts w:cs="Times New Roman"/>
+          <w:lang w:val="el-GR"/>
+        </w:rPr>
+        <w:t>.</w:t>
+      </w:r>
+    </w:p>
+    <w:p>
+      <w:pPr>
+        <w:pStyle w:val="MyParagraph"/>
+        <w:ind w:firstLine="432"/>
+        <w:rPr>
+          <w:rFonts w:cs="Times New Roman"/>
+          <w:lang w:val="el-GR"/>
+        </w:rPr>
+      </w:pPr>
+      <w:r>
+        <w:rPr>
+          <w:rFonts w:cs="Times New Roman"/>
+          <w:lang w:val="el-GR"/>
+        </w:rPr>
+        <w:t xml:space="preserve">Μια παρόμοια διαδικασία μπορεί να εννοηθεί και μεταξύ των Εικόνων 16 και 17, όπου ο προγραμματιστής θα έπρεπε να είχε δημιουργήσει και </w:t>
+      </w:r>
+      <w:r>
+        <w:rPr>
+          <w:rFonts w:cs="Times New Roman"/>
+          <w:lang w:val="el-GR"/>
+        </w:rPr>
+        <w:t xml:space="preserve">τα δυο </w:t>
+      </w:r>
+      <w:r>
+        <w:rPr>
+          <w:rFonts w:cs="Times New Roman"/>
+        </w:rPr>
+        <w:t>data</w:t>
+      </w:r>
+      <w:r>
+        <w:rPr>
+          <w:rFonts w:cs="Times New Roman"/>
+          <w:lang w:val="el-GR"/>
+        </w:rPr>
+        <w:t xml:space="preserve"> </w:t>
+      </w:r>
+      <w:r>
+        <w:rPr>
+          <w:rFonts w:cs="Times New Roman"/>
+        </w:rPr>
+        <w:t>types</w:t>
+      </w:r>
+      <w:r>
+        <w:rPr>
+          <w:rFonts w:cs="Times New Roman"/>
+          <w:lang w:val="el-GR"/>
+        </w:rPr>
+        <w:t xml:space="preserve"> για να μπορέσει να «μεταφέρει» την πληροφορία και τα δεδομένα από την πλευρά της </w:t>
+      </w:r>
+      <w:r>
+        <w:rPr>
+          <w:rFonts w:cs="Times New Roman"/>
+        </w:rPr>
+        <w:t>Python</w:t>
+      </w:r>
+      <w:r>
+        <w:rPr>
+          <w:rFonts w:cs="Times New Roman"/>
+          <w:lang w:val="el-GR"/>
+        </w:rPr>
+        <w:t xml:space="preserve"> στη βιβλιοθήκη της </w:t>
+      </w:r>
+      <w:r>
+        <w:rPr>
+          <w:rFonts w:cs="Times New Roman"/>
+        </w:rPr>
+        <w:t>C</w:t>
+      </w:r>
+      <w:r>
+        <w:rPr>
+          <w:rFonts w:cs="Times New Roman"/>
+          <w:lang w:val="el-GR"/>
+        </w:rPr>
+        <w:t>++.</w:t>
+      </w:r>
+    </w:p>
+    <w:p>
+      <w:pPr>
+        <w:ind w:firstLine="720"/>
+        <w:rPr>
+          <w:rFonts w:ascii="Times New Roman" w:hAnsi="Times New Roman" w:cs="Times New Roman"/>
+          <w:lang w:val="el-GR"/>
+        </w:rPr>
+      </w:pPr>
+    </w:p>
+    <w:p>
+      <w:pPr>
+        <w:keepNext/>
+        <w:ind w:firstLine="720"/>
+        <w:jc w:val="center"/>
+        <w:rPr>
+          <w:rFonts w:ascii="Times New Roman" w:hAnsi="Times New Roman" w:cs="Times New Roman"/>
+        </w:rPr>
+      </w:pPr>
+      <w:r>
+        <w:rPr>
+          <w:rFonts w:ascii="Times New Roman" w:hAnsi="Times New Roman" w:cs="Times New Roman"/>
+          <w:noProof/>
+          <w:lang w:val="el-GR"/>
+          <w14:ligatures w14:val="standardContextual"/>
+        </w:rPr>
+        <w:lastRenderedPageBreak/>
+        <w:drawing>
+          <wp:inline distT="0" distB="0" distL="0" distR="0" wp14:anchorId="04380B03" wp14:editId="3509052D">
+            <wp:extent cx="4401164" cy="2505425"/>
+            <wp:effectExtent l="0" t="0" r="0" b="9525"/>
+            <wp:docPr id="687890873" name="Picture 2"/>
+            <wp:cNvGraphicFramePr>
+              <a:graphicFrameLocks xmlns:a="http://schemas.openxmlformats.org/drawingml/2006/main" noChangeAspect="1"/>
+            </wp:cNvGraphicFramePr>
+            <a:graphic xmlns:a="http://schemas.openxmlformats.org/drawingml/2006/main">
+              <a:graphicData uri="http://schemas.openxmlformats.org/drawingml/2006/picture">
+                <pic:pic xmlns:pic="http://schemas.openxmlformats.org/drawingml/2006/picture">
+                  <pic:nvPicPr>
+                    <pic:cNvPr id="687890873" name="Picture 687890873"/>
+                    <pic:cNvPicPr/>
+                  </pic:nvPicPr>
+                  <pic:blipFill>
+                    <a:blip r:embed="rId23">
+                      <a:extLst>
+                        <a:ext uri="{28A0092B-C50C-407E-A947-70E740481C1C}">
+                          <a14:useLocalDpi xmlns:a14="http://schemas.microsoft.com/office/drawing/2010/main" val="0"/>
+                        </a:ext>
+                      </a:extLst>
+                    </a:blip>
+                    <a:stretch>
+                      <a:fillRect/>
+                    </a:stretch>
+                  </pic:blipFill>
+                  <pic:spPr>
+                    <a:xfrm>
+                      <a:off x="0" y="0"/>
+                      <a:ext cx="4401164" cy="2505425"/>
+                    </a:xfrm>
+                    <a:prstGeom prst="rect">
+                      <a:avLst/>
+                    </a:prstGeom>
+                  </pic:spPr>
+                </pic:pic>
+              </a:graphicData>
+            </a:graphic>
+          </wp:inline>
+        </w:drawing>
+      </w:r>
+    </w:p>
+    <w:p>
+      <w:pPr>
+        <w:pStyle w:val="Caption"/>
+        <w:jc w:val="center"/>
+        <w:rPr>
+          <w:rFonts w:ascii="Times New Roman" w:hAnsi="Times New Roman" w:cs="Times New Roman"/>
+          <w:noProof/>
+          <w:lang w:val="el-GR"/>
+        </w:rPr>
+      </w:pPr>
+      <w:r>
+        <w:rPr>
+          <w:rFonts w:ascii="Times New Roman" w:hAnsi="Times New Roman" w:cs="Times New Roman"/>
+          <w:lang w:val="el-GR"/>
+        </w:rPr>
+        <w:t xml:space="preserve">Εικόνα 16: </w:t>
+      </w:r>
+      <w:r>
+        <w:rPr>
+          <w:rFonts w:ascii="Times New Roman" w:hAnsi="Times New Roman" w:cs="Times New Roman"/>
+          <w:lang w:val="en-US"/>
+        </w:rPr>
+        <w:t>Data</w:t>
+      </w:r>
+      <w:r>
+        <w:rPr>
+          <w:rFonts w:ascii="Times New Roman" w:hAnsi="Times New Roman" w:cs="Times New Roman"/>
+          <w:lang w:val="el-GR"/>
+        </w:rPr>
+        <w:t xml:space="preserve"> </w:t>
+      </w:r>
+      <w:r>
+        <w:rPr>
+          <w:rFonts w:ascii="Times New Roman" w:hAnsi="Times New Roman" w:cs="Times New Roman"/>
+          <w:lang w:val="en-US"/>
+        </w:rPr>
+        <w:t>Container</w:t>
+      </w:r>
+      <w:r>
+        <w:rPr>
+          <w:rFonts w:ascii="Times New Roman" w:hAnsi="Times New Roman" w:cs="Times New Roman"/>
+          <w:lang w:val="el-GR"/>
+        </w:rPr>
+        <w:t xml:space="preserve"> δείγμα</w:t>
+      </w:r>
+      <w:r>
+        <w:rPr>
+          <w:rFonts w:ascii="Times New Roman" w:hAnsi="Times New Roman" w:cs="Times New Roman"/>
+          <w:noProof/>
+          <w:lang w:val="el-GR"/>
+        </w:rPr>
+        <w:t xml:space="preserve"> σε </w:t>
+      </w:r>
+      <w:r>
+        <w:rPr>
+          <w:rFonts w:ascii="Times New Roman" w:hAnsi="Times New Roman" w:cs="Times New Roman"/>
+          <w:noProof/>
+          <w:lang w:val="en-US"/>
+        </w:rPr>
+        <w:t>Python</w:t>
+      </w:r>
+      <w:r>
+        <w:rPr>
+          <w:rFonts w:ascii="Times New Roman" w:hAnsi="Times New Roman" w:cs="Times New Roman"/>
+          <w:noProof/>
+          <w:lang w:val="el-GR"/>
+        </w:rPr>
+        <w:t xml:space="preserve"> προς μεταφορά σε </w:t>
+      </w:r>
+      <w:r>
+        <w:rPr>
+          <w:rFonts w:ascii="Times New Roman" w:hAnsi="Times New Roman" w:cs="Times New Roman"/>
+          <w:noProof/>
+          <w:lang w:val="en-US"/>
+        </w:rPr>
+        <w:t>C</w:t>
+      </w:r>
+      <w:r>
+        <w:rPr>
+          <w:rFonts w:ascii="Times New Roman" w:hAnsi="Times New Roman" w:cs="Times New Roman"/>
+          <w:noProof/>
+          <w:lang w:val="el-GR"/>
+        </w:rPr>
+        <w:t xml:space="preserve">++ </w:t>
+      </w:r>
+      <w:r>
+        <w:rPr>
+          <w:rFonts w:ascii="Times New Roman" w:hAnsi="Times New Roman" w:cs="Times New Roman"/>
+          <w:noProof/>
+          <w:lang w:val="en-US"/>
+        </w:rPr>
+        <w:t>library</w:t>
+      </w:r>
+    </w:p>
+    <w:p>
+      <w:pPr>
+        <w:rPr>
+          <w:rFonts w:ascii="Times New Roman" w:hAnsi="Times New Roman" w:cs="Times New Roman"/>
+          <w:lang w:val="el-GR"/>
+        </w:rPr>
+      </w:pPr>
+    </w:p>
+    <w:p>
+      <w:pPr>
+        <w:keepNext/>
+        <w:ind w:left="288"/>
+        <w:jc w:val="center"/>
+        <w:rPr>
+          <w:rFonts w:ascii="Times New Roman" w:hAnsi="Times New Roman" w:cs="Times New Roman"/>
+        </w:rPr>
+      </w:pPr>
+      <w:r>
+        <w:rPr>
+          <w:rFonts w:ascii="Times New Roman" w:hAnsi="Times New Roman" w:cs="Times New Roman"/>
+          <w:noProof/>
+          <w:lang w:val="en-US"/>
+          <w14:ligatures w14:val="standardContextual"/>
+        </w:rPr>
+        <w:drawing>
+          <wp:inline distT="0" distB="0" distL="0" distR="0" wp14:anchorId="1F5B180F" wp14:editId="7190F7B2">
+            <wp:extent cx="3448531" cy="2305372"/>
+            <wp:effectExtent l="0" t="0" r="0" b="0"/>
+            <wp:docPr id="6044963" name="Picture 3"/>
+            <wp:cNvGraphicFramePr>
+              <a:graphicFrameLocks xmlns:a="http://schemas.openxmlformats.org/drawingml/2006/main" noChangeAspect="1"/>
+            </wp:cNvGraphicFramePr>
+            <a:graphic xmlns:a="http://schemas.openxmlformats.org/drawingml/2006/main">
+              <a:graphicData uri="http://schemas.openxmlformats.org/drawingml/2006/picture">
+                <pic:pic xmlns:pic="http://schemas.openxmlformats.org/drawingml/2006/picture">
+                  <pic:nvPicPr>
+                    <pic:cNvPr id="6044963" name="Picture 6044963"/>
+                    <pic:cNvPicPr/>
+                  </pic:nvPicPr>
+                  <pic:blipFill>
+                    <a:blip r:embed="rId24">
+                      <a:extLst>
+                        <a:ext uri="{28A0092B-C50C-407E-A947-70E740481C1C}">
+                          <a14:useLocalDpi xmlns:a14="http://schemas.microsoft.com/office/drawing/2010/main" val="0"/>
+                        </a:ext>
+                      </a:extLst>
+                    </a:blip>
+                    <a:stretch>
+                      <a:fillRect/>
+                    </a:stretch>
+                  </pic:blipFill>
+                  <pic:spPr>
+                    <a:xfrm>
+                      <a:off x="0" y="0"/>
+                      <a:ext cx="3448531" cy="2305372"/>
+                    </a:xfrm>
+                    <a:prstGeom prst="rect">
+                      <a:avLst/>
+                    </a:prstGeom>
+                  </pic:spPr>
+                </pic:pic>
+              </a:graphicData>
+            </a:graphic>
+          </wp:inline>
+        </w:drawing>
+      </w:r>
+    </w:p>
+    <w:p>
+      <w:pPr>
+        <w:pStyle w:val="Caption"/>
+        <w:jc w:val="center"/>
+        <w:rPr>
+          <w:rFonts w:ascii="Times New Roman" w:hAnsi="Times New Roman" w:cs="Times New Roman"/>
+          <w:lang w:val="el-GR"/>
+        </w:rPr>
+      </w:pPr>
+      <w:r>
+        <w:rPr>
+          <w:rFonts w:ascii="Times New Roman" w:hAnsi="Times New Roman" w:cs="Times New Roman"/>
+          <w:lang w:val="el-GR"/>
+        </w:rPr>
+        <w:t xml:space="preserve">Εικόνα 17: </w:t>
+      </w:r>
+      <w:r>
+        <w:rPr>
+          <w:rFonts w:ascii="Times New Roman" w:hAnsi="Times New Roman" w:cs="Times New Roman"/>
+        </w:rPr>
+        <w:t>Data</w:t>
+      </w:r>
+      <w:r>
+        <w:rPr>
+          <w:rFonts w:ascii="Times New Roman" w:hAnsi="Times New Roman" w:cs="Times New Roman"/>
+          <w:lang w:val="el-GR"/>
+        </w:rPr>
+        <w:t xml:space="preserve"> </w:t>
+      </w:r>
+      <w:r>
+        <w:rPr>
+          <w:rFonts w:ascii="Times New Roman" w:hAnsi="Times New Roman" w:cs="Times New Roman"/>
+        </w:rPr>
+        <w:t>Container</w:t>
+      </w:r>
+      <w:r>
+        <w:rPr>
+          <w:rFonts w:ascii="Times New Roman" w:hAnsi="Times New Roman" w:cs="Times New Roman"/>
+          <w:lang w:val="el-GR"/>
+        </w:rPr>
+        <w:t xml:space="preserve"> δείγμα σε </w:t>
+      </w:r>
+      <w:r>
+        <w:rPr>
+          <w:rFonts w:ascii="Times New Roman" w:hAnsi="Times New Roman" w:cs="Times New Roman"/>
+          <w:lang w:val="en-US"/>
+        </w:rPr>
+        <w:t>C</w:t>
+      </w:r>
+      <w:r>
+        <w:rPr>
+          <w:rFonts w:ascii="Times New Roman" w:hAnsi="Times New Roman" w:cs="Times New Roman"/>
+          <w:lang w:val="el-GR"/>
+        </w:rPr>
+        <w:t xml:space="preserve">++ έτοιμο να δεχτεί δεδομένα από μία κλάση </w:t>
+      </w:r>
+      <w:r>
+        <w:rPr>
+          <w:rFonts w:ascii="Times New Roman" w:hAnsi="Times New Roman" w:cs="Times New Roman"/>
+          <w:lang w:val="en-US"/>
+        </w:rPr>
+        <w:t>Python</w:t>
+      </w:r>
+      <w:r>
+        <w:rPr>
+          <w:rFonts w:ascii="Times New Roman" w:hAnsi="Times New Roman" w:cs="Times New Roman"/>
+          <w:lang w:val="el-GR"/>
+        </w:rPr>
+        <w:t xml:space="preserve"> μέσω του </w:t>
+      </w:r>
+      <w:r>
+        <w:rPr>
+          <w:rFonts w:ascii="Times New Roman" w:hAnsi="Times New Roman" w:cs="Times New Roman"/>
+          <w:lang w:val="en-US"/>
+        </w:rPr>
+        <w:t>FFI</w:t>
+      </w:r>
+    </w:p>
+    <w:p>
+      <w:pPr>
+        <w:rPr>
+          <w:rFonts w:ascii="Times New Roman" w:hAnsi="Times New Roman" w:cs="Times New Roman"/>
+          <w:lang w:val="el-GR"/>
+        </w:rPr>
+      </w:pPr>
+    </w:p>
+    <w:p>
+      <w:pPr>
+        <w:pStyle w:val="HeadingStyle0"/>
+      </w:pPr>
+      <w:r>
+        <w:t xml:space="preserve">2.6.3 Διαχείριση των </w:t>
+      </w:r>
+      <w:r>
+        <w:rPr>
+          <w:lang w:val="en-US"/>
+        </w:rPr>
+        <w:t>Exceptions</w:t>
+      </w:r>
+      <w:r>
+        <w:t xml:space="preserve"> μεταξύ των γλωσσών</w:t>
+      </w:r>
+    </w:p>
+    <w:p>
+      <w:pPr>
+        <w:rPr>
+          <w:rFonts w:ascii="Times New Roman" w:hAnsi="Times New Roman" w:cs="Times New Roman"/>
+          <w:lang w:val="el-GR"/>
+        </w:rPr>
+      </w:pPr>
+    </w:p>
+    <w:p>
+      <w:pPr>
+        <w:pStyle w:val="MyParagraph"/>
+        <w:ind w:firstLine="432"/>
+        <w:rPr>
+          <w:rFonts w:cs="Times New Roman"/>
+          <w:lang w:val="el-GR"/>
+        </w:rPr>
+      </w:pPr>
+      <w:r>
+        <w:rPr>
+          <w:rFonts w:cs="Times New Roman"/>
+          <w:lang w:val="el-GR"/>
+        </w:rPr>
+        <w:t xml:space="preserve">Όταν καλείται μία συνάρτηση σε διαφορετικές γλώσσες, είναι σημαντικό να εξετάζεται ο τρόπος διάδοσης και χειρισμού των σφαλμάτων μεταξύ των διαφορετικών γλωσσών. Αυτό μπορεί να περιλαμβάνει τη μετατροπή των αναπαραστάσεων των σφαλμάτων μεταξύ των γλωσσών ή την παροχή μηχανισμών για τη μετάφραση των σφαλμάτων που ανακύπτουν σε μια γλώσσα σε </w:t>
+      </w:r>
+      <w:r>
+        <w:rPr>
+          <w:rFonts w:cs="Times New Roman"/>
+        </w:rPr>
+        <w:t>exceptions</w:t>
+      </w:r>
+      <w:r>
+        <w:rPr>
+          <w:rFonts w:cs="Times New Roman"/>
+          <w:lang w:val="el-GR"/>
+        </w:rPr>
+        <w:t xml:space="preserve"> ή κωδικούς σφαλμάτων σε μια άλλη γλώσσα</w:t>
+      </w:r>
+      <w:r>
+        <w:rPr>
+          <w:rFonts w:cs="Times New Roman"/>
+          <w:lang w:val="el-GR"/>
+        </w:rPr>
+        <w:t xml:space="preserve"> (</w:t>
+      </w:r>
+      <w:r>
+        <w:rPr>
+          <w:rFonts w:cs="Times New Roman"/>
+        </w:rPr>
+        <w:t>ref</w:t>
+      </w:r>
+      <w:r>
+        <w:rPr>
+          <w:rFonts w:cs="Times New Roman"/>
+          <w:lang w:val="el-GR"/>
+        </w:rPr>
+        <w:t>)</w:t>
+      </w:r>
+      <w:r>
+        <w:rPr>
+          <w:rFonts w:cs="Times New Roman"/>
+          <w:lang w:val="el-GR"/>
+        </w:rPr>
+        <w:t>. Μερικοί ενδεικτικοί τρόποι σωστής διαχείρισης των σφαλμάτων μεταξύ διαφορετικών γλωσσών είναι οι ακόλουθοι:</w:t>
+      </w:r>
+    </w:p>
+    <w:p>
+      <w:pPr>
+        <w:pStyle w:val="MyParagraph"/>
+        <w:ind w:left="648"/>
+        <w:rPr>
+          <w:rFonts w:cs="Times New Roman"/>
+          <w:lang w:val="el-GR"/>
+        </w:rPr>
+      </w:pPr>
+    </w:p>
+    <w:p>
+      <w:pPr>
+        <w:pStyle w:val="MyParagraph"/>
+        <w:numPr>
+          <w:ilvl w:val="0"/>
+          <w:numId w:val="9"/>
+        </w:numPr>
+        <w:rPr>
+          <w:rFonts w:cs="Times New Roman"/>
+          <w:lang w:val="el-GR"/>
+        </w:rPr>
+      </w:pPr>
+      <w:r>
+        <w:rPr>
+          <w:rFonts w:cs="Times New Roman"/>
+          <w:b/>
+          <w:bCs/>
+        </w:rPr>
+        <w:t>Error</w:t>
+      </w:r>
+      <w:r>
+        <w:rPr>
+          <w:rFonts w:cs="Times New Roman"/>
+          <w:b/>
+          <w:bCs/>
+          <w:lang w:val="el-GR"/>
+        </w:rPr>
+        <w:t xml:space="preserve"> </w:t>
+      </w:r>
+      <w:r>
+        <w:rPr>
+          <w:rFonts w:cs="Times New Roman"/>
+          <w:b/>
+          <w:bCs/>
+        </w:rPr>
+        <w:t>Propagation</w:t>
+      </w:r>
+      <w:r>
+        <w:rPr>
+          <w:rFonts w:cs="Times New Roman"/>
+          <w:lang w:val="el-GR"/>
+        </w:rPr>
+        <w:t xml:space="preserve">: Σε πολλές περιπτώσεις, τα σφάλματα που προκαλούνται από συναρτήσεις που καλούνται μέσω ενός </w:t>
+      </w:r>
+      <w:r>
+        <w:rPr>
+          <w:rFonts w:cs="Times New Roman"/>
+        </w:rPr>
+        <w:t>FFI</w:t>
+      </w:r>
+      <w:r>
+        <w:rPr>
+          <w:rFonts w:cs="Times New Roman"/>
+          <w:lang w:val="el-GR"/>
+        </w:rPr>
+        <w:t xml:space="preserve"> μεταδίδονται πίσω στον κώδικα που καλεί την συνάρτηση. Αυτό σημαίνει ότι εάν μια συνάρτηση που καλείται μέσω του </w:t>
+      </w:r>
+      <w:r>
+        <w:rPr>
+          <w:rFonts w:cs="Times New Roman"/>
+        </w:rPr>
+        <w:t>FFI</w:t>
+      </w:r>
+      <w:r>
+        <w:rPr>
+          <w:rFonts w:cs="Times New Roman"/>
+          <w:lang w:val="el-GR"/>
+        </w:rPr>
+        <w:t xml:space="preserve"> αντιμετωπίσει ένα σφάλμα, όπως ένα </w:t>
+      </w:r>
+      <w:r>
+        <w:rPr>
+          <w:rFonts w:cs="Times New Roman"/>
+        </w:rPr>
+        <w:t>exception</w:t>
+      </w:r>
+      <w:r>
+        <w:rPr>
+          <w:rFonts w:cs="Times New Roman"/>
+          <w:lang w:val="el-GR"/>
+        </w:rPr>
+        <w:t xml:space="preserve"> </w:t>
+      </w:r>
+      <w:r>
+        <w:rPr>
+          <w:rFonts w:cs="Times New Roman"/>
+          <w:lang w:val="el-GR"/>
+        </w:rPr>
+        <w:lastRenderedPageBreak/>
+        <w:t xml:space="preserve">χρόνου εκτέλεσης ή έναν κωδικό σφάλματος, μπορεί να κάνει </w:t>
+      </w:r>
+      <w:r>
+        <w:rPr>
+          <w:rFonts w:cs="Times New Roman"/>
+        </w:rPr>
+        <w:t>throw</w:t>
+      </w:r>
+      <w:r>
+        <w:rPr>
+          <w:rFonts w:cs="Times New Roman"/>
+          <w:lang w:val="el-GR"/>
+        </w:rPr>
+        <w:t xml:space="preserve"> ένα </w:t>
+      </w:r>
+      <w:r>
+        <w:rPr>
+          <w:rFonts w:cs="Times New Roman"/>
+        </w:rPr>
+        <w:t>exception</w:t>
+      </w:r>
+      <w:r>
+        <w:rPr>
+          <w:rFonts w:cs="Times New Roman"/>
+          <w:lang w:val="el-GR"/>
+        </w:rPr>
+        <w:t xml:space="preserve"> ή να επιστρέψει μια ένδειξη σφάλματος στον καλούντα κώδικα.</w:t>
+      </w:r>
+    </w:p>
+    <w:p>
+      <w:pPr>
+        <w:pStyle w:val="MyParagraph"/>
+        <w:ind w:left="648"/>
+        <w:rPr>
+          <w:rFonts w:cs="Times New Roman"/>
+          <w:lang w:val="el-GR"/>
+        </w:rPr>
+      </w:pPr>
+    </w:p>
+    <w:p>
+      <w:pPr>
+        <w:pStyle w:val="MyParagraph"/>
+        <w:numPr>
+          <w:ilvl w:val="0"/>
+          <w:numId w:val="9"/>
+        </w:numPr>
+        <w:rPr>
+          <w:rFonts w:cs="Times New Roman"/>
+          <w:lang w:val="el-GR"/>
+        </w:rPr>
+      </w:pPr>
+      <w:r>
+        <w:rPr>
+          <w:rFonts w:cs="Times New Roman"/>
+          <w:b/>
+          <w:bCs/>
+          <w:lang w:val="el-GR"/>
+        </w:rPr>
+        <w:t>Κωδικοί Σφαλμάτων</w:t>
+      </w:r>
+      <w:r>
+        <w:rPr>
+          <w:rFonts w:cs="Times New Roman"/>
+          <w:lang w:val="el-GR"/>
+        </w:rPr>
+        <w:t xml:space="preserve">: Τα </w:t>
+      </w:r>
+      <w:r>
+        <w:rPr>
+          <w:rFonts w:cs="Times New Roman"/>
+        </w:rPr>
+        <w:t>FFI</w:t>
+      </w:r>
+      <w:r>
+        <w:rPr>
+          <w:rFonts w:cs="Times New Roman"/>
+          <w:lang w:val="el-GR"/>
+        </w:rPr>
+        <w:t xml:space="preserve"> μπορούν να χρησιμοποιήσουν κωδικούς σφαλμάτων ή ειδικές τιμές επιστροφής για να υποδεικνύουν σφάλματα. Για παράδειγμα, μια συνάρτηση που καλείται μέσω ενός </w:t>
+      </w:r>
+      <w:r>
+        <w:rPr>
+          <w:rFonts w:cs="Times New Roman"/>
+        </w:rPr>
+        <w:t>FFI</w:t>
+      </w:r>
+      <w:r>
+        <w:rPr>
+          <w:rFonts w:cs="Times New Roman"/>
+          <w:lang w:val="el-GR"/>
+        </w:rPr>
+        <w:t xml:space="preserve"> μπορεί να επιστρέψει μια αρνητική τιμή ή έναν δείκτη </w:t>
+      </w:r>
+      <w:r>
+        <w:rPr>
+          <w:rFonts w:cs="Times New Roman"/>
+        </w:rPr>
+        <w:t>NULL</w:t>
+      </w:r>
+      <w:r>
+        <w:rPr>
+          <w:rFonts w:cs="Times New Roman"/>
+          <w:lang w:val="el-GR"/>
+        </w:rPr>
+        <w:t xml:space="preserve"> για να σηματοδοτήσει μια κατάσταση σφάλματος.</w:t>
+      </w:r>
+    </w:p>
+    <w:p>
+      <w:pPr>
+        <w:pStyle w:val="ListParagraph"/>
+        <w:rPr>
+          <w:rFonts w:ascii="Times New Roman" w:hAnsi="Times New Roman" w:cs="Times New Roman"/>
+          <w:lang w:val="el-GR"/>
+        </w:rPr>
+      </w:pPr>
+    </w:p>
+    <w:p>
+      <w:pPr>
+        <w:pStyle w:val="MyParagraph"/>
+        <w:rPr>
+          <w:rFonts w:cs="Times New Roman"/>
+          <w:lang w:val="el-GR"/>
+        </w:rPr>
+      </w:pPr>
+    </w:p>
+    <w:p>
+      <w:pPr>
+        <w:pStyle w:val="HeadingStyle0"/>
+        <w:rPr>
+          <w:lang w:val="en-US"/>
+        </w:rPr>
+      </w:pPr>
+      <w:r>
+        <w:rPr>
+          <w:lang w:val="en-US"/>
+        </w:rPr>
+        <w:t xml:space="preserve">2.6.4 Performance Overhead </w:t>
+      </w:r>
+      <w:r>
+        <w:t>στα</w:t>
+      </w:r>
+      <w:r>
+        <w:rPr>
+          <w:lang w:val="en-US"/>
+        </w:rPr>
+        <w:t xml:space="preserve"> </w:t>
+      </w:r>
+      <w:r>
+        <w:rPr>
+          <w:lang w:val="en-US"/>
+        </w:rPr>
+        <w:t>Foreign Function Interfaces</w:t>
+      </w:r>
+    </w:p>
+    <w:p>
+      <w:pPr>
+        <w:rPr>
+          <w:rFonts w:ascii="Times New Roman" w:hAnsi="Times New Roman" w:cs="Times New Roman"/>
+          <w:lang w:val="en-US"/>
+        </w:rPr>
+      </w:pPr>
+    </w:p>
+    <w:p>
+      <w:pPr>
+        <w:pStyle w:val="MyParagraph"/>
+        <w:ind w:firstLine="432"/>
+        <w:rPr>
+          <w:rFonts w:cs="Times New Roman"/>
+          <w:lang w:val="el-GR"/>
+        </w:rPr>
+      </w:pPr>
+      <w:r>
+        <w:rPr>
+          <w:rFonts w:cs="Times New Roman"/>
+          <w:lang w:val="el-GR"/>
+        </w:rPr>
+        <w:t xml:space="preserve">Η χρήση των </w:t>
+      </w:r>
+      <w:r>
+        <w:rPr>
+          <w:rFonts w:cs="Times New Roman"/>
+        </w:rPr>
+        <w:t>FFI</w:t>
+      </w:r>
+      <w:r>
+        <w:rPr>
+          <w:rFonts w:cs="Times New Roman"/>
+          <w:lang w:val="el-GR"/>
+        </w:rPr>
+        <w:t xml:space="preserve"> συνεπάγει μεταξύ άλλων και ζητήματα επιδόσεων, που αφορούν κυρίως τη μετατροπή δεδομένων, την επιβάρυνση κλήσης συναρτήσεων και τη διαχείριση μνήμης. Η μετατροπή δεδομένων μεταξύ διαφορετικών αναπαραστάσεων καθώς διασχίζει τα όρια των γλωσσών μπορεί να εισάγει </w:t>
+      </w:r>
+      <w:r>
+        <w:rPr>
+          <w:rFonts w:cs="Times New Roman"/>
+          <w:lang w:val="el-GR"/>
+        </w:rPr>
+        <w:t xml:space="preserve">μία υπολογιστική </w:t>
+      </w:r>
+      <w:r>
+        <w:rPr>
+          <w:rFonts w:cs="Times New Roman"/>
+          <w:lang w:val="el-GR"/>
+        </w:rPr>
+        <w:t xml:space="preserve">επιβάρυνση, ιδίως για μεγάλα σύνολα δεδομένων, καθώς συχνά περιλαμβάνει λειτουργίες </w:t>
+      </w:r>
+      <w:r>
+        <w:rPr>
+          <w:rFonts w:cs="Times New Roman"/>
+        </w:rPr>
+        <w:t>marshalling</w:t>
+      </w:r>
+      <w:r>
+        <w:rPr>
+          <w:rFonts w:cs="Times New Roman"/>
+          <w:lang w:val="el-GR"/>
+        </w:rPr>
+        <w:t xml:space="preserve"> και </w:t>
+      </w:r>
+      <w:r>
+        <w:rPr>
+          <w:rFonts w:cs="Times New Roman"/>
+        </w:rPr>
+        <w:t>unmarshalling</w:t>
+      </w:r>
+      <w:r>
+        <w:rPr>
+          <w:rFonts w:cs="Times New Roman"/>
+          <w:lang w:val="el-GR"/>
+        </w:rPr>
+        <w:t>, όπως αυτές εξηγήθηκαν στην ενότητα 2.6.2</w:t>
+      </w:r>
+      <w:r>
+        <w:rPr>
+          <w:rFonts w:cs="Times New Roman"/>
+          <w:lang w:val="el-GR"/>
+        </w:rPr>
+        <w:t xml:space="preserve">. Παρομοίως, η πράξη της κλήσης συναρτήσεων </w:t>
+      </w:r>
+      <w:r>
+        <w:rPr>
+          <w:rFonts w:cs="Times New Roman"/>
+          <w:lang w:val="el-GR"/>
+        </w:rPr>
+        <w:t xml:space="preserve">μεταξύ διαφορετικών γλωσσών </w:t>
+      </w:r>
+      <w:r>
+        <w:rPr>
+          <w:rFonts w:cs="Times New Roman"/>
+          <w:lang w:val="el-GR"/>
+        </w:rPr>
+        <w:t>προσθέτει στο φορτίο επεξεργασίας λόγω βημάτων όπως η μεταφόρτωση παραμέτρων και η εναλλαγή περιβάλλοντος μεταξύ γλωσσών</w:t>
+      </w:r>
+      <w:r>
+        <w:rPr>
+          <w:rFonts w:cs="Times New Roman"/>
+          <w:lang w:val="el-GR"/>
+        </w:rPr>
+        <w:t xml:space="preserve">, το λεγόμενο </w:t>
+      </w:r>
+      <w:r>
+        <w:rPr>
+          <w:rFonts w:cs="Times New Roman"/>
+        </w:rPr>
+        <w:t>context</w:t>
+      </w:r>
+      <w:r>
+        <w:rPr>
+          <w:rFonts w:cs="Times New Roman"/>
+          <w:lang w:val="el-GR"/>
+        </w:rPr>
+        <w:t xml:space="preserve"> </w:t>
+      </w:r>
+      <w:r>
+        <w:rPr>
+          <w:rFonts w:cs="Times New Roman"/>
+        </w:rPr>
+        <w:t>switch</w:t>
+      </w:r>
+      <w:r>
+        <w:rPr>
+          <w:rFonts w:cs="Times New Roman"/>
+          <w:lang w:val="el-GR"/>
+        </w:rPr>
+        <w:t xml:space="preserve"> (</w:t>
+      </w:r>
+      <w:r>
+        <w:rPr>
+          <w:rFonts w:cs="Times New Roman"/>
+        </w:rPr>
+        <w:t>ref</w:t>
+      </w:r>
+      <w:r>
+        <w:rPr>
+          <w:rFonts w:cs="Times New Roman"/>
+          <w:lang w:val="el-GR"/>
+        </w:rPr>
+        <w:t>)</w:t>
+      </w:r>
+      <w:r>
+        <w:rPr>
+          <w:rFonts w:cs="Times New Roman"/>
+          <w:lang w:val="el-GR"/>
+        </w:rPr>
+        <w:t>. Επιπλέον, οι αποκλίσεις στους μηχανισμούς διαχείρισης μνήμης μεταξύ των γλωσσών μπορεί να επηρεάσουν την απόδοση, γεγονός που απαιτεί προσεκτική εξέταση, ιδίως σε σενάρια που περιλαμβάνουν συχνές λειτουργίες μνήμης</w:t>
+      </w:r>
+      <w:r>
+        <w:rPr>
+          <w:rFonts w:cs="Times New Roman"/>
+          <w:lang w:val="el-GR"/>
+        </w:rPr>
+        <w:t xml:space="preserve"> όπως ένα </w:t>
+      </w:r>
+      <w:r>
+        <w:rPr>
+          <w:rFonts w:cs="Times New Roman"/>
+        </w:rPr>
+        <w:t>library</w:t>
+      </w:r>
+      <w:r>
+        <w:rPr>
+          <w:rFonts w:cs="Times New Roman"/>
+          <w:lang w:val="el-GR"/>
+        </w:rPr>
+        <w:t xml:space="preserve"> με </w:t>
+      </w:r>
+      <w:r>
+        <w:rPr>
+          <w:rFonts w:cs="Times New Roman"/>
+        </w:rPr>
+        <w:t>cache</w:t>
+      </w:r>
+      <w:r>
+        <w:rPr>
+          <w:rFonts w:cs="Times New Roman"/>
+          <w:lang w:val="el-GR"/>
+        </w:rPr>
+        <w:t xml:space="preserve"> και δομές δεδομένων</w:t>
+      </w:r>
+      <w:r>
+        <w:rPr>
+          <w:rFonts w:cs="Times New Roman"/>
+          <w:lang w:val="el-GR"/>
+        </w:rPr>
+        <w:t>.</w:t>
+      </w:r>
     </w:p>
     <w:sectPr>
       <w:pgSz w:w="12240" w:h="15840"/>
@@ -17598,8 +19675,8 @@
   <w:abstractNum w:abstractNumId="3" w15:restartNumberingAfterBreak="0">
     <w:nsid w:val="57034B7A"/>
     <w:multiLevelType w:val="hybridMultilevel"/>
-    <w:tmpl w:val="E41EF7DC"/>
-    <w:lvl w:ilvl="0" w:tplc="45727FBC">
+    <w:tmpl w:val="46348C92"/>
+    <w:lvl w:ilvl="0" w:tplc="58C4EA00">
       <w:start w:val="2"/>
       <w:numFmt w:val="bullet"/>
       <w:lvlText w:val="-"/>
@@ -18868,6 +20945,21 @@
       <w14:ligatures w14:val="none"/>
     </w:rPr>
   </w:style>
+  <w:style w:type="paragraph" w:customStyle="1" w:styleId="MyParagraph">
+    <w:name w:val="MyParagraph"/>
+    <w:basedOn w:val="Normal"/>
+    <w:autoRedefine/>
+    <w:qFormat/>
+    <w:rsid w:val="00F2735D"/>
+    <w:pPr>
+      <w:ind w:left="288"/>
+      <w:jc w:val="both"/>
+    </w:pPr>
+    <w:rPr>
+      <w:rFonts w:ascii="Times New Roman" w:hAnsi="Times New Roman"/>
+      <w:lang w:val="en-US"/>
+    </w:rPr>
+  </w:style>
 </w:styles>
 </file>
 

</xml_diff>

<commit_message>
Update in this commit
- Wrote section 3.2 analyzing solution base requirements
- Updated contents.md
</commit_message>
<xml_diff>
--- a/docs/wip.docx
+++ b/docs/wip.docx
@@ -999,6 +999,9 @@
     <w:p>
       <w:pPr>
         <w:pStyle w:val="MyParagraph"/>
+        <w:rPr>
+          <w:lang w:val="el-GR"/>
+        </w:rPr>
       </w:pPr>
       <w:r>
         <w:rPr>
@@ -1665,6 +1668,7 @@
         <w:rPr>
           <w:rFonts w:ascii="Times New Roman" w:hAnsi="Times New Roman" w:cs="Times New Roman"/>
           <w:noProof/>
+          <w:lang w:val="el-GR"/>
         </w:rPr>
         <w:t>1</w:t>
       </w:r>
@@ -3048,6 +3052,7 @@
         <w:rPr>
           <w:rFonts w:ascii="Times New Roman" w:hAnsi="Times New Roman" w:cs="Times New Roman"/>
           <w:noProof/>
+          <w:lang w:val="el-GR"/>
         </w:rPr>
         <w:t>2</w:t>
       </w:r>
@@ -4426,6 +4431,7 @@
         <w:ind w:firstLine="432"/>
         <w:rPr>
           <w:shd w:val="clear" w:color="auto" w:fill="FFFFFF"/>
+          <w:lang w:val="el-GR"/>
         </w:rPr>
       </w:pPr>
       <w:r>
@@ -5071,6 +5077,7 @@
         <w:ind w:firstLine="432"/>
         <w:rPr>
           <w:shd w:val="clear" w:color="auto" w:fill="FFFFFF"/>
+          <w:lang w:val="el-GR"/>
         </w:rPr>
       </w:pPr>
       <w:r>
@@ -5566,6 +5573,7 @@
         <w:rPr>
           <w:rFonts w:ascii="Times New Roman" w:hAnsi="Times New Roman" w:cs="Times New Roman"/>
           <w:noProof/>
+          <w:lang w:val="el-GR"/>
         </w:rPr>
         <w:t>3</w:t>
       </w:r>
@@ -6238,6 +6246,7 @@
         <w:rPr>
           <w:rFonts w:ascii="Times New Roman" w:hAnsi="Times New Roman" w:cs="Times New Roman"/>
           <w:noProof/>
+          <w:lang w:val="el-GR"/>
         </w:rPr>
         <w:t>4</w:t>
       </w:r>
@@ -7062,6 +7071,7 @@
         <w:rPr>
           <w:rFonts w:ascii="Times New Roman" w:hAnsi="Times New Roman" w:cs="Times New Roman"/>
           <w:noProof/>
+          <w:lang w:val="el-GR"/>
         </w:rPr>
         <w:t>5</w:t>
       </w:r>
@@ -7798,6 +7808,7 @@
         <w:rPr>
           <w:rFonts w:ascii="Times New Roman" w:hAnsi="Times New Roman" w:cs="Times New Roman"/>
           <w:noProof/>
+          <w:lang w:val="el-GR"/>
         </w:rPr>
         <w:t>6</w:t>
       </w:r>
@@ -9294,7 +9305,7 @@
           <w14:ligatures w14:val="standardContextual"/>
         </w:rPr>
         <w:drawing>
-          <wp:inline distT="0" distB="0" distL="0" distR="0" wp14:anchorId="3D0902DD" wp14:editId="5405479F">
+          <wp:inline distT="0" distB="0" distL="0" distR="0" wp14:anchorId="3D0902DD" wp14:editId="7E8D0538">
             <wp:extent cx="5943600" cy="381000"/>
             <wp:effectExtent l="0" t="0" r="0" b="0"/>
             <wp:docPr id="1211235789" name="Picture 2"/>
@@ -9401,6 +9412,7 @@
         <w:rPr>
           <w:rFonts w:ascii="Times New Roman" w:hAnsi="Times New Roman" w:cs="Times New Roman"/>
           <w:noProof/>
+          <w:lang w:val="el-GR"/>
         </w:rPr>
         <w:t>7</w:t>
       </w:r>
@@ -9885,6 +9897,9 @@
     <w:p>
       <w:pPr>
         <w:pStyle w:val="MyParagraph"/>
+        <w:rPr>
+          <w:lang w:val="el-GR"/>
+        </w:rPr>
       </w:pPr>
       <w:r>
         <w:rPr>
@@ -12149,6 +12164,7 @@
         <w:rPr>
           <w:rFonts w:ascii="Times New Roman" w:hAnsi="Times New Roman" w:cs="Times New Roman"/>
           <w:noProof/>
+          <w:lang w:val="el-GR"/>
         </w:rPr>
         <w:t>11</w:t>
       </w:r>
@@ -17133,6 +17149,7 @@
         <w:ind w:left="0"/>
         <w:rPr>
           <w:rFonts w:cs="Times New Roman"/>
+          <w:lang w:val="el-GR"/>
         </w:rPr>
       </w:pPr>
     </w:p>
@@ -18563,6 +18580,9 @@
     <w:p>
       <w:pPr>
         <w:pStyle w:val="MyParagraph"/>
+        <w:rPr>
+          <w:lang w:val="el-GR"/>
+        </w:rPr>
       </w:pPr>
       <w:r>
         <w:rPr>
@@ -20094,12 +20114,14 @@
         </w:rPr>
         <w:t xml:space="preserve"> </w:t>
       </w:r>
+      <w:proofErr w:type="spellStart"/>
       <w:r>
         <w:rPr>
           <w:lang w:val="el-GR"/>
         </w:rPr>
         <w:t>κωδικα</w:t>
       </w:r>
+      <w:proofErr w:type="spellEnd"/>
       <w:r>
         <w:rPr>
           <w:lang w:val="el-GR"/>
@@ -21469,8 +21491,21 @@
       <w:pPr>
         <w:pStyle w:val="BigHeadingStyle0"/>
       </w:pPr>
-      <w:r>
-        <w:t>Κεφάλαιο 3: Μεθοδολογία</w:t>
+      <w:proofErr w:type="spellStart"/>
+      <w:r>
+        <w:t>Κεφάλ</w:t>
+      </w:r>
+      <w:proofErr w:type="spellEnd"/>
+      <w:r>
+        <w:t xml:space="preserve">αιο 3: </w:t>
+      </w:r>
+      <w:proofErr w:type="spellStart"/>
+      <w:r>
+        <w:t>Μεθοδολογί</w:t>
+      </w:r>
+      <w:proofErr w:type="spellEnd"/>
+      <w:r>
+        <w:t>α</w:t>
       </w:r>
     </w:p>
     <w:p>
@@ -21483,10 +21518,401 @@
     </w:p>
     <w:p>
       <w:pPr>
+        <w:pStyle w:val="BigHeadingStyle0"/>
+        <w:rPr>
+          <w:lang w:val="el-GR"/>
+        </w:rPr>
+      </w:pPr>
+      <w:r>
+        <w:t xml:space="preserve">3.1 </w:t>
+      </w:r>
+      <w:r>
+        <w:rPr>
+          <w:lang w:val="el-GR"/>
+        </w:rPr>
+        <w:t>Εισαγωγή κεφαλαίου</w:t>
+      </w:r>
+    </w:p>
+    <w:p>
+      <w:pPr>
         <w:pStyle w:val="MyParagraph"/>
-      </w:pPr>
-      <w:r>
-        <w:t>@TODO</w:t>
+        <w:rPr>
+          <w:lang w:val="el-GR"/>
+        </w:rPr>
+      </w:pPr>
+    </w:p>
+    <w:p>
+      <w:pPr>
+        <w:pStyle w:val="MyParagraph"/>
+      </w:pPr>
+      <w:r>
+        <w:rPr>
+          <w:lang w:val="el-GR"/>
+        </w:rPr>
+        <w:t>@</w:t>
+      </w:r>
+      <w:r>
+        <w:t>TODO</w:t>
+      </w:r>
+    </w:p>
+    <w:p>
+      <w:pPr>
+        <w:pStyle w:val="MyParagraph"/>
+      </w:pPr>
+    </w:p>
+    <w:p>
+      <w:pPr>
+        <w:pStyle w:val="BigHeadingStyle0"/>
+      </w:pPr>
+      <w:r>
+        <w:t xml:space="preserve">3.2 </w:t>
+      </w:r>
+      <w:r>
+        <w:rPr>
+          <w:lang w:val="el-GR"/>
+        </w:rPr>
+        <w:t>Ανάλυση απαιτήσεων της συνολικής λύσης</w:t>
+      </w:r>
+    </w:p>
+    <w:p>
+      <w:pPr>
+        <w:pStyle w:val="MyParagraph"/>
+      </w:pPr>
+    </w:p>
+    <w:p>
+      <w:pPr>
+        <w:pStyle w:val="MyParagraph"/>
+        <w:ind w:firstLine="432"/>
+        <w:rPr>
+          <w:lang w:val="el-GR"/>
+        </w:rPr>
+      </w:pPr>
+      <w:r>
+        <w:rPr>
+          <w:lang w:val="el-GR"/>
+        </w:rPr>
+        <w:t xml:space="preserve">Το </w:t>
+      </w:r>
+      <w:r>
+        <w:t>open</w:t>
+      </w:r>
+      <w:r>
+        <w:rPr>
+          <w:lang w:val="el-GR"/>
+        </w:rPr>
+        <w:t>-</w:t>
+      </w:r>
+      <w:r>
+        <w:t>source</w:t>
+      </w:r>
+      <w:r>
+        <w:rPr>
+          <w:lang w:val="el-GR"/>
+        </w:rPr>
+        <w:t xml:space="preserve"> </w:t>
+      </w:r>
+      <w:r>
+        <w:t>solution</w:t>
+      </w:r>
+      <w:r>
+        <w:rPr>
+          <w:lang w:val="el-GR"/>
+        </w:rPr>
+        <w:t xml:space="preserve"> </w:t>
+      </w:r>
+      <w:r>
+        <w:rPr>
+          <w:lang w:val="el-GR"/>
+        </w:rPr>
+        <w:t>που πρόκειται να παρουσιαστεί μετέπειτα έχει σαν πυρήνα του μερικές βασικές αρχές όπου θα βασιστεί ο σχεδιασμός του.</w:t>
+      </w:r>
+    </w:p>
+    <w:p>
+      <w:pPr>
+        <w:pStyle w:val="MyParagraph"/>
+        <w:ind w:firstLine="432"/>
+        <w:rPr>
+          <w:lang w:val="el-GR"/>
+        </w:rPr>
+      </w:pPr>
+      <w:r>
+        <w:rPr>
+          <w:lang w:val="el-GR"/>
+        </w:rPr>
+        <w:t xml:space="preserve">Αρχικά, βασικά θεμιτά χαρακτηριστικά της λύσης αυτής είναι, όπως προαναφέρθηκε, η </w:t>
+      </w:r>
+      <w:r>
+        <w:t>open</w:t>
+      </w:r>
+      <w:r>
+        <w:rPr>
+          <w:lang w:val="el-GR"/>
+        </w:rPr>
+        <w:t xml:space="preserve"> </w:t>
+      </w:r>
+      <w:r>
+        <w:t>source</w:t>
+      </w:r>
+      <w:r>
+        <w:rPr>
+          <w:lang w:val="el-GR"/>
+        </w:rPr>
+        <w:t xml:space="preserve"> </w:t>
+      </w:r>
+      <w:r>
+        <w:rPr>
+          <w:lang w:val="el-GR"/>
+        </w:rPr>
+        <w:t>φύση του και με βάση αυτό πρέπει να ληφθούν υπόψη μερικά σημαντικά σημεία</w:t>
+      </w:r>
+      <w:r>
+        <w:rPr>
+          <w:lang w:val="el-GR"/>
+        </w:rPr>
+        <w:t>,</w:t>
+      </w:r>
+      <w:r>
+        <w:rPr>
+          <w:lang w:val="el-GR"/>
+        </w:rPr>
+        <w:t xml:space="preserve"> όπως είναι το ποσοστό το οποίο ο εκάστοτε προγραμματιστής θα μπορεί να διευρύνει τις λειτουργίες της βιβλιοθήκης για να την σμιλέψει στα δικά του </w:t>
+      </w:r>
+      <w:r>
+        <w:t>project</w:t>
+      </w:r>
+      <w:r>
+        <w:rPr>
+          <w:lang w:val="el-GR"/>
+        </w:rPr>
+        <w:t xml:space="preserve">. </w:t>
+      </w:r>
+      <w:r>
+        <w:rPr>
+          <w:lang w:val="el-GR"/>
+        </w:rPr>
+        <w:t xml:space="preserve">Έτσι καταλήγουμε σε μία βιβλιοθήκη που θα πρέπει να είναι αρκετά </w:t>
+      </w:r>
+      <w:r>
+        <w:t>modular</w:t>
+      </w:r>
+      <w:r>
+        <w:rPr>
+          <w:lang w:val="el-GR"/>
+        </w:rPr>
+        <w:t>,</w:t>
+      </w:r>
+      <w:r>
+        <w:rPr>
+          <w:lang w:val="el-GR"/>
+        </w:rPr>
+        <w:t xml:space="preserve"> </w:t>
+      </w:r>
+      <w:r>
+        <w:t>versatile</w:t>
+      </w:r>
+      <w:r>
+        <w:rPr>
+          <w:lang w:val="el-GR"/>
+        </w:rPr>
+        <w:t xml:space="preserve"> </w:t>
+      </w:r>
+      <w:r>
+        <w:rPr>
+          <w:lang w:val="el-GR"/>
+        </w:rPr>
+        <w:t xml:space="preserve">αλλά και </w:t>
+      </w:r>
+      <w:r>
+        <w:t>extensible</w:t>
+      </w:r>
+      <w:r>
+        <w:rPr>
+          <w:lang w:val="el-GR"/>
+        </w:rPr>
+        <w:t xml:space="preserve"> </w:t>
+      </w:r>
+      <w:r>
+        <w:rPr>
+          <w:lang w:val="el-GR"/>
+        </w:rPr>
+        <w:t xml:space="preserve">χωρίς όμως να χάνει την αρχική της δομή και λειτουργία. Ο κώδικας της θα βασιστεί με μία αρχιτεκτονική </w:t>
+      </w:r>
+      <w:r>
+        <w:t>Component</w:t>
+      </w:r>
+      <w:r>
+        <w:rPr>
+          <w:lang w:val="el-GR"/>
+        </w:rPr>
+        <w:t>-</w:t>
+      </w:r>
+      <w:r>
+        <w:t>driven</w:t>
+      </w:r>
+      <w:r>
+        <w:rPr>
+          <w:lang w:val="el-GR"/>
+        </w:rPr>
+        <w:t xml:space="preserve"> (</w:t>
+      </w:r>
+      <w:r>
+        <w:t>ref</w:t>
+      </w:r>
+      <w:r>
+        <w:rPr>
+          <w:lang w:val="el-GR"/>
+        </w:rPr>
+        <w:t>)</w:t>
+      </w:r>
+      <w:r>
+        <w:rPr>
+          <w:lang w:val="el-GR"/>
+        </w:rPr>
+        <w:t xml:space="preserve"> </w:t>
+      </w:r>
+      <w:r>
+        <w:rPr>
+          <w:lang w:val="el-GR"/>
+        </w:rPr>
+        <w:t>έτσι ώστε να μπορούν πολλά σημεία της να αντικατασταθούν ή να επεκταθούν</w:t>
+      </w:r>
+      <w:r>
+        <w:rPr>
+          <w:lang w:val="el-GR"/>
+        </w:rPr>
+        <w:t>.</w:t>
+      </w:r>
+    </w:p>
+    <w:p>
+      <w:pPr>
+        <w:pStyle w:val="MyParagraph"/>
+        <w:ind w:firstLine="432"/>
+        <w:rPr>
+          <w:lang w:val="el-GR"/>
+        </w:rPr>
+      </w:pPr>
+      <w:r>
+        <w:rPr>
+          <w:lang w:val="el-GR"/>
+        </w:rPr>
+        <w:t xml:space="preserve">Στη συνέχεια, </w:t>
+      </w:r>
+      <w:r>
+        <w:rPr>
+          <w:lang w:val="el-GR"/>
+        </w:rPr>
+        <w:t>ένα επιπλέον βασικό χαρακτηριστικό της βιβλιοθήκης είναι η συμβατότητα της με διαφορετικές μηχανές βιντεοπαιχνιδιών, για τις οποίες και προβλέπεται η χρήση της, χωρίς ωστόσο αυτό να την περιορίζει.</w:t>
+      </w:r>
+      <w:r>
+        <w:rPr>
+          <w:lang w:val="el-GR"/>
+        </w:rPr>
+        <w:t xml:space="preserve"> Για τον λόγο αυτό, θα πρέπει η βιβλιοθήκη και τα επί μέρους κομμάτια της να είναι </w:t>
+      </w:r>
+      <w:r>
+        <w:t>language</w:t>
+      </w:r>
+      <w:r>
+        <w:rPr>
+          <w:lang w:val="el-GR"/>
+        </w:rPr>
+        <w:t>-</w:t>
+      </w:r>
+      <w:r>
+        <w:t>agnostic</w:t>
+      </w:r>
+      <w:r>
+        <w:rPr>
+          <w:lang w:val="el-GR"/>
+        </w:rPr>
+        <w:t>, να μην περιορίζονται δηλαδή από την εξωτερική γλώσσα που θα τα περικλεί</w:t>
+      </w:r>
+      <w:r>
+        <w:rPr>
+          <w:lang w:val="el-GR"/>
+        </w:rPr>
+        <w:t>ει</w:t>
+      </w:r>
+      <w:r>
+        <w:rPr>
+          <w:lang w:val="el-GR"/>
+        </w:rPr>
+        <w:t>.</w:t>
+      </w:r>
+      <w:r>
+        <w:rPr>
+          <w:lang w:val="el-GR"/>
+        </w:rPr>
+        <w:t xml:space="preserve"> Επιπλέον, λόγο του ίδιου χαρακτηριστικού θα πρέπει να χρησιμοποιηθούν οι κατάλληλες δομές, τεχνικές και τρόποι γραφείς, ώστε σαν σύνολο να μην έχει</w:t>
+      </w:r>
+      <w:r>
+        <w:rPr>
+          <w:lang w:val="el-GR"/>
+        </w:rPr>
+        <w:t xml:space="preserve"> </w:t>
+      </w:r>
+      <w:r>
+        <w:rPr>
+          <w:lang w:val="el-GR"/>
+        </w:rPr>
+        <w:t>κάποιο μεγάλο αποτύπωμα μνήμης, κάτι που ως αποτέλεσμα θα επιφέρει και την βέλτιστη απόδοση</w:t>
+      </w:r>
+      <w:r>
+        <w:rPr>
+          <w:lang w:val="el-GR"/>
+        </w:rPr>
+        <w:t>. Φ</w:t>
+      </w:r>
+      <w:r>
+        <w:rPr>
+          <w:lang w:val="el-GR"/>
+        </w:rPr>
+        <w:t>υσικά πάντα μέσα στα πλαίσια τα οποία επιτρέπουν οι δομές και οι τεχνικές που θα χρησιμοποιηθούν.</w:t>
+      </w:r>
+    </w:p>
+    <w:p>
+      <w:pPr>
+        <w:pStyle w:val="MyParagraph"/>
+        <w:ind w:firstLine="432"/>
+        <w:rPr>
+          <w:lang w:val="el-GR"/>
+        </w:rPr>
+      </w:pPr>
+      <w:r>
+        <w:rPr>
+          <w:lang w:val="el-GR"/>
+        </w:rPr>
+        <w:t xml:space="preserve">Τέλος, στόχος είναι η ελευθερία του </w:t>
+      </w:r>
+      <w:r>
+        <w:t>serializer</w:t>
+      </w:r>
+      <w:r>
+        <w:rPr>
+          <w:lang w:val="el-GR"/>
+        </w:rPr>
+        <w:t xml:space="preserve"> </w:t>
+      </w:r>
+      <w:r>
+        <w:rPr>
+          <w:lang w:val="el-GR"/>
+        </w:rPr>
+        <w:t xml:space="preserve">που θα χρησιμοποιεί ο εκάστοτε χρήστης, έτσι ώστε να μην αναγκαστεί να βασιστεί στον εσωτερικό τρόπο </w:t>
+      </w:r>
+      <w:r>
+        <w:t>serialization</w:t>
+      </w:r>
+      <w:r>
+        <w:rPr>
+          <w:lang w:val="el-GR"/>
+        </w:rPr>
+        <w:t xml:space="preserve"> </w:t>
+      </w:r>
+      <w:r>
+        <w:rPr>
+          <w:lang w:val="el-GR"/>
+        </w:rPr>
+        <w:t>που θα επιλεχτεί στην επόμενη ενότητα.</w:t>
       </w:r>
     </w:p>
     <w:sectPr>

</xml_diff>